<commit_message>
Added SQL operators and functions description Added JS & TS description
</commit_message>
<xml_diff>
--- a/docs/Praca dyplomowa.docx
+++ b/docs/Praca dyplomowa.docx
@@ -2476,7 +2476,7 @@
             <w:numRestart w:val="eachPage"/>
           </w:footnotePr>
           <w:pgSz w:w="11907" w:h="16840" w:code="9"/>
-          <w:pgMar w:top="2155" w:right="1814" w:bottom="2778" w:left="1814" w:header="1814" w:footer="1814" w:gutter="0"/>
+          <w:pgMar w:top="1418" w:right="1418" w:bottom="1418" w:left="1418" w:header="1814" w:footer="1814" w:gutter="284"/>
           <w:pgNumType w:fmt="lowerRoman" w:start="1"/>
           <w:cols w:space="708"/>
           <w:docGrid w:linePitch="326"/>
@@ -2535,11 +2535,11 @@
         <w:pStyle w:val="Tekstpods"/>
       </w:pPr>
       <w:r>
-        <w:t xml:space="preserve">Praca składa się z dziesięciu rozdziałów. W rozdziale pierwszym opisany jest cel, motywacja i plan pracy dyplomowej. W rozdziale drugim są określone wymagania funkcjonalne systemu i usprawnienia </w:t>
+        <w:t xml:space="preserve">Praca składa się z dziesięciu rozdziałów. W rozdziale pierwszym opisany jest cel, motywacja i plan pracy dyplomowej. W rozdziale drugim są określone wymagania funkcjonalne systemu i usprawnienia względem FuzzyQ. Rozdział trzeci opisuje język SQL, na którym opiera się system dydaktyczny. W rozdziale czwartym omawiane jest zagadnienie logiki rozmytej i podstawowych operatorów w analogii do logiki boolowskiej. Rozdział piąty przybliża technologie wykorzystane do zbudowania systemu, uzasadniając ich wybór. W rozdziale szóstym opisana jest architektura całego systemu, składającego się z oddzielnie przygotowanych operatorów rozmytych i aplikacji </w:t>
       </w:r>
       <w:r>
         <w:lastRenderedPageBreak/>
-        <w:t>względem FuzzyQ. Rozdział trzeci opisuje język SQL, na którym opiera się system dydaktyczny. W rozdziale czwartym omawiane jest zagadnienie logiki rozmytej i podstawowych operatorów w analogii do logiki boolowskiej. Rozdział piąty przybliża technologie wykorzystane do zbudowania systemu, uzasadniając ich wybór. W rozdziale szóstym opisana jest architektura całego systemu, składającego się z oddzielnie przygotowanych operatorów rozmytych i aplikacji do zarządzania bazami danych ze wsparciem zapytań rozmytych, działającej w środowisku Electron. Rozdział ósmy dotyczy rozwiązań technicznych, takich jak budowa komponentów aplikacji, komunikacja między wątkami, czy dodawanie operatorów do dowolnej bazy relacyjnej. W rozdziale dziewiątym jest opisany interfejs użytkownika. W rozdziale dziesiątym zaprezentowane są badania porównujące szybkość prezentacji danych w środowisku przeglądarkowym jakim jest Electron, a także różnice w wykorzystaniu zasobów między FuzzyQ, a nowym systemem. Rozdział jedenasty zawiera podsumowanie prac nad systemem i możliwości jego rozwoju.</w:t>
+        <w:t>do zarządzania bazami danych ze wsparciem zapytań rozmytych, działającej w środowisku Electron. Rozdział ósmy dotyczy rozwiązań technicznych, takich jak budowa komponentów aplikacji, komunikacja między wątkami, czy dodawanie operatorów do dowolnej bazy relacyjnej. W rozdziale dziewiątym jest opisany interfejs użytkownika. W rozdziale dziesiątym zaprezentowane są badania porównujące szybkość prezentacji danych w środowisku przeglądarkowym jakim jest Electron, a także różnice w wykorzystaniu zasobów między FuzzyQ, a nowym systemem. Rozdział jedenasty zawiera podsumowanie prac nad systemem i możliwości jego rozwoju.</w:t>
       </w:r>
     </w:p>
     <w:p>
@@ -2576,7 +2576,7 @@
             <w:numRestart w:val="eachPage"/>
           </w:footnotePr>
           <w:pgSz w:w="11907" w:h="16840" w:code="9"/>
-          <w:pgMar w:top="2155" w:right="2778" w:bottom="2778" w:left="1814" w:header="1814" w:footer="1814" w:gutter="0"/>
+          <w:pgMar w:top="1418" w:right="1418" w:bottom="1418" w:left="1418" w:header="1814" w:footer="1814" w:gutter="284"/>
           <w:cols w:space="708"/>
           <w:docGrid w:linePitch="326"/>
         </w:sectPr>
@@ -2668,67 +2668,103 @@
         <w:t>rozmytymi</w:t>
       </w:r>
       <w:r>
-        <w:t xml:space="preserve">) na SQL przy użyciu tabeli pomocniczych. </w:t>
+        <w:t>) na SQL przy użyciu tabeli pomocniczych. Tabela „</w:t>
+      </w:r>
+      <w:proofErr w:type="spellStart"/>
+      <w:r>
+        <w:t>possibility</w:t>
+      </w:r>
+      <w:proofErr w:type="spellEnd"/>
+      <w:r>
+        <w:t>” zawiera definicje funkcji trapezowych dla danych liczbowych, a tabela „</w:t>
+      </w:r>
+      <w:proofErr w:type="spellStart"/>
+      <w:r>
+        <w:t>similarity</w:t>
+      </w:r>
+      <w:proofErr w:type="spellEnd"/>
+      <w:r>
+        <w:t xml:space="preserve">” opisuje podobieństwa między parami ciągów znaków. Obsługiwany jest również minimalny próg przynależności wyników i ograniczenie ich ilości. Jest to podejście, które pozwala na dodawanie definicji i zależności </w:t>
       </w:r>
       <w:r>
         <w:lastRenderedPageBreak/>
-        <w:t>Tabela „</w:t>
+        <w:t>w prosty sposób, lecz całość wymaga korzystania z ograniczonego interfejsu konsolowego, który służy do tłumaczenia poleceń, pozwalającego jedynie na wykonanie instrukcji SELECT.</w:t>
+      </w:r>
+    </w:p>
+    <w:p>
+      <w:r>
+        <w:t>W sieci obecna jest również strona opisująca język FSQL (</w:t>
       </w:r>
       <w:proofErr w:type="spellStart"/>
       <w:r>
-        <w:t>possibility</w:t>
+        <w:t>Fuzzy</w:t>
       </w:r>
       <w:proofErr w:type="spellEnd"/>
       <w:r>
-        <w:t>” zawiera definicje funkcji trapezowych dla danych liczbowych, a tabela „</w:t>
+        <w:t xml:space="preserve"> SQL) wraz z serwerem FSQL dla nieprecyzyjnej relacyjnej bazy danych (</w:t>
+      </w:r>
+      <w:r>
+        <w:t xml:space="preserve">FSQL Server for a </w:t>
       </w:r>
       <w:proofErr w:type="spellStart"/>
       <w:r>
-        <w:t>similarity</w:t>
+        <w:t>Fuzzy</w:t>
       </w:r>
       <w:proofErr w:type="spellEnd"/>
       <w:r>
-        <w:t>” opisuje podobieństwa między parami ciągów znaków. Obsługiwany jest również minimalny próg przynależności wyników i ograniczenie ich ilości. Jest to podejście, które pozwala na dodawanie definicji i zależności w prosty sposób, lecz całość wymaga korzystania z ograniczonego interfejsu konsolowego, który służy do tłumaczenia poleceń, pozwalającego jedynie na wykonanie instrukcji SELECT.</w:t>
-      </w:r>
-    </w:p>
-    <w:p>
-      <w:r>
-        <w:t>W sieci obecna jest również strona opisująca język FSQL (</w:t>
+        <w:t xml:space="preserve"> </w:t>
       </w:r>
       <w:proofErr w:type="spellStart"/>
       <w:r>
-        <w:t>Fuzzy</w:t>
+        <w:t>Relational</w:t>
       </w:r>
       <w:proofErr w:type="spellEnd"/>
       <w:r>
-        <w:t xml:space="preserve"> SQL) wraz z serwerem FSQL dla nieprecyzyjnej relacyjnej bazy danych (</w:t>
-      </w:r>
-      <w:r>
-        <w:t xml:space="preserve">FSQL Server for a </w:t>
+        <w:t xml:space="preserve"> Database</w:t>
+      </w:r>
+      <w:r>
+        <w:t>) bazująca na serwerze Oracle. Rozwiązanie pozwala na definiowanie etykiet dla zakresów danych i definicję progu wyników oraz posiada standardowy zestaw komparatorów rozmytych.</w:t>
+      </w:r>
+    </w:p>
+    <w:p>
+      <w:r>
+        <w:t xml:space="preserve">Poza wymienionymi narzędziami nadającymi się wyłącznie do celów akademickich, nie ma rozpowszechnionych i nadających się do wykorzystania w praktyce systemów wyszukiwania z numerycznymi elementami rozmytymi. Istnieją natomiast przykłady pokazujące jak rozszerzyć bazę danych o odpowiednie funkcje i operatory, które można zastosować w medycynie czy ekonomii. Popularnością cieszą się natomiast funkcje do wyszukiwania rozmytego w ciągach znaków. PostgreSQL zawiera implementację metod ułatwiających użytkownikowi wyszukanie tekstu nawet, jeśli został on wpisany z błędem: obliczającą odległość </w:t>
       </w:r>
       <w:proofErr w:type="spellStart"/>
       <w:r>
-        <w:t>Fuzzy</w:t>
+        <w:t>Levenshteina</w:t>
       </w:r>
       <w:proofErr w:type="spellEnd"/>
       <w:r>
+        <w:t xml:space="preserve"> między wyszukiwaną frazą a przeszukiwanymi danymi, </w:t>
+      </w:r>
+      <w:proofErr w:type="spellStart"/>
+      <w:r>
+        <w:rPr>
+          <w:i/>
+        </w:rPr>
+        <w:t>metaphone</w:t>
+      </w:r>
+      <w:proofErr w:type="spellEnd"/>
+      <w:r>
         <w:t xml:space="preserve"> </w:t>
       </w:r>
+      <w:r>
+        <w:t>–</w:t>
+      </w:r>
+      <w:r>
+        <w:t xml:space="preserve"> </w:t>
+      </w:r>
+      <w:r>
+        <w:t xml:space="preserve">określającą przybliżony zapis fonetyczny. Za przykład może posłużyć również pełnotekstowy silnik wyszukiwania </w:t>
+      </w:r>
       <w:proofErr w:type="spellStart"/>
       <w:r>
-        <w:t>Relational</w:t>
+        <w:t>Elasticsearch</w:t>
       </w:r>
       <w:proofErr w:type="spellEnd"/>
       <w:r>
-        <w:t xml:space="preserve"> Database</w:t>
-      </w:r>
-      <w:r>
-        <w:t>) bazująca na serwerze Oracle. Rozwiązanie pozwala na definiowanie etykiet dla zakresów danych i definicję progu wyników oraz posiada standardowy zestaw komparatorów rozmytych.</w:t>
-      </w:r>
-    </w:p>
-    <w:p>
-      <w:r>
-        <w:t xml:space="preserve">Poza wymienionymi narzędziami nadającymi się wyłącznie do celów akademickich, nie ma rozpowszechnionych i nadających się do wykorzystania w praktyce systemów wyszukiwania z numerycznymi elementami rozmytymi. Istnieją natomiast przykłady pokazujące jak rozszerzyć bazę danych o odpowiednie funkcje i operatory, które można zastosować w medycynie czy ekonomii. Popularnością cieszą się natomiast funkcje do wyszukiwania rozmytego w ciągach znaków. PostgreSQL zawiera implementację metod ułatwiających użytkownikowi wyszukanie tekstu nawet, jeśli został on wpisany z błędem: obliczającą odległość </w:t>
+        <w:t xml:space="preserve">, mogący przeszukiwać tekst licząc odległość </w:t>
       </w:r>
       <w:proofErr w:type="spellStart"/>
       <w:r>
@@ -2736,255 +2772,333 @@
       </w:r>
       <w:proofErr w:type="spellEnd"/>
       <w:r>
-        <w:t xml:space="preserve"> między wyszukiwaną frazą a przeszukiwanymi danymi, </w:t>
+        <w:t>.</w:t>
+      </w:r>
+    </w:p>
+    <w:p>
+      <w:pPr>
+        <w:pStyle w:val="Nagwek2"/>
+      </w:pPr>
+      <w:bookmarkStart w:id="5" w:name="_Toc523864906"/>
+      <w:r>
+        <w:t>Wymagania</w:t>
+      </w:r>
+      <w:bookmarkEnd w:id="5"/>
+    </w:p>
+    <w:p>
+      <w:r>
+        <w:t xml:space="preserve">Podstawowym wymaganiem jest współczesny interfejs umożliwiający tworzenie zapytań SQL ze wsparciem dla elementów rozmytych. Przyjmując, że użytkownik systemu zna język SQL na poziomie podstawowym, w odróżnieniu od FuzzyQ, tworzony system nie będzie miał graficznej reprezentacji zapytań. Zamiast tego edytor zapytań SQL ma być wzbogacony o kolorowanie składni oraz podpowiedzi kontekstowe, takie jakie występują we wszystkich popularnych środowiskach programistycznych po naciśnięciu skrótu klawiszowego (np. </w:t>
       </w:r>
       <w:proofErr w:type="spellStart"/>
       <w:r>
+        <w:t>IntelliJ</w:t>
+      </w:r>
+      <w:proofErr w:type="spellEnd"/>
+      <w:r>
+        <w:t>, VS Code). Podpowiedzi kontekstowe mają zawierać zarówno standardowe elementy języka SQL, jak i rozszerzenie w postaci elementów rozmytych. System ma wspierać tworzenie połączeń z bazami danych i przechowywanie ich. Interfejs aplikacji ma umożliwiać wyświetlanie tabel bazy i swobodne przeglądanie wyników zapytań. System powinien działać na wszystkich popularnych systemach operacyjnych: Windows, Linux (</w:t>
+      </w:r>
+      <w:proofErr w:type="spellStart"/>
+      <w:r>
+        <w:t>Ubuntu</w:t>
+      </w:r>
+      <w:proofErr w:type="spellEnd"/>
+      <w:r>
+        <w:t>) oraz macOS.</w:t>
+      </w:r>
+    </w:p>
+    <w:p>
+      <w:pPr>
+        <w:pStyle w:val="Tekstpods"/>
+      </w:pPr>
+      <w:r>
+        <w:lastRenderedPageBreak/>
+        <w:t xml:space="preserve">System ma posiadać zintegrowany zestaw operatorów, które będzie można dodać do dowolnej bazy. Operatory w systemie będą bazować na operatorach będących częścią rozprawy doktorskiej dr inż. Bożeny Małysiak-Mrozek, zostaną jednak </w:t>
+      </w:r>
+      <w:proofErr w:type="spellStart"/>
+      <w:r>
+        <w:t>zrefaktoryzowane</w:t>
+      </w:r>
+      <w:proofErr w:type="spellEnd"/>
+      <w:r>
+        <w:t xml:space="preserve"> i przystosowane do systemu tak, aby można było rozszerzyć o nie dowolną bazę danych. Atutem byłaby możliwość samodzielnego tworzenia nowych operatorów.</w:t>
+      </w:r>
+    </w:p>
+    <w:p>
+      <w:pPr>
+        <w:pStyle w:val="Nagwek2"/>
+      </w:pPr>
+      <w:bookmarkStart w:id="6" w:name="_Toc523864907"/>
+      <w:r>
+        <w:t>Język SQL</w:t>
+      </w:r>
+      <w:bookmarkEnd w:id="6"/>
+    </w:p>
+    <w:p>
+      <w:r>
+        <w:t xml:space="preserve">Język SQL został zaproponowany przez Donalda </w:t>
+      </w:r>
+      <w:proofErr w:type="spellStart"/>
+      <w:r>
+        <w:t>Chamberlina</w:t>
+      </w:r>
+      <w:proofErr w:type="spellEnd"/>
+      <w:r>
+        <w:t xml:space="preserve"> i Raymonda </w:t>
+      </w:r>
+      <w:proofErr w:type="spellStart"/>
+      <w:r>
+        <w:t>Boyce’a</w:t>
+      </w:r>
+      <w:proofErr w:type="spellEnd"/>
+      <w:r>
+        <w:t xml:space="preserve"> dwa lata po tym, jak Edgar „Ted” </w:t>
+      </w:r>
+      <w:proofErr w:type="spellStart"/>
+      <w:r>
+        <w:t>Codd</w:t>
+      </w:r>
+      <w:proofErr w:type="spellEnd"/>
+      <w:r>
+        <w:t xml:space="preserve"> zaprezentował koncepcję relacyjnego modelu danych na sympozjum w 1972 roku. Twórcy </w:t>
+      </w:r>
+      <w:proofErr w:type="spellStart"/>
+      <w:r>
+        <w:t>SQLa</w:t>
+      </w:r>
+      <w:proofErr w:type="spellEnd"/>
+      <w:r>
+        <w:t xml:space="preserve"> zauważyli, że matematyczną notację w językach </w:t>
+      </w:r>
+      <w:proofErr w:type="spellStart"/>
+      <w:r>
+        <w:t>Codda</w:t>
+      </w:r>
+      <w:proofErr w:type="spellEnd"/>
+      <w:r>
+        <w:t xml:space="preserve"> – algebrze relacji (</w:t>
+      </w:r>
+      <w:proofErr w:type="spellStart"/>
+      <w:r>
         <w:rPr>
           <w:i/>
         </w:rPr>
-        <w:t>metaphone</w:t>
+        <w:t>relational</w:t>
       </w:r>
       <w:proofErr w:type="spellEnd"/>
       <w:r>
+        <w:rPr>
+          <w:i/>
+        </w:rPr>
+        <w:t xml:space="preserve"> algebra</w:t>
+      </w:r>
+      <w:r>
+        <w:t>) i rachunku relacji (</w:t>
+      </w:r>
+      <w:proofErr w:type="spellStart"/>
+      <w:r>
+        <w:rPr>
+          <w:i/>
+        </w:rPr>
+        <w:t>relational</w:t>
+      </w:r>
+      <w:proofErr w:type="spellEnd"/>
+      <w:r>
+        <w:rPr>
+          <w:i/>
+        </w:rPr>
         <w:t xml:space="preserve"> </w:t>
       </w:r>
-      <w:r>
-        <w:t>–</w:t>
-      </w:r>
-      <w:r>
-        <w:t xml:space="preserve"> </w:t>
-      </w:r>
-      <w:r>
-        <w:t xml:space="preserve">określającą przybliżony zapis fonetyczny. Za przykład może posłużyć również pełnotekstowy silnik wyszukiwania </w:t>
-      </w:r>
       <w:proofErr w:type="spellStart"/>
       <w:r>
-        <w:t>Elasticsearch</w:t>
+        <w:rPr>
+          <w:i/>
+        </w:rPr>
+        <w:t>calculus</w:t>
       </w:r>
       <w:proofErr w:type="spellEnd"/>
       <w:r>
-        <w:t xml:space="preserve">, mogący przeszukiwać tekst licząc odległość </w:t>
+        <w:t>) – ciężko pojąć osobie bez wykształcenia matematycznego, a także jej zapis na klawiaturze będzie problematyczny. Tak powstał SEQUEL (</w:t>
+      </w:r>
+      <w:r>
+        <w:rPr>
+          <w:i/>
+        </w:rPr>
+        <w:t xml:space="preserve">A </w:t>
       </w:r>
       <w:proofErr w:type="spellStart"/>
       <w:r>
-        <w:t>Levenshteina</w:t>
+        <w:rPr>
+          <w:i/>
+        </w:rPr>
+        <w:t>Structured</w:t>
       </w:r>
       <w:proofErr w:type="spellEnd"/>
       <w:r>
-        <w:t>.</w:t>
-      </w:r>
-    </w:p>
-    <w:p>
-      <w:pPr>
-        <w:pStyle w:val="Nagwek2"/>
-      </w:pPr>
-      <w:bookmarkStart w:id="5" w:name="_Toc523864906"/>
-      <w:r>
+        <w:rPr>
+          <w:i/>
+        </w:rPr>
+        <w:t xml:space="preserve"> English Query Language</w:t>
+      </w:r>
+      <w:r>
+        <w:t xml:space="preserve">) - język pozwalający na tworzenie złożonych zapytań do relacyjnych baz danych w czytelny i prosty sposób, a także obejmujący operacje modyfikacji danych i administracji bazą. Po rozpowszechnieniu języka SQL wśród twórców oprogramowania konieczna była standaryzacji. Na przestrzeni lat powstało 9 kolejnych wersji standardu, dodające nowe typy danych, rodzaje dozwolonych operacji i zabezpieczenia. Najnowsza wersja standardu, SQL:2016, została wydana w grudniu 2016 roku, m.in. dodając wsparcie dla dokumentów w notacji JSON, formatowanie i </w:t>
+      </w:r>
+      <w:proofErr w:type="spellStart"/>
+      <w:r>
+        <w:t>parsowanie</w:t>
+      </w:r>
+      <w:proofErr w:type="spellEnd"/>
+      <w:r>
+        <w:t xml:space="preserve"> daty i czasu oraz rozpoznawanie wzorców w wierszach. Niestety, żadna z istniejących implementacji nie jest zgodna ze standardami opracowanymi 2 lata temu. Nie zawsze oznacza to brakujące funkcjonalności, lecz ich realizację przy użyciu składni niezgodnej ze standardem. Dla przykładu, baza </w:t>
+      </w:r>
+      <w:proofErr w:type="spellStart"/>
+      <w:r>
+        <w:t>Postgres</w:t>
+      </w:r>
+      <w:proofErr w:type="spellEnd"/>
+      <w:r>
+        <w:t xml:space="preserve"> posiada wsparcie dla obiektów JSON już od wersji 9.2 z roku 2012.</w:t>
+      </w:r>
+    </w:p>
+    <w:p>
+      <w:pPr>
+        <w:pStyle w:val="Nagwek3"/>
+      </w:pPr>
+      <w:bookmarkStart w:id="7" w:name="_Toc523864908"/>
+      <w:r>
+        <w:t>Elementy języka</w:t>
+      </w:r>
+      <w:bookmarkEnd w:id="7"/>
+    </w:p>
+    <w:p>
+      <w:r>
+        <w:t xml:space="preserve">Język SQL posiada zestaw podstawowych typów danych, które mogą być składowane w tabelach i muszą być podane podczas tworzenia kolumn. Najważniejsze to: </w:t>
+      </w:r>
+      <w:r>
+        <w:rPr>
+          <w:rStyle w:val="KodZnak"/>
+        </w:rPr>
         <w:lastRenderedPageBreak/>
-        <w:t>Wymagania</w:t>
-      </w:r>
-      <w:bookmarkEnd w:id="5"/>
-    </w:p>
-    <w:p>
-      <w:r>
-        <w:t xml:space="preserve">Podstawowym wymaganiem jest współczesny interfejs umożliwiający tworzenie zapytań SQL ze wsparciem dla elementów rozmytych. Przyjmując, że użytkownik systemu zna język SQL na poziomie podstawowym, w odróżnieniu od FuzzyQ, tworzony system nie będzie miał graficznej reprezentacji zapytań. Zamiast tego edytor zapytań SQL ma być wzbogacony o kolorowanie składni oraz podpowiedzi kontekstowe, takie jakie występują we wszystkich popularnych środowiskach programistycznych po naciśnięciu skrótu klawiszowego (np. </w:t>
-      </w:r>
-      <w:proofErr w:type="spellStart"/>
-      <w:r>
-        <w:t>IntelliJ</w:t>
-      </w:r>
-      <w:proofErr w:type="spellEnd"/>
-      <w:r>
-        <w:t>, VS Code). Podpowiedzi kontekstowe mają zawierać zarówno standardowe elementy języka SQL, jak i rozszerzenie w postaci elementów rozmytych. System ma wspierać tworzenie połączeń z bazami danych i przechowywanie ich. Interfejs aplikacji ma umożliwiać wyświetlanie tabel bazy i swobodne przeglądanie wyników zapytań. System powinien działać na wszystkich popularnych systemach operacyjnych: Windows, Linux (</w:t>
-      </w:r>
-      <w:proofErr w:type="spellStart"/>
-      <w:r>
-        <w:t>Ubuntu</w:t>
-      </w:r>
-      <w:proofErr w:type="spellEnd"/>
-      <w:r>
-        <w:t>) oraz macOS.</w:t>
-      </w:r>
-    </w:p>
-    <w:p>
-      <w:pPr>
-        <w:pStyle w:val="Tekstpods"/>
-      </w:pPr>
-      <w:r>
-        <w:t xml:space="preserve">System ma posiadać zintegrowany zestaw operatorów, które będzie można dodać do dowolnej bazy. Operatory w systemie będą bazować na operatorach będących częścią rozprawy doktorskiej dr inż. Bożeny Małysiak-Mrozek, zostaną jednak </w:t>
-      </w:r>
-      <w:proofErr w:type="spellStart"/>
-      <w:r>
-        <w:t>zrefaktoryzowane</w:t>
-      </w:r>
-      <w:proofErr w:type="spellEnd"/>
-      <w:r>
-        <w:t xml:space="preserve"> i przystosowane do systemu tak, aby można było rozszerzyć o nie dowolną bazę danych. Atutem byłaby możliwość samodzielnego tworzenia nowych operatorów.</w:t>
-      </w:r>
-    </w:p>
-    <w:p>
-      <w:pPr>
-        <w:pStyle w:val="Nagwek2"/>
-      </w:pPr>
-      <w:bookmarkStart w:id="6" w:name="_Toc523864907"/>
-      <w:r>
-        <w:t>Język SQL</w:t>
-      </w:r>
-      <w:bookmarkEnd w:id="6"/>
-    </w:p>
-    <w:p>
-      <w:r>
-        <w:t xml:space="preserve">Język SQL został zaproponowany przez Donalda </w:t>
-      </w:r>
-      <w:proofErr w:type="spellStart"/>
-      <w:r>
-        <w:t>Chamberlina</w:t>
-      </w:r>
-      <w:proofErr w:type="spellEnd"/>
-      <w:r>
-        <w:t xml:space="preserve"> i Raymonda </w:t>
-      </w:r>
-      <w:proofErr w:type="spellStart"/>
-      <w:r>
-        <w:t>Boyce’a</w:t>
-      </w:r>
-      <w:proofErr w:type="spellEnd"/>
-      <w:r>
-        <w:t xml:space="preserve"> dwa lata po tym, jak Edgar „Ted” </w:t>
-      </w:r>
-      <w:proofErr w:type="spellStart"/>
-      <w:r>
-        <w:t>Codd</w:t>
-      </w:r>
-      <w:proofErr w:type="spellEnd"/>
-      <w:r>
-        <w:t xml:space="preserve"> zaprezentował </w:t>
-      </w:r>
-      <w:r>
-        <w:lastRenderedPageBreak/>
-        <w:t xml:space="preserve">koncepcję relacyjnego modelu danych na sympozjum w 1972 roku. Twórcy </w:t>
-      </w:r>
-      <w:proofErr w:type="spellStart"/>
-      <w:r>
-        <w:t>SQLa</w:t>
-      </w:r>
-      <w:proofErr w:type="spellEnd"/>
-      <w:r>
-        <w:t xml:space="preserve"> zauważyli, że matematyczną notację w językach </w:t>
-      </w:r>
-      <w:proofErr w:type="spellStart"/>
-      <w:r>
-        <w:t>Codda</w:t>
-      </w:r>
-      <w:proofErr w:type="spellEnd"/>
-      <w:r>
-        <w:t xml:space="preserve"> – algebrze relacji (</w:t>
-      </w:r>
-      <w:proofErr w:type="spellStart"/>
-      <w:r>
-        <w:rPr>
-          <w:i/>
-        </w:rPr>
-        <w:t>relational</w:t>
-      </w:r>
-      <w:proofErr w:type="spellEnd"/>
-      <w:r>
-        <w:rPr>
-          <w:i/>
-        </w:rPr>
-        <w:t xml:space="preserve"> algebra</w:t>
-      </w:r>
-      <w:r>
-        <w:t>) i rachunku relacji (</w:t>
-      </w:r>
-      <w:proofErr w:type="spellStart"/>
-      <w:r>
-        <w:rPr>
-          <w:i/>
-        </w:rPr>
-        <w:t>relational</w:t>
-      </w:r>
-      <w:proofErr w:type="spellEnd"/>
-      <w:r>
-        <w:rPr>
-          <w:i/>
-        </w:rPr>
-        <w:t xml:space="preserve"> </w:t>
-      </w:r>
-      <w:proofErr w:type="spellStart"/>
-      <w:r>
-        <w:rPr>
-          <w:i/>
-        </w:rPr>
-        <w:t>calculus</w:t>
-      </w:r>
-      <w:proofErr w:type="spellEnd"/>
-      <w:r>
-        <w:t>) – ciężko pojąć osobie bez wykształcenia matematycznego, a także jej zapis na klawiaturze będzie problematyczny. Tak powstał SEQUEL (</w:t>
-      </w:r>
-      <w:r>
-        <w:rPr>
-          <w:i/>
-        </w:rPr>
-        <w:t xml:space="preserve">A </w:t>
-      </w:r>
-      <w:proofErr w:type="spellStart"/>
-      <w:r>
-        <w:rPr>
-          <w:i/>
-        </w:rPr>
-        <w:t>Structured</w:t>
-      </w:r>
-      <w:proofErr w:type="spellEnd"/>
-      <w:r>
-        <w:rPr>
-          <w:i/>
-        </w:rPr>
-        <w:t xml:space="preserve"> English Query Language</w:t>
-      </w:r>
-      <w:r>
-        <w:t xml:space="preserve">) - język pozwalający na tworzenie złożonych zapytań do relacyjnych baz danych w czytelny i prosty sposób, a także obejmujący operacje modyfikacji danych i administracji bazą. Po rozpowszechnieniu języka SQL wśród twórców oprogramowania konieczna była standaryzacji. Na przestrzeni lat powstało 9 kolejnych wersji standardu, dodające nowe typy danych, rodzaje dozwolonych operacji i zabezpieczenia. Najnowsza wersja standardu, SQL:2016, została wydana w grudniu 2016 roku, m.in. dodając wsparcie dla dokumentów w notacji JSON, formatowanie i </w:t>
-      </w:r>
-      <w:proofErr w:type="spellStart"/>
-      <w:r>
-        <w:t>parsowanie</w:t>
-      </w:r>
-      <w:proofErr w:type="spellEnd"/>
-      <w:r>
-        <w:t xml:space="preserve"> daty i czasu oraz rozpoznawanie wzorców w wierszach. Niestety, żadna z istniejących implementacji nie jest zgodna ze standardami opracowanymi 2 lata temu. Nie zawsze oznacza to brakujące funkcjonalności, lecz ich realizację przy użyciu składni niezgodnej ze standardem. Dla przykładu, baza </w:t>
-      </w:r>
-      <w:proofErr w:type="spellStart"/>
-      <w:r>
-        <w:t>Postgres</w:t>
-      </w:r>
-      <w:proofErr w:type="spellEnd"/>
-      <w:r>
-        <w:t xml:space="preserve"> posiada wsparcie dla obiektów JSON już od wersji 9.2 z roku 2012.</w:t>
-      </w:r>
-    </w:p>
-    <w:p>
-      <w:pPr>
-        <w:pStyle w:val="Nagwek3"/>
-      </w:pPr>
-      <w:bookmarkStart w:id="7" w:name="_Toc523864908"/>
-      <w:r>
-        <w:t>Elementy języka</w:t>
-      </w:r>
-      <w:bookmarkEnd w:id="7"/>
-    </w:p>
-    <w:p>
-      <w:r>
-        <w:t xml:space="preserve">Język SQL posiada zestaw podstawowych typów danych, które mogą być składowane w tabelach i muszą być podane podczas tworzenia kolumn. Najważniejsze to: </w:t>
+        <w:t>CHARACTER</w:t>
+      </w:r>
+      <w:r>
+        <w:t xml:space="preserve">, </w:t>
       </w:r>
       <w:r>
         <w:rPr>
           <w:rStyle w:val="KodZnak"/>
         </w:rPr>
+        <w:t>BINARY</w:t>
+      </w:r>
+      <w:r>
+        <w:t xml:space="preserve">, </w:t>
+      </w:r>
+      <w:r>
+        <w:rPr>
+          <w:rStyle w:val="KodZnak"/>
+        </w:rPr>
+        <w:t>BOOLEAN</w:t>
+      </w:r>
+      <w:r>
+        <w:t xml:space="preserve">, </w:t>
+      </w:r>
+      <w:r>
+        <w:rPr>
+          <w:rStyle w:val="KodZnak"/>
+        </w:rPr>
+        <w:t>INTEGER</w:t>
+      </w:r>
+      <w:r>
+        <w:t xml:space="preserve">, </w:t>
+      </w:r>
+      <w:r>
+        <w:rPr>
+          <w:rStyle w:val="KodZnak"/>
+        </w:rPr>
+        <w:t>FLOAT</w:t>
+      </w:r>
+      <w:r>
+        <w:t xml:space="preserve">, </w:t>
+      </w:r>
+      <w:r>
+        <w:rPr>
+          <w:rStyle w:val="KodZnak"/>
+        </w:rPr>
+        <w:t>REAL</w:t>
+      </w:r>
+      <w:r>
+        <w:t xml:space="preserve">, </w:t>
+      </w:r>
+      <w:r>
+        <w:rPr>
+          <w:rStyle w:val="KodZnak"/>
+        </w:rPr>
+        <w:t>DATE</w:t>
+      </w:r>
+      <w:r>
+        <w:t xml:space="preserve">, </w:t>
+      </w:r>
+      <w:r>
+        <w:rPr>
+          <w:rStyle w:val="KodZnak"/>
+        </w:rPr>
+        <w:t>TIME</w:t>
+      </w:r>
+      <w:r>
+        <w:t xml:space="preserve">, </w:t>
+      </w:r>
+      <w:r>
+        <w:rPr>
+          <w:rStyle w:val="KodZnak"/>
+        </w:rPr>
+        <w:t>YEAR</w:t>
+      </w:r>
+      <w:r>
+        <w:t xml:space="preserve">, </w:t>
+      </w:r>
+      <w:r>
+        <w:rPr>
+          <w:rStyle w:val="KodZnak"/>
+        </w:rPr>
+        <w:t>MONTH</w:t>
+      </w:r>
+      <w:r>
+        <w:t xml:space="preserve">, </w:t>
+      </w:r>
+      <w:r>
+        <w:rPr>
+          <w:rStyle w:val="KodZnak"/>
+        </w:rPr>
+        <w:t>DAY</w:t>
+      </w:r>
+      <w:r>
+        <w:t xml:space="preserve">, </w:t>
+      </w:r>
+      <w:r>
+        <w:rPr>
+          <w:rStyle w:val="KodZnak"/>
+        </w:rPr>
+        <w:t>HOUR</w:t>
+      </w:r>
+      <w:r>
+        <w:t xml:space="preserve"> i </w:t>
+      </w:r>
+      <w:r>
+        <w:rPr>
+          <w:rStyle w:val="KodZnak"/>
+        </w:rPr>
+        <w:t>MINUTE</w:t>
+      </w:r>
+      <w:r>
+        <w:t xml:space="preserve">. Ciągi, takie jak </w:t>
+      </w:r>
+      <w:r>
+        <w:rPr>
+          <w:rStyle w:val="KodZnak"/>
+        </w:rPr>
         <w:t>CHARACTER</w:t>
       </w:r>
       <w:r>
-        <w:t xml:space="preserve">, </w:t>
+        <w:t xml:space="preserve"> i </w:t>
       </w:r>
       <w:r>
         <w:rPr>
@@ -2993,137 +3107,16 @@
         <w:t>BINARY</w:t>
       </w:r>
       <w:r>
-        <w:t xml:space="preserve">, </w:t>
+        <w:t xml:space="preserve"> przyjmują domyślnie stałą długość, gdzie puste miejsce jest wypełniane znakami spacji w przypadku ciągu znaków, a zerami w przypadku ciągu binarnego. Dzięki opcji </w:t>
       </w:r>
       <w:r>
         <w:rPr>
           <w:rStyle w:val="KodZnak"/>
         </w:rPr>
-        <w:t>BOOLEAN</w:t>
-      </w:r>
-      <w:r>
-        <w:t xml:space="preserve">, </w:t>
-      </w:r>
-      <w:r>
-        <w:rPr>
-          <w:rStyle w:val="KodZnak"/>
-        </w:rPr>
-        <w:t>INTEGER</w:t>
-      </w:r>
-      <w:r>
-        <w:t xml:space="preserve">, </w:t>
-      </w:r>
-      <w:r>
-        <w:rPr>
-          <w:rStyle w:val="KodZnak"/>
-        </w:rPr>
-        <w:t>FLOAT</w:t>
-      </w:r>
-      <w:r>
-        <w:t xml:space="preserve">, </w:t>
-      </w:r>
-      <w:r>
-        <w:rPr>
-          <w:rStyle w:val="KodZnak"/>
-        </w:rPr>
-        <w:t>REAL</w:t>
-      </w:r>
-      <w:r>
-        <w:t xml:space="preserve">, </w:t>
-      </w:r>
-      <w:r>
-        <w:rPr>
-          <w:rStyle w:val="KodZnak"/>
-        </w:rPr>
-        <w:t>DATE</w:t>
-      </w:r>
-      <w:r>
-        <w:t xml:space="preserve">, </w:t>
-      </w:r>
-      <w:r>
-        <w:rPr>
-          <w:rStyle w:val="KodZnak"/>
-        </w:rPr>
-        <w:t>TIME</w:t>
-      </w:r>
-      <w:r>
-        <w:t xml:space="preserve">, </w:t>
-      </w:r>
-      <w:r>
-        <w:rPr>
-          <w:rStyle w:val="KodZnak"/>
-        </w:rPr>
-        <w:t>YEAR</w:t>
-      </w:r>
-      <w:r>
-        <w:t xml:space="preserve">, </w:t>
-      </w:r>
-      <w:r>
-        <w:rPr>
-          <w:rStyle w:val="KodZnak"/>
-        </w:rPr>
-        <w:t>MONTH</w:t>
-      </w:r>
-      <w:r>
-        <w:t xml:space="preserve">, </w:t>
-      </w:r>
-      <w:r>
-        <w:rPr>
-          <w:rStyle w:val="KodZnak"/>
-        </w:rPr>
-        <w:t>DAY</w:t>
-      </w:r>
-      <w:r>
-        <w:t xml:space="preserve">, </w:t>
-      </w:r>
-      <w:r>
-        <w:rPr>
-          <w:rStyle w:val="KodZnak"/>
-        </w:rPr>
-        <w:t>HOUR</w:t>
-      </w:r>
-      <w:r>
-        <w:t xml:space="preserve"> i </w:t>
-      </w:r>
-      <w:r>
-        <w:rPr>
-          <w:rStyle w:val="KodZnak"/>
-        </w:rPr>
-        <w:t>MINUTE</w:t>
-      </w:r>
-      <w:r>
-        <w:t xml:space="preserve">. Ciągi, takie jak </w:t>
-      </w:r>
-      <w:r>
-        <w:rPr>
-          <w:rStyle w:val="KodZnak"/>
-        </w:rPr>
-        <w:t>CHARACTER</w:t>
-      </w:r>
-      <w:r>
-        <w:t xml:space="preserve"> i </w:t>
-      </w:r>
-      <w:r>
-        <w:rPr>
-          <w:rStyle w:val="KodZnak"/>
-        </w:rPr>
-        <w:t>BINARY</w:t>
-      </w:r>
-      <w:r>
-        <w:t xml:space="preserve"> przyjmują domyślnie stałą długość, gdzie puste miejsce jest wypełniane znakami spacji w przypadku ciągu znaków, a zerami w przypadku ciągu binarnego. Dzięki opcji </w:t>
-      </w:r>
-      <w:r>
-        <w:rPr>
-          <w:rStyle w:val="KodZnak"/>
-        </w:rPr>
         <w:t>VARYING</w:t>
       </w:r>
       <w:r>
-        <w:t xml:space="preserve"> można przechowywać ciągi zmiennej długości. Drugim standardowym </w:t>
-      </w:r>
-      <w:r>
-        <w:lastRenderedPageBreak/>
-        <w:t>elementem języka są operatory: porównania (</w:t>
+        <w:t xml:space="preserve"> można przechowywać ciągi zmiennej długości. Drugim standardowym elementem języka są operatory: porównania (</w:t>
       </w:r>
       <w:r>
         <w:rPr>
@@ -3685,7 +3678,6 @@
         <w:pStyle w:val="Kod"/>
       </w:pPr>
       <w:r>
-        <w:lastRenderedPageBreak/>
         <w:t xml:space="preserve">    („Krzysztof Miemiec”, „AEI”, „</w:t>
       </w:r>
       <w:proofErr w:type="spellStart"/>
@@ -3763,6 +3755,7 @@
         <w:pStyle w:val="Kod"/>
       </w:pPr>
       <w:r>
+        <w:lastRenderedPageBreak/>
         <w:t xml:space="preserve">  FROM </w:t>
       </w:r>
       <w:proofErr w:type="spellStart"/>
@@ -3955,11 +3948,16 @@
     </w:p>
     <w:p>
       <w:r>
-        <w:t xml:space="preserve">Choć operatory mają zastosowanie w dowolnej instrukcji, najczęściej wykorzystywaną w pracy instrukcją będzie SELECT, w związku z tym zostanie ona opisana szerzej. Przedstawiona niżej składnia zapytania z </w:t>
-      </w:r>
-      <w:r>
-        <w:lastRenderedPageBreak/>
-        <w:t>użyciem instrukcji SELECT jest oparta o dokumentację bazy PostgreSQL:</w:t>
+        <w:t>Choć operatory mają zastosowanie w dowolnej instrukcji, najczęściej wykorzystywaną w pracy instrukcją będzie SELECT, w związku z tym zostanie ona o</w:t>
+      </w:r>
+      <w:r>
+        <w:t>pisana szerzej.</w:t>
+      </w:r>
+      <w:r>
+        <w:t xml:space="preserve"> </w:t>
+      </w:r>
+      <w:r>
+        <w:t>Przedstawiona niżej składnia zapytania z użyciem instrukcji SELECT jest oparta o dokumentację bazy PostgreSQL:</w:t>
       </w:r>
       <w:r>
         <w:t xml:space="preserve"> </w:t>
@@ -4242,6 +4240,7 @@
         <w:pStyle w:val="Kod"/>
       </w:pPr>
       <w:r>
+        <w:lastRenderedPageBreak/>
         <w:t xml:space="preserve">    </w:t>
       </w:r>
       <w:proofErr w:type="gramStart"/>
@@ -4426,337 +4425,1141 @@
         <w:t>LEFT OUTER JOIN</w:t>
       </w:r>
       <w:r>
-        <w:t xml:space="preserve"> zwraca natomiast </w:t>
-      </w:r>
+        <w:t xml:space="preserve"> zwraca natomiast złączone elementy obu tabel, wraz z elementami tabeli po lewej stronie, które nie mogły zostać dopasowane przy użyciu warunku i w których brakujące pola zostały zastąpione </w:t>
+      </w:r>
+      <w:proofErr w:type="spellStart"/>
+      <w:r>
+        <w:rPr>
+          <w:rStyle w:val="KodZnak"/>
+        </w:rPr>
+        <w:t>NULL</w:t>
+      </w:r>
+      <w:r>
+        <w:t>ami</w:t>
+      </w:r>
+      <w:proofErr w:type="spellEnd"/>
+      <w:r>
+        <w:t xml:space="preserve">. Analogicznie, </w:t>
+      </w:r>
+      <w:r>
+        <w:rPr>
+          <w:rStyle w:val="KodZnak"/>
+        </w:rPr>
+        <w:t>RIGHT OUTER JOIN</w:t>
+      </w:r>
+      <w:r>
+        <w:t xml:space="preserve"> zwraca złączone elementy obu tabel wraz z niedopasowanymi elementami prawej tabeli, a </w:t>
+      </w:r>
+      <w:r>
+        <w:rPr>
+          <w:rStyle w:val="KodZnak"/>
+        </w:rPr>
+        <w:t>FULL OUTER JOIN</w:t>
+      </w:r>
+      <w:r>
+        <w:t xml:space="preserve"> zwraca złączone i niedopasowane elementy obu tabel, w których brakujące pola przyjmują wartość </w:t>
+      </w:r>
+      <w:r>
+        <w:rPr>
+          <w:rStyle w:val="KodZnak"/>
+        </w:rPr>
+        <w:t>NULL</w:t>
+      </w:r>
+      <w:r>
+        <w:t>.</w:t>
+      </w:r>
+    </w:p>
+    <w:p>
+      <w:r>
+        <w:t xml:space="preserve">Jeśli zostanie podana klauzula </w:t>
+      </w:r>
+      <w:r>
+        <w:rPr>
+          <w:rStyle w:val="KodZnak"/>
+        </w:rPr>
+        <w:t>WHERE</w:t>
+      </w:r>
+      <w:r>
+        <w:t xml:space="preserve">, wynik będzie zawierał jedynie wiersze spełniające podane w niej predykaty, które mogą być połączone operatorami logicznymi </w:t>
+      </w:r>
+      <w:r>
+        <w:rPr>
+          <w:rStyle w:val="KodZnak"/>
+        </w:rPr>
+        <w:t>AND</w:t>
+      </w:r>
+      <w:r>
+        <w:t xml:space="preserve"> i </w:t>
+      </w:r>
+      <w:r>
+        <w:rPr>
+          <w:rStyle w:val="KodZnak"/>
+        </w:rPr>
+        <w:t>OR</w:t>
+      </w:r>
+      <w:r>
+        <w:t>.</w:t>
+      </w:r>
+    </w:p>
+    <w:p>
+      <w:r>
+        <w:t xml:space="preserve">Kolejna, opcjonalna klauzula </w:t>
+      </w:r>
+      <w:r>
+        <w:rPr>
+          <w:rStyle w:val="KodZnak"/>
+        </w:rPr>
+        <w:t>GROUP BY</w:t>
+      </w:r>
+      <w:r>
+        <w:t xml:space="preserve"> pozwala na złączenie wielu wierszy, które spełniają warunki grupowania, w pojedyncze wiersze dzielące pola z tymi samymi wartościami. Funkcje agregujące (np. </w:t>
+      </w:r>
+      <w:r>
+        <w:rPr>
+          <w:rStyle w:val="KodZnak"/>
+        </w:rPr>
+        <w:t>COUNT</w:t>
+      </w:r>
+      <w:r>
+        <w:t xml:space="preserve">, </w:t>
+      </w:r>
+      <w:r>
+        <w:rPr>
+          <w:rStyle w:val="KodZnak"/>
+        </w:rPr>
+        <w:t>AVG</w:t>
+      </w:r>
+      <w:r>
+        <w:t xml:space="preserve">, </w:t>
+      </w:r>
+      <w:r>
+        <w:rPr>
+          <w:rStyle w:val="KodZnak"/>
+        </w:rPr>
+        <w:t>SUM</w:t>
+      </w:r>
+      <w:r>
+        <w:t xml:space="preserve">, </w:t>
+      </w:r>
+      <w:r>
+        <w:rPr>
+          <w:rStyle w:val="KodZnak"/>
+        </w:rPr>
+        <w:t>MAX</w:t>
+      </w:r>
+      <w:r>
+        <w:t xml:space="preserve">, </w:t>
+      </w:r>
+      <w:r>
+        <w:rPr>
+          <w:rStyle w:val="KodZnak"/>
+        </w:rPr>
+        <w:t>MIN</w:t>
+      </w:r>
+      <w:r>
+        <w:t xml:space="preserve">) zostaną wykonane na wierszach grup, tworząc oddzielne wyniki dla każdej z nich. Klauzula </w:t>
+      </w:r>
+      <w:r>
+        <w:rPr>
+          <w:rStyle w:val="KodZnak"/>
+        </w:rPr>
+        <w:t>HAVING</w:t>
+      </w:r>
+      <w:r>
+        <w:t xml:space="preserve">, podobnie jak </w:t>
+      </w:r>
+      <w:r>
+        <w:rPr>
+          <w:rStyle w:val="KodZnak"/>
+        </w:rPr>
+        <w:t>WHERE</w:t>
+      </w:r>
+      <w:r>
+        <w:t xml:space="preserve">, przyjmuje predykaty sprowadzane do wartości logicznej, jednak nie mogą być użyte kolumny niezgrupowane bądź niebędące funkcjami agregującymi. Klauzula </w:t>
+      </w:r>
+      <w:r>
+        <w:rPr>
+          <w:rStyle w:val="KodZnak"/>
+        </w:rPr>
+        <w:t>HAVING</w:t>
+      </w:r>
+      <w:r>
+        <w:t xml:space="preserve"> jest aplikowana na zapytania zawierające wiersze zgrupowane, a zatem po zgrupowaniu ich przy użyciu </w:t>
+      </w:r>
+      <w:r>
+        <w:rPr>
+          <w:rStyle w:val="KodZnak"/>
+        </w:rPr>
+        <w:t>GROUP BY</w:t>
+      </w:r>
+      <w:r>
+        <w:t xml:space="preserve">. Jeżeli klauzula </w:t>
+      </w:r>
+      <w:r>
+        <w:rPr>
+          <w:rStyle w:val="KodZnak"/>
+        </w:rPr>
+        <w:t>GROUP BY</w:t>
+      </w:r>
+      <w:r>
+        <w:t xml:space="preserve"> nie występuje w zapytaniu, jest ono automatycznie przekształcane w zapytanie zgrupowane. </w:t>
+      </w:r>
+    </w:p>
+    <w:p>
       <w:r>
         <w:lastRenderedPageBreak/>
-        <w:t xml:space="preserve">złączone elementy obu tabel, wraz z elementami tabeli po lewej stronie, które nie mogły zostać dopasowane przy użyciu warunku i w których brakujące pola zostały zastąpione </w:t>
+        <w:t xml:space="preserve">Klauzula </w:t>
+      </w:r>
+      <w:r>
+        <w:rPr>
+          <w:rStyle w:val="KodZnak"/>
+        </w:rPr>
+        <w:t>ORDER BY</w:t>
+      </w:r>
+      <w:r>
+        <w:t xml:space="preserve"> przyjmuje listę wyrażeń w postaci nazw lub liczb porządkowych kolumn wynikowych lub wyrażeń utworzonych z kolumn wejściowych. Liczbę porządkową kolumny można użyć, gdy nazwy kolumn wynikowych powtarzają się, czego można jednak uniknąć stosując operator </w:t>
+      </w:r>
+      <w:r>
+        <w:rPr>
+          <w:rStyle w:val="KodZnak"/>
+        </w:rPr>
+        <w:t>AS</w:t>
+      </w:r>
+      <w:r>
+        <w:t xml:space="preserve">. Do każdego wyrażenia można dodać słowo kluczowe </w:t>
+      </w:r>
+      <w:r>
+        <w:rPr>
+          <w:rStyle w:val="KodZnak"/>
+        </w:rPr>
+        <w:t>DESC</w:t>
+      </w:r>
+      <w:r>
+        <w:t>,</w:t>
+      </w:r>
+      <w:r>
+        <w:t xml:space="preserve"> aby posortować wyniki malejąco. Domyślnie przyjmowana jest wartość </w:t>
+      </w:r>
+      <w:r>
+        <w:rPr>
+          <w:rStyle w:val="KodZnak"/>
+        </w:rPr>
+        <w:t>ASC</w:t>
+      </w:r>
+      <w:r>
+        <w:t xml:space="preserve"> – sortowanie rosnące. Dopuszczalne jest również użycie własnych operatorów sortowania. Ostatnim elementem wyrażenia są słowa kluczowe </w:t>
+      </w:r>
+      <w:r>
+        <w:rPr>
+          <w:rStyle w:val="KodZnak"/>
+        </w:rPr>
+        <w:t>NULLS LAST</w:t>
+      </w:r>
+      <w:r>
+        <w:t xml:space="preserve"> i </w:t>
+      </w:r>
+      <w:r>
+        <w:rPr>
+          <w:rStyle w:val="KodZnak"/>
+        </w:rPr>
+        <w:t>NULLS FIRST</w:t>
+      </w:r>
+      <w:r>
+        <w:t xml:space="preserve">. Oznaczają one odpowiednio posortowanie wierszy z wartościami </w:t>
+      </w:r>
+      <w:r>
+        <w:rPr>
+          <w:rStyle w:val="KodZnak"/>
+        </w:rPr>
+        <w:t>NULL</w:t>
+      </w:r>
+      <w:r>
+        <w:t xml:space="preserve"> jako ostatnie i jako pierwsze. Domyślnie przyjęto, że w przypadku sortowania rosnącego wartości </w:t>
+      </w:r>
+      <w:r>
+        <w:rPr>
+          <w:rStyle w:val="KodZnak"/>
+        </w:rPr>
+        <w:t>NULL</w:t>
+      </w:r>
+      <w:r>
+        <w:t xml:space="preserve"> są wartościami ostatnimi, a w przypadku sortowania malejącego, wartości </w:t>
+      </w:r>
+      <w:r>
+        <w:rPr>
+          <w:rStyle w:val="KodZnak"/>
+        </w:rPr>
+        <w:t>NULL</w:t>
+      </w:r>
+      <w:r>
+        <w:t xml:space="preserve"> znajdują się na początku.</w:t>
+      </w:r>
+    </w:p>
+    <w:p>
+      <w:r>
+        <w:t xml:space="preserve">Ostatnimi klauzulami są </w:t>
+      </w:r>
+      <w:r>
+        <w:rPr>
+          <w:rStyle w:val="KodZnak"/>
+        </w:rPr>
+        <w:t>LIMIT</w:t>
+      </w:r>
+      <w:r>
+        <w:t xml:space="preserve"> oraz </w:t>
+      </w:r>
+      <w:r>
+        <w:rPr>
+          <w:rStyle w:val="KodZnak"/>
+        </w:rPr>
+        <w:t>OFFSET</w:t>
+      </w:r>
+      <w:r>
+        <w:t xml:space="preserve">. Ograniczają one wyniki do zadanej liczby wierszy, a także pozwalają wyświetlić je z przesunięciem. W przypadku wykorzystywania tych klauzul ważne jest użycie klauzuli </w:t>
+      </w:r>
+      <w:r>
+        <w:rPr>
+          <w:rStyle w:val="KodZnak"/>
+        </w:rPr>
+        <w:t>ORDER BY</w:t>
+      </w:r>
+      <w:r>
+        <w:t>, gdyż bez jej podania standard SQL nie gwarantuje zwracania wyników w tej samej kolejności i w rezultacie można otrzymać różne wyniki dla tego samego zapytania.</w:t>
+      </w:r>
+    </w:p>
+    <w:p>
+      <w:pPr>
+        <w:pStyle w:val="Nagwek3"/>
+      </w:pPr>
+      <w:r>
+        <w:t>Funkcje</w:t>
+      </w:r>
+    </w:p>
+    <w:p>
+      <w:r>
+        <w:t>Funkcje pozawalają na wyodrębnienie zestawu instrukcji do wykonania pod określoną nazwą. Każda funkcja musi mieć zdefiniowane argumenty, a wykorzystać można wszystkie typy zarejestrowane wcześniej w bazie. Funkcja może przyjmować</w:t>
+      </w:r>
+      <w:r>
+        <w:t xml:space="preserve"> również zmienną ilość argumentów tego samego typu (zawsze umieszczonych na końcu).</w:t>
+      </w:r>
+      <w:r>
+        <w:t xml:space="preserve"> Wspierane jest przeciążanie funkcji, a zatem można zdefiniować wiele funkcji o tej samej nazwie, ale o różnych typach argumentów.</w:t>
+      </w:r>
+    </w:p>
+    <w:p>
+      <w:r>
+        <w:t>PostgreSQL umożliwia na tworzenie funkcji w języku SQL, PL/</w:t>
       </w:r>
       <w:proofErr w:type="spellStart"/>
       <w:r>
+        <w:t>pgSQL</w:t>
+      </w:r>
+      <w:proofErr w:type="spellEnd"/>
+      <w:r>
+        <w:t xml:space="preserve"> i C. </w:t>
+      </w:r>
+      <w:r>
+        <w:t xml:space="preserve">Funkcje w języku SQL zawsze zwracają w wyniku ostatnie wyrażenie. </w:t>
+      </w:r>
+      <w:r>
+        <w:t>Język PL/</w:t>
+      </w:r>
+      <w:proofErr w:type="spellStart"/>
+      <w:r>
+        <w:t>pgSQL</w:t>
+      </w:r>
+      <w:proofErr w:type="spellEnd"/>
+      <w:r>
+        <w:t xml:space="preserve"> (</w:t>
+      </w:r>
+      <w:proofErr w:type="spellStart"/>
+      <w:r>
+        <w:t>Procedural</w:t>
+      </w:r>
+      <w:proofErr w:type="spellEnd"/>
+      <w:r>
+        <w:t xml:space="preserve"> Language/PostgreSQL) wzbogaca SQL o elementy sterujące (pętle, instrukcje warunkowe) i zmienne.</w:t>
+      </w:r>
+      <w:r>
+        <w:t xml:space="preserve"> W celu zwiększenia wydajności, w języku C warto implementować funkcje, które będą wykonywane często i dla dużej ilości elementów, np. funkcje agregujące. </w:t>
+      </w:r>
+    </w:p>
+    <w:p>
+      <w:r>
+        <w:t xml:space="preserve">Przykładowa instrukcja wykorzystywana w pracy do </w:t>
+      </w:r>
+      <w:r>
+        <w:t>dodawania</w:t>
+      </w:r>
+      <w:r>
+        <w:t xml:space="preserve"> typ</w:t>
+      </w:r>
+      <w:r>
+        <w:t>ów</w:t>
+      </w:r>
+      <w:r>
+        <w:t xml:space="preserve"> rozmyty</w:t>
+      </w:r>
+      <w:r>
+        <w:t>ch do tabeli, została przedstawiona poniżej:</w:t>
+      </w:r>
+    </w:p>
+    <w:p>
+      <w:pPr>
+        <w:pStyle w:val="Kod"/>
+        <w:rPr>
+          <w:color w:val="000000" w:themeColor="text1"/>
+        </w:rPr>
+      </w:pPr>
+      <w:r>
+        <w:rPr>
+          <w:b/>
+          <w:color w:val="000000" w:themeColor="text1"/>
+        </w:rPr>
+        <w:lastRenderedPageBreak/>
+        <w:t>CREATE OR REPLACE FUNCTION</w:t>
+      </w:r>
+      <w:r>
+        <w:rPr>
+          <w:color w:val="000000" w:themeColor="text1"/>
+        </w:rPr>
+        <w:t xml:space="preserve"> </w:t>
+      </w:r>
+      <w:proofErr w:type="spellStart"/>
+      <w:r>
+        <w:rPr>
+          <w:i/>
+          <w:iCs/>
+          <w:color w:val="000000" w:themeColor="text1"/>
+        </w:rPr>
+        <w:t>add_fuzzy_</w:t>
+      </w:r>
+      <w:proofErr w:type="gramStart"/>
+      <w:r>
+        <w:rPr>
+          <w:i/>
+          <w:iCs/>
+          <w:color w:val="000000" w:themeColor="text1"/>
+        </w:rPr>
+        <w:t>type</w:t>
+      </w:r>
+      <w:proofErr w:type="spellEnd"/>
+      <w:r>
+        <w:rPr>
+          <w:color w:val="000000" w:themeColor="text1"/>
+        </w:rPr>
+        <w:t>(</w:t>
+      </w:r>
+      <w:proofErr w:type="gramEnd"/>
+      <w:r>
+        <w:rPr>
+          <w:color w:val="000000" w:themeColor="text1"/>
+        </w:rPr>
+        <w:br/>
+        <w:t xml:space="preserve">  </w:t>
+      </w:r>
+      <w:proofErr w:type="spellStart"/>
+      <w:r>
+        <w:rPr>
+          <w:color w:val="000000" w:themeColor="text1"/>
+        </w:rPr>
+        <w:t>type_name</w:t>
+      </w:r>
+      <w:proofErr w:type="spellEnd"/>
+      <w:r>
+        <w:rPr>
+          <w:color w:val="000000" w:themeColor="text1"/>
+        </w:rPr>
+        <w:t xml:space="preserve"> </w:t>
+      </w:r>
+      <w:r>
+        <w:rPr>
+          <w:b/>
+          <w:color w:val="000000" w:themeColor="text1"/>
+        </w:rPr>
+        <w:t>VARCHAR</w:t>
+      </w:r>
+      <w:r>
+        <w:rPr>
+          <w:color w:val="000000" w:themeColor="text1"/>
+        </w:rPr>
+        <w:t>(</w:t>
+      </w:r>
+      <w:r>
+        <w:rPr>
+          <w:color w:val="000000" w:themeColor="text1"/>
+        </w:rPr>
+        <w:t>64</w:t>
+      </w:r>
+      <w:r>
+        <w:rPr>
+          <w:color w:val="000000" w:themeColor="text1"/>
+        </w:rPr>
+        <w:t>)</w:t>
+      </w:r>
+      <w:r>
+        <w:rPr>
+          <w:color w:val="000000" w:themeColor="text1"/>
+        </w:rPr>
+        <w:br/>
+        <w:t xml:space="preserve">) </w:t>
+      </w:r>
+      <w:r>
+        <w:rPr>
+          <w:b/>
+          <w:color w:val="000000" w:themeColor="text1"/>
+        </w:rPr>
+        <w:t>RETURNS</w:t>
+      </w:r>
+      <w:r>
+        <w:rPr>
+          <w:color w:val="000000" w:themeColor="text1"/>
+        </w:rPr>
+        <w:t xml:space="preserve"> </w:t>
+      </w:r>
+      <w:proofErr w:type="spellStart"/>
+      <w:r>
+        <w:rPr>
+          <w:color w:val="000000" w:themeColor="text1"/>
+        </w:rPr>
+        <w:t>fuzzy.types.id%TYPE</w:t>
+      </w:r>
+      <w:proofErr w:type="spellEnd"/>
+      <w:r>
+        <w:rPr>
+          <w:color w:val="000000" w:themeColor="text1"/>
+        </w:rPr>
+        <w:t xml:space="preserve"> </w:t>
+      </w:r>
+      <w:r>
+        <w:rPr>
+          <w:b/>
+          <w:color w:val="000000" w:themeColor="text1"/>
+        </w:rPr>
+        <w:t>AS</w:t>
+      </w:r>
+      <w:r>
+        <w:rPr>
+          <w:color w:val="000000" w:themeColor="text1"/>
+        </w:rPr>
+        <w:t xml:space="preserve"> $$</w:t>
+      </w:r>
+      <w:r>
+        <w:rPr>
+          <w:color w:val="000000" w:themeColor="text1"/>
+        </w:rPr>
+        <w:br/>
+        <w:t xml:space="preserve">  </w:t>
+      </w:r>
+      <w:r>
+        <w:rPr>
+          <w:b/>
+          <w:color w:val="000000" w:themeColor="text1"/>
+        </w:rPr>
+        <w:t>INSERT INTO</w:t>
+      </w:r>
+      <w:r>
+        <w:rPr>
+          <w:color w:val="000000" w:themeColor="text1"/>
+        </w:rPr>
+        <w:t xml:space="preserve"> </w:t>
+      </w:r>
+      <w:proofErr w:type="spellStart"/>
+      <w:r>
+        <w:rPr>
+          <w:color w:val="000000" w:themeColor="text1"/>
+        </w:rPr>
+        <w:t>fuzzy.types</w:t>
+      </w:r>
+      <w:proofErr w:type="spellEnd"/>
+      <w:r>
+        <w:rPr>
+          <w:color w:val="000000" w:themeColor="text1"/>
+        </w:rPr>
+        <w:t xml:space="preserve"> (</w:t>
+      </w:r>
+      <w:proofErr w:type="spellStart"/>
+      <w:r>
+        <w:rPr>
+          <w:color w:val="000000" w:themeColor="text1"/>
+        </w:rPr>
+        <w:t>name</w:t>
+      </w:r>
+      <w:proofErr w:type="spellEnd"/>
+      <w:r>
+        <w:rPr>
+          <w:color w:val="000000" w:themeColor="text1"/>
+        </w:rPr>
+        <w:t xml:space="preserve">) </w:t>
+      </w:r>
+      <w:r>
+        <w:rPr>
+          <w:b/>
+          <w:color w:val="000000" w:themeColor="text1"/>
+        </w:rPr>
+        <w:t>VALUES</w:t>
+      </w:r>
+      <w:r>
+        <w:rPr>
+          <w:color w:val="000000" w:themeColor="text1"/>
+        </w:rPr>
+        <w:t xml:space="preserve"> (</w:t>
+      </w:r>
+      <w:proofErr w:type="spellStart"/>
+      <w:r>
+        <w:rPr>
+          <w:color w:val="000000" w:themeColor="text1"/>
+        </w:rPr>
+        <w:t>type_name</w:t>
+      </w:r>
+      <w:proofErr w:type="spellEnd"/>
+      <w:r>
+        <w:rPr>
+          <w:color w:val="000000" w:themeColor="text1"/>
+        </w:rPr>
+        <w:t xml:space="preserve">) </w:t>
+      </w:r>
+      <w:r>
+        <w:rPr>
+          <w:b/>
+          <w:color w:val="000000" w:themeColor="text1"/>
+        </w:rPr>
+        <w:t>ON CONFLICT DO NOTHING</w:t>
+      </w:r>
+      <w:r>
+        <w:rPr>
+          <w:color w:val="000000" w:themeColor="text1"/>
+        </w:rPr>
+        <w:t>;</w:t>
+      </w:r>
+      <w:r>
+        <w:rPr>
+          <w:color w:val="000000" w:themeColor="text1"/>
+        </w:rPr>
+        <w:br/>
+        <w:t xml:space="preserve">  </w:t>
+      </w:r>
+      <w:r>
+        <w:rPr>
+          <w:b/>
+          <w:color w:val="000000" w:themeColor="text1"/>
+        </w:rPr>
+        <w:t>SELECT</w:t>
+      </w:r>
+      <w:r>
+        <w:rPr>
+          <w:color w:val="000000" w:themeColor="text1"/>
+        </w:rPr>
+        <w:t xml:space="preserve"> id </w:t>
+      </w:r>
+      <w:r>
+        <w:rPr>
+          <w:b/>
+          <w:color w:val="000000" w:themeColor="text1"/>
+        </w:rPr>
+        <w:t>FROM</w:t>
+      </w:r>
+      <w:r>
+        <w:rPr>
+          <w:color w:val="000000" w:themeColor="text1"/>
+        </w:rPr>
+        <w:t xml:space="preserve"> </w:t>
+      </w:r>
+      <w:proofErr w:type="spellStart"/>
+      <w:r>
+        <w:rPr>
+          <w:color w:val="000000" w:themeColor="text1"/>
+        </w:rPr>
+        <w:t>fuzzy.types</w:t>
+      </w:r>
+      <w:proofErr w:type="spellEnd"/>
+      <w:r>
+        <w:rPr>
+          <w:color w:val="000000" w:themeColor="text1"/>
+        </w:rPr>
+        <w:t xml:space="preserve"> </w:t>
+      </w:r>
+      <w:r>
+        <w:rPr>
+          <w:b/>
+          <w:color w:val="000000" w:themeColor="text1"/>
+        </w:rPr>
+        <w:t>WHERE</w:t>
+      </w:r>
+      <w:r>
+        <w:rPr>
+          <w:color w:val="000000" w:themeColor="text1"/>
+        </w:rPr>
+        <w:t xml:space="preserve"> </w:t>
+      </w:r>
+      <w:proofErr w:type="spellStart"/>
+      <w:r>
+        <w:rPr>
+          <w:color w:val="000000" w:themeColor="text1"/>
+        </w:rPr>
+        <w:t>name</w:t>
+      </w:r>
+      <w:proofErr w:type="spellEnd"/>
+      <w:r>
+        <w:rPr>
+          <w:color w:val="000000" w:themeColor="text1"/>
+        </w:rPr>
+        <w:t>=</w:t>
+      </w:r>
+      <w:proofErr w:type="spellStart"/>
+      <w:r>
+        <w:rPr>
+          <w:color w:val="000000" w:themeColor="text1"/>
+        </w:rPr>
+        <w:t>type_name</w:t>
+      </w:r>
+      <w:proofErr w:type="spellEnd"/>
+      <w:r>
+        <w:rPr>
+          <w:color w:val="000000" w:themeColor="text1"/>
+        </w:rPr>
+        <w:t>;</w:t>
+      </w:r>
+      <w:r>
+        <w:rPr>
+          <w:color w:val="000000" w:themeColor="text1"/>
+        </w:rPr>
+        <w:br/>
+        <w:t xml:space="preserve">$$ </w:t>
+      </w:r>
+      <w:r>
+        <w:rPr>
+          <w:b/>
+          <w:color w:val="000000" w:themeColor="text1"/>
+        </w:rPr>
+        <w:t xml:space="preserve">LANGUAGE </w:t>
+      </w:r>
+      <w:proofErr w:type="spellStart"/>
+      <w:r>
+        <w:rPr>
+          <w:b/>
+          <w:color w:val="000000" w:themeColor="text1"/>
+        </w:rPr>
+        <w:t>sql</w:t>
+      </w:r>
+      <w:proofErr w:type="spellEnd"/>
+      <w:r>
+        <w:rPr>
+          <w:b/>
+          <w:color w:val="000000" w:themeColor="text1"/>
+        </w:rPr>
+        <w:t xml:space="preserve"> VOLATILE</w:t>
+      </w:r>
+      <w:r>
+        <w:rPr>
+          <w:color w:val="000000" w:themeColor="text1"/>
+        </w:rPr>
+        <w:t>;</w:t>
+      </w:r>
+    </w:p>
+    <w:p>
+      <w:pPr>
+        <w:pStyle w:val="Tekstpods"/>
+      </w:pPr>
+    </w:p>
+    <w:p>
+      <w:pPr>
+        <w:pStyle w:val="Nagwek3"/>
+      </w:pPr>
+      <w:r>
+        <w:t>Operatory</w:t>
+      </w:r>
+    </w:p>
+    <w:p>
+      <w:pPr>
+        <w:rPr>
+          <w:rFonts w:eastAsiaTheme="minorHAnsi"/>
+        </w:rPr>
+      </w:pPr>
+      <w:r>
+        <w:t>Operatory są niczym innym,</w:t>
+      </w:r>
+      <w:r>
+        <w:t xml:space="preserve"> </w:t>
+      </w:r>
+      <w:r>
+        <w:t>jak skrótowym zapisem funkcji wykonywanych na jednym lub dwóch argumentach</w:t>
+      </w:r>
+      <w:r>
+        <w:t xml:space="preserve">, określane są najczęściej mianem „lukru składniowego”. Nazwy operatorów składają się od 1 do 63 znaków ze zbioru </w:t>
+      </w:r>
+      <w:r>
         <w:rPr>
           <w:rStyle w:val="KodZnak"/>
         </w:rPr>
-        <w:t>NULL</w:t>
-      </w:r>
-      <w:r>
-        <w:t>ami</w:t>
+        <w:t>+-*/&lt;&gt;=</w:t>
+      </w:r>
+      <w:proofErr w:type="gramStart"/>
+      <w:r>
+        <w:rPr>
+          <w:rStyle w:val="KodZnak"/>
+        </w:rPr>
+        <w:t>~!@</w:t>
+      </w:r>
+      <w:proofErr w:type="gramEnd"/>
+      <w:r>
+        <w:rPr>
+          <w:rStyle w:val="KodZnak"/>
+        </w:rPr>
+        <w:t>#%^&amp;|`?</w:t>
+      </w:r>
+      <w:r>
+        <w:rPr>
+          <w:rFonts w:eastAsiaTheme="minorHAnsi"/>
+        </w:rPr>
+        <w:t>.</w:t>
+      </w:r>
+      <w:r>
+        <w:rPr>
+          <w:rFonts w:eastAsiaTheme="minorHAnsi"/>
+        </w:rPr>
+        <w:t xml:space="preserve"> Standard SQL ogranicza jednak dozwolone nazwy, dla przykładu, nie jest dozwolone zastosowanie dwóch znaków – obok siebie, gdyż zostałyby one sparsowane jako oznaczenie komentarza. Do tego </w:t>
+      </w:r>
+      <w:proofErr w:type="gramStart"/>
+      <w:r>
+        <w:rPr>
+          <w:rFonts w:eastAsiaTheme="minorHAnsi"/>
+        </w:rPr>
+        <w:t xml:space="preserve">operator </w:t>
+      </w:r>
+      <w:r>
+        <w:rPr>
+          <w:rStyle w:val="KodZnak"/>
+        </w:rPr>
+        <w:t>!</w:t>
+      </w:r>
+      <w:proofErr w:type="gramEnd"/>
+      <w:r>
+        <w:rPr>
+          <w:rStyle w:val="KodZnak"/>
+        </w:rPr>
+        <w:t>=</w:t>
+      </w:r>
+      <w:r>
+        <w:rPr>
+          <w:rFonts w:eastAsiaTheme="minorHAnsi"/>
+        </w:rPr>
+        <w:t xml:space="preserve"> jest automatycznie przetwarzany do formy </w:t>
+      </w:r>
+      <w:r>
+        <w:rPr>
+          <w:rStyle w:val="KodZnak"/>
+        </w:rPr>
+        <w:t>&lt;&gt;</w:t>
+      </w:r>
+      <w:r>
+        <w:rPr>
+          <w:rFonts w:eastAsiaTheme="minorHAnsi"/>
+        </w:rPr>
+        <w:t>. Do zdefiniowania operatora wymagane jest podanie typów operandów (</w:t>
+      </w:r>
+      <w:r>
+        <w:rPr>
+          <w:rStyle w:val="KodZnak"/>
+        </w:rPr>
+        <w:t>LEFTARG</w:t>
+      </w:r>
+      <w:r>
+        <w:rPr>
+          <w:rFonts w:eastAsiaTheme="minorHAnsi"/>
+        </w:rPr>
+        <w:t xml:space="preserve"> i </w:t>
+      </w:r>
+      <w:r>
+        <w:rPr>
+          <w:rStyle w:val="KodZnak"/>
+        </w:rPr>
+        <w:t>RIGHTARG</w:t>
+      </w:r>
+      <w:r>
+        <w:rPr>
+          <w:rFonts w:eastAsiaTheme="minorHAnsi"/>
+        </w:rPr>
+        <w:t>) i funkcji wykonującej funkcję. Operatory mogą zawierać również dodatkowe elementy op</w:t>
+      </w:r>
+      <w:r>
+        <w:rPr>
+          <w:rFonts w:eastAsiaTheme="minorHAnsi"/>
+        </w:rPr>
+        <w:t xml:space="preserve">tymalizujące wykonanie zapytań, takie jak komutatory (operatory, które po zmianie kolejności argumentów dają ten sam wynik, jak np. </w:t>
+      </w:r>
+      <w:r>
+        <w:rPr>
+          <w:rStyle w:val="KodZnak"/>
+        </w:rPr>
+        <w:t>+</w:t>
+      </w:r>
+      <w:r>
+        <w:rPr>
+          <w:rFonts w:eastAsiaTheme="minorHAnsi"/>
+        </w:rPr>
+        <w:t xml:space="preserve"> dla dodawania) i negatory (operatory, które po zmianie kolejności argumentów dają wynik odwrotny, tak jak operatory porównania </w:t>
+      </w:r>
+      <w:r>
+        <w:rPr>
+          <w:rStyle w:val="KodZnak"/>
+        </w:rPr>
+        <w:t>&gt;</w:t>
+      </w:r>
+      <w:r>
+        <w:rPr>
+          <w:rFonts w:eastAsiaTheme="minorHAnsi"/>
+        </w:rPr>
+        <w:t xml:space="preserve"> i </w:t>
+      </w:r>
+      <w:r>
+        <w:rPr>
+          <w:rStyle w:val="KodZnak"/>
+        </w:rPr>
+        <w:t>&lt;=</w:t>
+      </w:r>
+      <w:r>
+        <w:rPr>
+          <w:rFonts w:eastAsiaTheme="minorHAnsi"/>
+        </w:rPr>
+        <w:t>).</w:t>
+      </w:r>
+    </w:p>
+    <w:p>
+      <w:pPr>
+        <w:rPr>
+          <w:rFonts w:eastAsiaTheme="minorHAnsi"/>
+        </w:rPr>
+      </w:pPr>
+      <w:r>
+        <w:rPr>
+          <w:rFonts w:eastAsiaTheme="minorHAnsi"/>
+        </w:rPr>
+        <w:t>Przykładowa instrukcja tworząca operator pobrania odpowiedniej nazwy dla liczby w danym typie rozmytym:</w:t>
+      </w:r>
+    </w:p>
+    <w:p>
+      <w:pPr>
+        <w:pStyle w:val="Kod"/>
+        <w:rPr>
+          <w:color w:val="000000" w:themeColor="text1"/>
+        </w:rPr>
+      </w:pPr>
+      <w:r>
+        <w:rPr>
+          <w:b/>
+          <w:color w:val="000000" w:themeColor="text1"/>
+        </w:rPr>
+        <w:t>CREATE OPERATOR</w:t>
+      </w:r>
+      <w:r>
+        <w:rPr>
+          <w:color w:val="000000" w:themeColor="text1"/>
+        </w:rPr>
+        <w:t xml:space="preserve"> ~&gt; (</w:t>
+      </w:r>
+      <w:r>
+        <w:rPr>
+          <w:color w:val="000000" w:themeColor="text1"/>
+        </w:rPr>
+        <w:br/>
+        <w:t xml:space="preserve">  </w:t>
+      </w:r>
+      <w:r>
+        <w:rPr>
+          <w:b/>
+          <w:color w:val="000000" w:themeColor="text1"/>
+        </w:rPr>
+        <w:t>PROCEDURE</w:t>
+      </w:r>
+      <w:r>
+        <w:rPr>
+          <w:color w:val="000000" w:themeColor="text1"/>
+        </w:rPr>
+        <w:t xml:space="preserve"> = </w:t>
+      </w:r>
+      <w:proofErr w:type="spellStart"/>
+      <w:r>
+        <w:rPr>
+          <w:i/>
+          <w:iCs/>
+          <w:color w:val="000000" w:themeColor="text1"/>
+        </w:rPr>
+        <w:t>get_fuzzy_name</w:t>
       </w:r>
       <w:proofErr w:type="spellEnd"/>
       <w:r>
-        <w:t xml:space="preserve">. Analogicznie, </w:t>
-      </w:r>
-      <w:r>
-        <w:rPr>
-          <w:rStyle w:val="KodZnak"/>
-        </w:rPr>
-        <w:t>RIGHT OUTER JOIN</w:t>
-      </w:r>
-      <w:r>
-        <w:t xml:space="preserve"> zwraca złączone elementy obu tabel wraz z niedopasowanymi elementami prawej tabeli, a </w:t>
-      </w:r>
-      <w:r>
-        <w:rPr>
-          <w:rStyle w:val="KodZnak"/>
-        </w:rPr>
-        <w:t>FULL OUTER JOIN</w:t>
-      </w:r>
-      <w:r>
-        <w:t xml:space="preserve"> zwraca złączone i niedopasowane elementy obu tabel, w których brakujące pola przyjmują wartość </w:t>
-      </w:r>
-      <w:r>
-        <w:rPr>
-          <w:rStyle w:val="KodZnak"/>
-        </w:rPr>
-        <w:t>NULL</w:t>
-      </w:r>
-      <w:r>
-        <w:t>.</w:t>
-      </w:r>
-    </w:p>
-    <w:p>
-      <w:r>
-        <w:t xml:space="preserve">Jeśli zostanie podana klauzula </w:t>
-      </w:r>
-      <w:r>
-        <w:rPr>
-          <w:rStyle w:val="KodZnak"/>
-        </w:rPr>
-        <w:t>WHERE</w:t>
-      </w:r>
-      <w:r>
-        <w:t xml:space="preserve">, wynik będzie zawierał jedynie wiersze spełniające podane w niej predykaty, które mogą być połączone operatorami logicznymi </w:t>
-      </w:r>
-      <w:r>
-        <w:rPr>
-          <w:rStyle w:val="KodZnak"/>
-        </w:rPr>
-        <w:t>AND</w:t>
-      </w:r>
-      <w:r>
-        <w:t xml:space="preserve"> i </w:t>
-      </w:r>
-      <w:r>
-        <w:rPr>
-          <w:rStyle w:val="KodZnak"/>
-        </w:rPr>
-        <w:t>OR</w:t>
-      </w:r>
-      <w:r>
-        <w:t>.</w:t>
-      </w:r>
-    </w:p>
-    <w:p>
-      <w:r>
-        <w:t xml:space="preserve">Kolejna, opcjonalna klauzula </w:t>
-      </w:r>
-      <w:r>
-        <w:rPr>
-          <w:rStyle w:val="KodZnak"/>
-        </w:rPr>
-        <w:t>GROUP BY</w:t>
-      </w:r>
-      <w:r>
-        <w:t xml:space="preserve"> pozwala na złączenie wielu wierszy, które spełniają warunki grupowania, w pojedyncze wiersze dzielące pola z tymi samymi wartościami. Funkcje agregujące (np. </w:t>
-      </w:r>
-      <w:r>
-        <w:rPr>
-          <w:rStyle w:val="KodZnak"/>
-        </w:rPr>
-        <w:t>COUNT</w:t>
-      </w:r>
-      <w:r>
-        <w:t xml:space="preserve">, </w:t>
-      </w:r>
-      <w:r>
-        <w:rPr>
-          <w:rStyle w:val="KodZnak"/>
-        </w:rPr>
-        <w:t>AVG</w:t>
-      </w:r>
-      <w:r>
-        <w:t xml:space="preserve">, </w:t>
-      </w:r>
-      <w:r>
-        <w:rPr>
-          <w:rStyle w:val="KodZnak"/>
-        </w:rPr>
-        <w:t>SUM</w:t>
-      </w:r>
-      <w:r>
-        <w:t xml:space="preserve">, </w:t>
-      </w:r>
-      <w:r>
-        <w:rPr>
-          <w:rStyle w:val="KodZnak"/>
-        </w:rPr>
-        <w:t>MAX</w:t>
-      </w:r>
-      <w:r>
-        <w:t xml:space="preserve">, </w:t>
-      </w:r>
-      <w:r>
-        <w:rPr>
-          <w:rStyle w:val="KodZnak"/>
-        </w:rPr>
-        <w:t>MIN</w:t>
-      </w:r>
-      <w:r>
-        <w:t xml:space="preserve">) zostaną wykonane na wierszach grup, tworząc oddzielne wyniki dla każdej z nich. Klauzula </w:t>
-      </w:r>
-      <w:r>
-        <w:rPr>
-          <w:rStyle w:val="KodZnak"/>
-        </w:rPr>
-        <w:t>HAVING</w:t>
-      </w:r>
-      <w:r>
-        <w:t xml:space="preserve">, podobnie jak </w:t>
-      </w:r>
-      <w:r>
-        <w:rPr>
-          <w:rStyle w:val="KodZnak"/>
-        </w:rPr>
-        <w:t>WHERE</w:t>
-      </w:r>
-      <w:r>
-        <w:t xml:space="preserve">, przyjmuje predykaty sprowadzane do wartości logicznej, jednak nie mogą być użyte kolumny niezgrupowane bądź niebędące funkcjami agregującymi. Klauzula </w:t>
-      </w:r>
-      <w:r>
-        <w:rPr>
-          <w:rStyle w:val="KodZnak"/>
-        </w:rPr>
-        <w:t>HAVING</w:t>
-      </w:r>
-      <w:r>
-        <w:t xml:space="preserve"> jest aplikowana na zapytania zawierające wiersze zgrupowane, a zatem po zgrupowaniu ich przy użyciu </w:t>
-      </w:r>
-      <w:r>
-        <w:rPr>
-          <w:rStyle w:val="KodZnak"/>
-        </w:rPr>
-        <w:t>GROUP BY</w:t>
-      </w:r>
-      <w:r>
-        <w:t xml:space="preserve">. Jeżeli klauzula </w:t>
-      </w:r>
-      <w:r>
-        <w:rPr>
-          <w:rStyle w:val="KodZnak"/>
-        </w:rPr>
-        <w:t>GROUP BY</w:t>
-      </w:r>
-      <w:r>
-        <w:t xml:space="preserve"> nie występuje w zapytaniu, jest ono automatycznie przekształcane w zapytanie zgrupowane. </w:t>
-      </w:r>
-    </w:p>
-    <w:p>
-      <w:r>
-        <w:t xml:space="preserve">Klauzula </w:t>
-      </w:r>
-      <w:r>
-        <w:rPr>
-          <w:rStyle w:val="KodZnak"/>
-        </w:rPr>
-        <w:t>ORDER BY</w:t>
-      </w:r>
-      <w:r>
-        <w:t xml:space="preserve"> przyjmuje listę wyrażeń w postaci nazw lub liczb porządkowych kolumn wynikowych lub wyrażeń utworzonych z kolumn wejściowych. Liczbę porządkową kolumny można użyć, gdy nazwy kolumn wynikowych powtarzają się, czego można jednak uniknąć stosując operator </w:t>
-      </w:r>
-      <w:r>
-        <w:rPr>
-          <w:rStyle w:val="KodZnak"/>
-        </w:rPr>
-        <w:t>AS</w:t>
-      </w:r>
-      <w:r>
-        <w:t xml:space="preserve">. Do każdego wyrażenia można dodać słowo kluczowe </w:t>
-      </w:r>
-      <w:r>
-        <w:rPr>
-          <w:rStyle w:val="KodZnak"/>
-        </w:rPr>
-        <w:t>DESC</w:t>
-      </w:r>
-      <w:r>
+        <w:rPr>
+          <w:color w:val="000000" w:themeColor="text1"/>
+        </w:rPr>
         <w:t>,</w:t>
       </w:r>
       <w:r>
-        <w:t xml:space="preserve"> aby posortować wyniki malejąco. Domyślnie przyjmowana jest wartość </w:t>
-      </w:r>
-      <w:r>
-        <w:rPr>
-          <w:rStyle w:val="KodZnak"/>
-        </w:rPr>
-        <w:t>ASC</w:t>
-      </w:r>
-      <w:r>
-        <w:t xml:space="preserve"> – sortowanie rosnące. Dopuszczalne jest również użycie własnych operatorów sortowania. Ostatnim elementem wyrażenia są słowa kluczowe </w:t>
-      </w:r>
-      <w:r>
-        <w:rPr>
-          <w:rStyle w:val="KodZnak"/>
-        </w:rPr>
-        <w:t>NULLS LAST</w:t>
-      </w:r>
-      <w:r>
-        <w:t xml:space="preserve"> i </w:t>
-      </w:r>
-      <w:r>
-        <w:rPr>
-          <w:rStyle w:val="KodZnak"/>
-        </w:rPr>
-        <w:t>NULLS FIRST</w:t>
-      </w:r>
-      <w:r>
-        <w:t xml:space="preserve">. Oznaczają one odpowiednio posortowanie wierszy z wartościami </w:t>
-      </w:r>
-      <w:r>
-        <w:rPr>
-          <w:rStyle w:val="KodZnak"/>
-        </w:rPr>
-        <w:t>NULL</w:t>
-      </w:r>
-      <w:r>
-        <w:t xml:space="preserve"> jako ostatnie i jako pierwsze. Domyślnie przyjęto, że w przypadku sortowania </w:t>
-      </w:r>
+        <w:rPr>
+          <w:color w:val="000000" w:themeColor="text1"/>
+        </w:rPr>
+        <w:br/>
+        <w:t xml:space="preserve">  </w:t>
+      </w:r>
+      <w:r>
+        <w:rPr>
+          <w:b/>
+          <w:color w:val="000000" w:themeColor="text1"/>
+        </w:rPr>
+        <w:t>LEFTARG</w:t>
+      </w:r>
+      <w:r>
+        <w:rPr>
+          <w:color w:val="000000" w:themeColor="text1"/>
+        </w:rPr>
+        <w:t xml:space="preserve"> = </w:t>
+      </w:r>
+      <w:r>
+        <w:rPr>
+          <w:b/>
+          <w:color w:val="000000" w:themeColor="text1"/>
+        </w:rPr>
+        <w:t>FLOAT8</w:t>
+      </w:r>
+      <w:r>
+        <w:rPr>
+          <w:color w:val="000000" w:themeColor="text1"/>
+        </w:rPr>
+        <w:t>,</w:t>
+      </w:r>
+      <w:r>
+        <w:rPr>
+          <w:color w:val="000000" w:themeColor="text1"/>
+        </w:rPr>
+        <w:br/>
+        <w:t xml:space="preserve">  </w:t>
+      </w:r>
+      <w:r>
+        <w:rPr>
+          <w:b/>
+          <w:color w:val="000000" w:themeColor="text1"/>
+        </w:rPr>
+        <w:t>RIGHTARG</w:t>
+      </w:r>
+      <w:r>
+        <w:rPr>
+          <w:color w:val="000000" w:themeColor="text1"/>
+        </w:rPr>
+        <w:t xml:space="preserve"> = </w:t>
+      </w:r>
+      <w:proofErr w:type="gramStart"/>
+      <w:r>
+        <w:rPr>
+          <w:b/>
+          <w:color w:val="000000" w:themeColor="text1"/>
+        </w:rPr>
+        <w:t>VARCHAR</w:t>
+      </w:r>
+      <w:r>
+        <w:rPr>
+          <w:color w:val="000000" w:themeColor="text1"/>
+        </w:rPr>
+        <w:t>(</w:t>
+      </w:r>
+      <w:proofErr w:type="gramEnd"/>
+      <w:r>
+        <w:rPr>
+          <w:color w:val="000000" w:themeColor="text1"/>
+        </w:rPr>
+        <w:t>64)</w:t>
+      </w:r>
+      <w:r>
+        <w:rPr>
+          <w:color w:val="000000" w:themeColor="text1"/>
+        </w:rPr>
+        <w:br/>
+        <w:t>);</w:t>
+      </w:r>
+    </w:p>
+    <w:p>
+      <w:pPr>
+        <w:rPr>
+          <w:rFonts w:eastAsiaTheme="minorHAnsi"/>
+        </w:rPr>
+      </w:pPr>
+    </w:p>
+    <w:p>
+      <w:pPr>
+        <w:overflowPunct/>
+        <w:autoSpaceDE/>
+        <w:autoSpaceDN/>
+        <w:adjustRightInd/>
+        <w:spacing w:line="240" w:lineRule="auto"/>
+        <w:ind w:left="0"/>
+        <w:jc w:val="left"/>
+        <w:textAlignment w:val="auto"/>
+      </w:pPr>
+    </w:p>
+    <w:p>
+      <w:pPr>
+        <w:pStyle w:val="Nagwek2"/>
+      </w:pPr>
+      <w:bookmarkStart w:id="10" w:name="_Toc523864910"/>
       <w:r>
         <w:lastRenderedPageBreak/>
-        <w:t xml:space="preserve">rosnącego wartości </w:t>
-      </w:r>
-      <w:r>
-        <w:rPr>
-          <w:rStyle w:val="KodZnak"/>
-        </w:rPr>
-        <w:t>NULL</w:t>
-      </w:r>
-      <w:r>
-        <w:t xml:space="preserve"> są wartościami ostatnimi, a w przypadku sortowania malejącego, wartości </w:t>
-      </w:r>
-      <w:r>
-        <w:rPr>
-          <w:rStyle w:val="KodZnak"/>
-        </w:rPr>
-        <w:t>NULL</w:t>
-      </w:r>
-      <w:r>
-        <w:t xml:space="preserve"> znajdują się na początku.</w:t>
-      </w:r>
-    </w:p>
-    <w:p>
-      <w:r>
-        <w:t xml:space="preserve">Ostatnimi klauzulami są </w:t>
-      </w:r>
-      <w:r>
-        <w:rPr>
-          <w:rStyle w:val="KodZnak"/>
-        </w:rPr>
-        <w:t>LIMIT</w:t>
-      </w:r>
-      <w:r>
-        <w:t xml:space="preserve"> oraz </w:t>
-      </w:r>
-      <w:r>
-        <w:rPr>
-          <w:rStyle w:val="KodZnak"/>
-        </w:rPr>
-        <w:t>OFFSET</w:t>
-      </w:r>
-      <w:r>
-        <w:t xml:space="preserve">. Ograniczają one wyniki do zadanej liczby wierszy, a także pozwalają wyświetlić je z przesunięciem. W przypadku wykorzystywania tych klauzul ważne jest użycie klauzuli </w:t>
-      </w:r>
-      <w:r>
-        <w:rPr>
-          <w:rStyle w:val="KodZnak"/>
-        </w:rPr>
-        <w:t>ORDER BY</w:t>
-      </w:r>
-      <w:r>
-        <w:t>, gdyż bez jej podania standard SQL nie gwarantuje zwracania wyników w tej samej kolejności i w rezultacie można otrzymać różne wyniki dla tego samego zapytania.</w:t>
-      </w:r>
+        <w:t>Logika rozmyta</w:t>
+      </w:r>
+      <w:bookmarkEnd w:id="10"/>
     </w:p>
     <w:p>
       <w:pPr>
         <w:pStyle w:val="Tekstpods"/>
       </w:pPr>
-    </w:p>
-    <w:p>
-      <w:pPr>
-        <w:pStyle w:val="Nagwek2"/>
-      </w:pPr>
-      <w:bookmarkStart w:id="10" w:name="_Toc523864910"/>
-      <w:r>
-        <w:t>Logika rozmyta</w:t>
-      </w:r>
-      <w:bookmarkEnd w:id="10"/>
-    </w:p>
-    <w:p>
-      <w:pPr>
-        <w:pStyle w:val="Tekstpods"/>
-      </w:pPr>
-      <w:r>
-        <w:t>TODO</w:t>
-      </w:r>
+      <w:r>
+        <w:t>Logika rozmyta to wielowartościowa odmiana logiki, która w odróżnieniu od klasycznej logiki boolowskiej pozwala na zapisanie wartości między prawdą</w:t>
+      </w:r>
+      <w:r>
+        <w:t>,</w:t>
+      </w:r>
+      <w:r>
+        <w:t xml:space="preserve"> a fałszem.</w:t>
+      </w:r>
+      <w:r>
+        <w:t xml:space="preserve"> Wartość</w:t>
+      </w:r>
+      <w:r>
+        <w:t xml:space="preserve"> rozmyta</w:t>
+      </w:r>
+      <w:r>
+        <w:t xml:space="preserve"> może być następnie przetworzona na wartość</w:t>
+      </w:r>
+      <w:r>
+        <w:t xml:space="preserve"> logiczną trójwartościową (prawda, fałsz, niezdefiniowana). Wartość niezdefiniowana zostanie zwrócona w przypadku braku funkcji lub wartości liczbowej.</w:t>
+      </w:r>
+      <w:r>
+        <w:t xml:space="preserve"> Logika rozmyta o</w:t>
+      </w:r>
+      <w:r>
+        <w:t>pisuje stopień przynależności</w:t>
+      </w:r>
+      <w:r>
+        <w:t xml:space="preserve"> wartości liczbowej</w:t>
+      </w:r>
+      <w:r>
+        <w:t xml:space="preserve"> do zbioru określonego odpowiednią</w:t>
+      </w:r>
+      <w:r>
+        <w:t xml:space="preserve"> funkcją.</w:t>
+      </w:r>
+      <w:r>
+        <w:t xml:space="preserve"> </w:t>
+      </w:r>
+      <w:r>
+        <w:t xml:space="preserve">W </w:t>
+      </w:r>
+      <w:r>
+        <w:t>niniejszej pracy funkcje przynależności są funkcjami trapezowymi.</w:t>
+      </w:r>
+      <w:r>
+        <w:t xml:space="preserve"> </w:t>
+      </w:r>
+      <w:bookmarkStart w:id="11" w:name="_GoBack"/>
+      <w:bookmarkEnd w:id="11"/>
     </w:p>
     <w:p>
       <w:pPr>
@@ -5011,7 +5814,7 @@
             <w:numRestart w:val="eachPage"/>
           </w:footnotePr>
           <w:pgSz w:w="11907" w:h="16840" w:code="9"/>
-          <w:pgMar w:top="2155" w:right="2778" w:bottom="2778" w:left="1814" w:header="1814" w:footer="1814" w:gutter="0"/>
+          <w:pgMar w:top="1418" w:right="1418" w:bottom="1418" w:left="1418" w:header="1814" w:footer="1814" w:gutter="284"/>
           <w:cols w:space="708"/>
           <w:docGrid w:linePitch="326"/>
         </w:sectPr>
@@ -5021,7 +5824,7 @@
       <w:pPr>
         <w:pStyle w:val="Nagwek1"/>
       </w:pPr>
-      <w:bookmarkStart w:id="11" w:name="_Toc523864911"/>
+      <w:bookmarkStart w:id="12" w:name="_Toc523864911"/>
       <w:r>
         <w:lastRenderedPageBreak/>
         <w:t>Pr</w:t>
@@ -5029,7 +5832,7 @@
       <w:r>
         <w:t>zedmiot pracy</w:t>
       </w:r>
-      <w:bookmarkEnd w:id="11"/>
+      <w:bookmarkEnd w:id="12"/>
       <w:r>
         <w:t xml:space="preserve"> </w:t>
       </w:r>
@@ -5097,127 +5900,424 @@
     </w:p>
     <w:p>
       <w:r>
-        <w:t xml:space="preserve">Poza samą aplikacją, system dydaktyczny ma zawierać również zestaw funkcji rozmytych stanowiących rozszerzenie dla baz danych. Podobnie jak w poprzednim rozwiązaniu, zostanie użyta baza </w:t>
-      </w:r>
+        <w:t>Poza samą aplikacją, system dydaktyczny ma zawierać również zestaw funkcji rozmytych stanowiących rozszerzenie dla baz danych. Podobnie jak w poprzednim rozwiązan</w:t>
+      </w:r>
+      <w:r>
+        <w:t>iu, zostanie użyta baza PostgreSQL</w:t>
+      </w:r>
+      <w:r>
+        <w:t>, a funkcje pozostaną w języku C, jednak zostaną poddane refaktoryzacji.</w:t>
+      </w:r>
+    </w:p>
+    <w:p>
+      <w:pPr>
+        <w:pStyle w:val="Nagwek2"/>
+      </w:pPr>
+      <w:bookmarkStart w:id="13" w:name="_Toc523864912"/>
+      <w:r>
+        <w:t>Wykorzystane</w:t>
+      </w:r>
+      <w:r>
+        <w:t xml:space="preserve"> technologie</w:t>
+      </w:r>
+      <w:bookmarkEnd w:id="13"/>
+    </w:p>
+    <w:p>
+      <w:r>
+        <w:t>W niniejszym podrozdziale zostaną opisane użyte technologie. // Jak to rozwinąć? Po co to komu?</w:t>
+      </w:r>
+    </w:p>
+    <w:p>
+      <w:pPr>
+        <w:pStyle w:val="Nagwek3"/>
+      </w:pPr>
+      <w:bookmarkStart w:id="14" w:name="_Toc523864913"/>
+      <w:r>
+        <w:t>PostgreSQL</w:t>
+      </w:r>
+      <w:bookmarkEnd w:id="14"/>
+    </w:p>
+    <w:p>
       <w:proofErr w:type="spellStart"/>
       <w:r>
         <w:t>Postgres</w:t>
       </w:r>
       <w:proofErr w:type="spellEnd"/>
       <w:r>
-        <w:t>, a funkcje pozostaną w języku C, jednak zostaną poddane refaktoryzacji.</w:t>
-      </w:r>
-    </w:p>
-    <w:p>
-      <w:pPr>
-        <w:pStyle w:val="Nagwek2"/>
-      </w:pPr>
-      <w:bookmarkStart w:id="12" w:name="_Toc523864912"/>
+        <w:t xml:space="preserve"> to jeden z powszechnie używanych systemów obiektowo-relacyjnych baz danych. Umożliwia dodawanie funkcjonalności poprzez rozszerzenia, popularnym przykładem jest rozszerzenie umożliwiające przechowywanie informacji geograficznych </w:t>
+      </w:r>
+      <w:proofErr w:type="spellStart"/>
+      <w:r>
+        <w:t>PostGIS</w:t>
+      </w:r>
+      <w:proofErr w:type="spellEnd"/>
+      <w:r>
+        <w:t>.</w:t>
+      </w:r>
+    </w:p>
+    <w:p>
+      <w:pPr>
+        <w:pStyle w:val="Nagwek3"/>
+      </w:pPr>
+      <w:bookmarkStart w:id="15" w:name="_Toc523864914"/>
       <w:r>
         <w:lastRenderedPageBreak/>
-        <w:t>Wykorzystane</w:t>
-      </w:r>
-      <w:r>
-        <w:t xml:space="preserve"> technologie</w:t>
-      </w:r>
-      <w:bookmarkEnd w:id="12"/>
+        <w:t>JavaScript</w:t>
+      </w:r>
+      <w:r>
+        <w:t>/</w:t>
+      </w:r>
+      <w:proofErr w:type="spellStart"/>
+      <w:r>
+        <w:t>ECMAScript</w:t>
+      </w:r>
+      <w:bookmarkEnd w:id="15"/>
+      <w:proofErr w:type="spellEnd"/>
+    </w:p>
+    <w:p>
+      <w:r>
+        <w:t>J</w:t>
+      </w:r>
+      <w:r>
+        <w:t xml:space="preserve">avaScript to wysokopoziomowy, </w:t>
+      </w:r>
+      <w:r>
+        <w:t>dynamicznie</w:t>
+      </w:r>
+      <w:r>
+        <w:t xml:space="preserve"> typowany </w:t>
+      </w:r>
+      <w:r>
+        <w:t>język programowania, który powstał w latach 90.</w:t>
+      </w:r>
+      <w:r>
+        <w:t xml:space="preserve"> JavaScript został przekazany organizacji </w:t>
+      </w:r>
+      <w:proofErr w:type="spellStart"/>
+      <w:r>
+        <w:t>Ecma</w:t>
+      </w:r>
+      <w:proofErr w:type="spellEnd"/>
+      <w:r>
+        <w:t xml:space="preserve"> International w celu ustalenia </w:t>
+      </w:r>
+      <w:r>
+        <w:t xml:space="preserve">wspólnego standardu dla wszystkich producentów oprogramowania. Został określony w standardzie </w:t>
+      </w:r>
+      <w:r>
+        <w:t>ECMA-262</w:t>
+      </w:r>
+      <w:r>
+        <w:t xml:space="preserve"> i jest obecnie znany jako </w:t>
+      </w:r>
+      <w:proofErr w:type="spellStart"/>
+      <w:r>
+        <w:t>ECMAScript</w:t>
+      </w:r>
+      <w:proofErr w:type="spellEnd"/>
+      <w:r>
+        <w:t xml:space="preserve"> (skrótowo ES). </w:t>
+      </w:r>
+      <w:r>
+        <w:t xml:space="preserve">Jako język </w:t>
+      </w:r>
+      <w:proofErr w:type="spellStart"/>
+      <w:r>
+        <w:t>wieloparadygmatowy</w:t>
+      </w:r>
+      <w:proofErr w:type="spellEnd"/>
+      <w:r>
+        <w:t xml:space="preserve"> umożliwia podejścia: obiektowe (poprzez tworzenie klas określanych prototypami), zdarzeniowe (ang. event-</w:t>
+      </w:r>
+      <w:proofErr w:type="spellStart"/>
+      <w:r>
+        <w:t>driven</w:t>
+      </w:r>
+      <w:proofErr w:type="spellEnd"/>
+      <w:r>
+        <w:t>), funkcyjne i imper</w:t>
+      </w:r>
+      <w:r>
+        <w:t>atywne.</w:t>
+      </w:r>
+    </w:p>
+    <w:p>
+      <w:r>
+        <w:t xml:space="preserve">W kilka lat po debiucie środowiska uruchomieniowego Node.js w 2009 i udostępnienia oficjalnej platformy do udostępniania pakietów </w:t>
+      </w:r>
+      <w:proofErr w:type="spellStart"/>
+      <w:r>
+        <w:t>Node</w:t>
+      </w:r>
+      <w:proofErr w:type="spellEnd"/>
+      <w:r>
+        <w:t xml:space="preserve"> </w:t>
+      </w:r>
+      <w:proofErr w:type="spellStart"/>
+      <w:r>
+        <w:t>Package</w:t>
+      </w:r>
+      <w:proofErr w:type="spellEnd"/>
+      <w:r>
+        <w:t xml:space="preserve"> Manager nastąpił gwałtowny wzrost popularności języka, który wraz z dostępnymi pakietami umożliwia obecnie tworzenie aplikacji przeglądarkowych, mobilnych, serwerowych i desktopowych.</w:t>
+      </w:r>
+    </w:p>
+    <w:p>
+      <w:r>
+        <w:t xml:space="preserve">Działanie JavaScriptu </w:t>
+      </w:r>
+      <w:r>
+        <w:t>jest ograniczone</w:t>
+      </w:r>
+      <w:r>
+        <w:t xml:space="preserve"> do wykonywania kolejnych operacji w jednym wątku w tzw. pętli zdarzeń.</w:t>
+      </w:r>
+      <w:r>
+        <w:t xml:space="preserve"> </w:t>
+      </w:r>
+      <w:r>
+        <w:t xml:space="preserve">Dzięki temu maszyna wirtualna nie musi zarządzać współdzieleniem pamięci między wątkami, a także zarządzać nimi, co pozwala na osiągnięcie bardzo dobrych wyników wydajnościowych. </w:t>
+      </w:r>
+      <w:r>
+        <w:t xml:space="preserve">Pętla zdarzeń pozwala na asynchroniczność działania aplikacji, jednak nie oznacza to równoległości. </w:t>
+      </w:r>
+      <w:r>
+        <w:t xml:space="preserve">W obrębie jednego procesu długie obliczenia nie mogą zostać oddelegowane do osobnych wątków, a w związku z tym kolejne zdarzenia w pętli nie zostaną wykonane aż do momentu wykonania obliczeń. Istnieje kilka sposobów na poradzenie sobie z problemem blokowania pętli zdarzeń. </w:t>
+      </w:r>
+      <w:r>
+        <w:t>W przypadku aplikacji serwerowych zbudowanych w oparciu o platformę Node.js</w:t>
+      </w:r>
+      <w:r>
+        <w:t xml:space="preserve"> </w:t>
+      </w:r>
+      <w:r>
+        <w:t xml:space="preserve">operacje wejścia/wyjścia są wykonywane w </w:t>
+      </w:r>
+      <w:r>
+        <w:t>osobnym</w:t>
+      </w:r>
+      <w:r>
+        <w:t xml:space="preserve"> </w:t>
+      </w:r>
+      <w:r>
+        <w:t>wątku</w:t>
+      </w:r>
+      <w:r>
+        <w:t>, co pozwala na</w:t>
+      </w:r>
+      <w:r>
+        <w:t xml:space="preserve"> użycie jednego z mechanizmów asynchroniczności (</w:t>
+      </w:r>
+      <w:proofErr w:type="spellStart"/>
+      <w:r>
+        <w:t>callback</w:t>
+      </w:r>
+      <w:proofErr w:type="spellEnd"/>
+      <w:r>
+        <w:t xml:space="preserve">, Promise, </w:t>
+      </w:r>
+      <w:proofErr w:type="spellStart"/>
+      <w:r>
+        <w:t>async</w:t>
+      </w:r>
+      <w:proofErr w:type="spellEnd"/>
+      <w:r>
+        <w:t>/</w:t>
+      </w:r>
+      <w:proofErr w:type="spellStart"/>
+      <w:r>
+        <w:t>await</w:t>
+      </w:r>
+      <w:proofErr w:type="spellEnd"/>
+      <w:r>
+        <w:t>, generator) i</w:t>
+      </w:r>
+      <w:r>
+        <w:t xml:space="preserve"> obsługiwanie kolejnych żądań</w:t>
+      </w:r>
+      <w:r>
+        <w:t>, a następnie powrót do obsługi poprzedniego żądania po uzyskaniu danych</w:t>
+      </w:r>
+      <w:r>
+        <w:t>.</w:t>
+      </w:r>
+      <w:r>
+        <w:t xml:space="preserve"> Drugim sposobem jest wydzielenie osobnych procesów służące do równoległej obsługi żądań </w:t>
+      </w:r>
+      <w:r>
+        <w:t>(najoptymalniej, gdy ich ilość pokrywa się z ilością wątków, które sprzętowo obsługuje procesor).</w:t>
+      </w:r>
+      <w:r>
+        <w:t xml:space="preserve"> Można pokusić się nawet o utworzenie dedykowanych procesów służących wyłącznie do długotrwałych operacji i korzystanie z mechanizmów IPC (ang. </w:t>
+      </w:r>
+      <w:proofErr w:type="spellStart"/>
+      <w:r>
+        <w:t>inter-process</w:t>
+      </w:r>
+      <w:proofErr w:type="spellEnd"/>
+      <w:r>
+        <w:t xml:space="preserve"> </w:t>
+      </w:r>
+      <w:proofErr w:type="spellStart"/>
+      <w:r>
+        <w:t>communication</w:t>
+      </w:r>
+      <w:proofErr w:type="spellEnd"/>
+      <w:r>
+        <w:t>).</w:t>
+      </w:r>
+      <w:r>
+        <w:t xml:space="preserve"> Jednak nawet jeśli utworzymy dziesiątki procesów na wydajnej maszynie, wystarczy tyle samo długo trwających zadań, aby skutecznie zablokować działanie kolejek. Jedynym sposobem jest wykorzystanie operacji </w:t>
+      </w:r>
+      <w:proofErr w:type="spellStart"/>
+      <w:r>
+        <w:rPr>
+          <w:rStyle w:val="KodZnak"/>
+        </w:rPr>
+        <w:t>setImmediate</w:t>
+      </w:r>
+      <w:proofErr w:type="spellEnd"/>
+      <w:r>
+        <w:t>, która opóźni wykona</w:t>
+      </w:r>
+      <w:r>
+        <w:lastRenderedPageBreak/>
+        <w:t xml:space="preserve">nie kolejnej części kodu przenosząc je na koniec kolejki. Jest </w:t>
+      </w:r>
+      <w:r>
+        <w:t xml:space="preserve">to z jednej strony </w:t>
+      </w:r>
+      <w:proofErr w:type="spellStart"/>
+      <w:r>
+        <w:t>wadaJavaScriptu</w:t>
+      </w:r>
+      <w:proofErr w:type="spellEnd"/>
+      <w:r>
+        <w:t xml:space="preserve"> - </w:t>
+      </w:r>
+      <w:r>
+        <w:t>programista musi sam zarządzać „przełączaniem wątków”</w:t>
+      </w:r>
+      <w:r>
+        <w:t xml:space="preserve">, a z drugiej zaleta, pozwalająca na w pełni atomowe wykonanie fragmentów kodu i uniknięcie hazardu, do rozwiązania którego najczęściej potrzebne są </w:t>
+      </w:r>
+      <w:r>
+        <w:t>semafory.</w:t>
+      </w:r>
+    </w:p>
+    <w:p>
+      <w:r>
+        <w:t>Drugą ważną cechą JavaScriptu jest dynamiczne typowanie, dając</w:t>
+      </w:r>
+      <w:r>
+        <w:t xml:space="preserve">e nieograniczone możliwości w manipulacji danymi – nie tylko przypisywanie wartości różnych typów do zmiennych, ale także modyfikację typów (klas, obiektów, tablic) w czasie trwania programu. </w:t>
+      </w:r>
+      <w:r>
+        <w:t xml:space="preserve">Do pisania trywialnych aplikacji nie jest wymagane korzystanie ze środowiska programistycznego, jednak </w:t>
+      </w:r>
+      <w:r>
+        <w:t>bez korzystania</w:t>
+      </w:r>
+      <w:r>
+        <w:t xml:space="preserve"> ze środowiska umożliwiającego sprawdzanie i podpowiadanie</w:t>
+      </w:r>
+      <w:r>
+        <w:t xml:space="preserve"> typów</w:t>
+      </w:r>
+      <w:r>
+        <w:t>, wraz z rosnącą złożonością aplikacji, maleje szansa na napisanie bezbłędnie działającego programu.</w:t>
+      </w:r>
     </w:p>
     <w:p>
       <w:pPr>
         <w:pStyle w:val="Nagwek3"/>
       </w:pPr>
-      <w:bookmarkStart w:id="13" w:name="_Toc523864913"/>
-      <w:r>
-        <w:t>PostgreSQL</w:t>
-      </w:r>
-      <w:bookmarkEnd w:id="13"/>
+      <w:bookmarkStart w:id="16" w:name="_Toc523864915"/>
+      <w:r>
+        <w:t>TypeScript</w:t>
+      </w:r>
+      <w:bookmarkEnd w:id="16"/>
+    </w:p>
+    <w:p>
+      <w:r>
+        <w:t>TypeScript jest nadzbiorem języka JavaScript</w:t>
+      </w:r>
+      <w:r>
+        <w:t xml:space="preserve">, dokładającym do niego możliwość typowania. Kod w TypeScripcie </w:t>
+      </w:r>
+      <w:proofErr w:type="spellStart"/>
+      <w:r>
+        <w:t>transkompilowany</w:t>
+      </w:r>
+      <w:proofErr w:type="spellEnd"/>
+      <w:r>
+        <w:t xml:space="preserve"> do JavaScriptu. Transkompilacja polega na przetworzeniu kodu w języku TS, obliczeniu typów, sprawdzeniu ich, a następnie zwróceniu wyniku w postaci kodu JS lub podsumowania błędów.</w:t>
+      </w:r>
+      <w:r>
+        <w:t xml:space="preserve"> Zastosowanie TypeScriptu rozwiązuje to problem dynamicznego typowania opisany w poprzednim rozdziale.</w:t>
+      </w:r>
+      <w:r>
+        <w:t xml:space="preserve"> // Rozwinięcie? </w:t>
+      </w:r>
     </w:p>
     <w:p>
       <w:pPr>
         <w:pStyle w:val="Nagwek3"/>
       </w:pPr>
-      <w:bookmarkStart w:id="14" w:name="_Toc523864914"/>
-      <w:r>
-        <w:t>JavaScript</w:t>
-      </w:r>
-      <w:r>
-        <w:t>/</w:t>
-      </w:r>
+      <w:bookmarkStart w:id="17" w:name="_Toc523864916"/>
       <w:proofErr w:type="spellStart"/>
       <w:r>
-        <w:t>ECMAScript</w:t>
-      </w:r>
-      <w:bookmarkEnd w:id="14"/>
+        <w:t>Webpack</w:t>
+      </w:r>
+      <w:bookmarkEnd w:id="17"/>
       <w:proofErr w:type="spellEnd"/>
     </w:p>
     <w:p>
       <w:pPr>
         <w:pStyle w:val="Nagwek3"/>
       </w:pPr>
-      <w:bookmarkStart w:id="15" w:name="_Toc523864915"/>
-      <w:r>
-        <w:t>TypeScript</w:t>
-      </w:r>
-      <w:bookmarkEnd w:id="15"/>
+      <w:bookmarkStart w:id="18" w:name="_Toc523864917"/>
+      <w:r>
+        <w:t>Electron</w:t>
+      </w:r>
+      <w:bookmarkEnd w:id="18"/>
     </w:p>
     <w:p>
       <w:pPr>
         <w:pStyle w:val="Nagwek3"/>
       </w:pPr>
-      <w:bookmarkStart w:id="16" w:name="_Toc523864916"/>
+      <w:bookmarkStart w:id="19" w:name="_Toc523864918"/>
       <w:proofErr w:type="spellStart"/>
       <w:r>
-        <w:t>Webpack</w:t>
-      </w:r>
-      <w:bookmarkEnd w:id="16"/>
-      <w:proofErr w:type="spellEnd"/>
-    </w:p>
-    <w:p>
-      <w:pPr>
-        <w:pStyle w:val="Nagwek3"/>
-      </w:pPr>
-      <w:bookmarkStart w:id="17" w:name="_Toc523864917"/>
-      <w:r>
-        <w:t>Electron</w:t>
-      </w:r>
-      <w:bookmarkEnd w:id="17"/>
-    </w:p>
-    <w:p>
-      <w:pPr>
-        <w:pStyle w:val="Nagwek3"/>
-      </w:pPr>
-      <w:bookmarkStart w:id="18" w:name="_Toc523864918"/>
-      <w:proofErr w:type="spellStart"/>
-      <w:r>
         <w:t>React</w:t>
-      </w:r>
-      <w:bookmarkEnd w:id="18"/>
-      <w:proofErr w:type="spellEnd"/>
-    </w:p>
-    <w:p>
-      <w:pPr>
-        <w:pStyle w:val="Nagwek3"/>
-      </w:pPr>
-      <w:bookmarkStart w:id="19" w:name="_Toc523864919"/>
-      <w:proofErr w:type="spellStart"/>
-      <w:r>
-        <w:t>Redux</w:t>
       </w:r>
       <w:bookmarkEnd w:id="19"/>
       <w:proofErr w:type="spellEnd"/>
     </w:p>
     <w:p>
       <w:pPr>
+        <w:pStyle w:val="Nagwek3"/>
+      </w:pPr>
+      <w:bookmarkStart w:id="20" w:name="_Toc523864919"/>
+      <w:proofErr w:type="spellStart"/>
+      <w:r>
+        <w:t>Redux</w:t>
+      </w:r>
+      <w:bookmarkEnd w:id="20"/>
+      <w:proofErr w:type="spellEnd"/>
+    </w:p>
+    <w:p>
+      <w:pPr>
         <w:pStyle w:val="Nagwek2"/>
       </w:pPr>
-      <w:bookmarkStart w:id="20" w:name="_Toc523864920"/>
+      <w:bookmarkStart w:id="21" w:name="_Toc523864920"/>
       <w:r>
         <w:t>Implementacja</w:t>
       </w:r>
       <w:r>
         <w:t xml:space="preserve"> operatorów rozmytych</w:t>
       </w:r>
-      <w:bookmarkEnd w:id="20"/>
+      <w:bookmarkEnd w:id="21"/>
     </w:p>
     <w:p>
       <w:pPr>
@@ -5234,11 +6334,12 @@
       <w:pPr>
         <w:pStyle w:val="Nagwek2"/>
       </w:pPr>
-      <w:bookmarkStart w:id="21" w:name="_Toc523864921"/>
-      <w:r>
+      <w:bookmarkStart w:id="22" w:name="_Toc523864921"/>
+      <w:r>
+        <w:lastRenderedPageBreak/>
         <w:t>Architektura systemu</w:t>
       </w:r>
-      <w:bookmarkEnd w:id="21"/>
+      <w:bookmarkEnd w:id="22"/>
     </w:p>
     <w:p>
       <w:pPr>
@@ -5368,7 +6469,7 @@
             <w:numRestart w:val="eachPage"/>
           </w:footnotePr>
           <w:pgSz w:w="11907" w:h="16840" w:code="9"/>
-          <w:pgMar w:top="2155" w:right="2778" w:bottom="2778" w:left="1814" w:header="1814" w:footer="1814" w:gutter="0"/>
+          <w:pgMar w:top="1418" w:right="1418" w:bottom="1418" w:left="1418" w:header="1814" w:footer="1814" w:gutter="284"/>
           <w:cols w:space="708"/>
           <w:docGrid w:linePitch="326"/>
         </w:sectPr>
@@ -5392,11 +6493,11 @@
       <w:pPr>
         <w:pStyle w:val="Nagwek1"/>
       </w:pPr>
-      <w:bookmarkStart w:id="22" w:name="_Toc523864922"/>
+      <w:bookmarkStart w:id="23" w:name="_Toc523864922"/>
       <w:r>
         <w:t>Badania</w:t>
       </w:r>
-      <w:bookmarkEnd w:id="22"/>
+      <w:bookmarkEnd w:id="23"/>
       <w:r>
         <w:t xml:space="preserve"> </w:t>
       </w:r>
@@ -5411,7 +6512,7 @@
             <w:numRestart w:val="eachPage"/>
           </w:footnotePr>
           <w:pgSz w:w="11907" w:h="16840" w:code="9"/>
-          <w:pgMar w:top="2155" w:right="2778" w:bottom="2778" w:left="1814" w:header="1814" w:footer="1814" w:gutter="0"/>
+          <w:pgMar w:top="1418" w:right="1418" w:bottom="1418" w:left="1418" w:header="1814" w:footer="1814" w:gutter="284"/>
           <w:cols w:space="708"/>
           <w:docGrid w:linePitch="326"/>
         </w:sectPr>
@@ -5441,11 +6542,11 @@
       <w:pPr>
         <w:pStyle w:val="Nagwek2"/>
       </w:pPr>
-      <w:bookmarkStart w:id="23" w:name="_Toc523864923"/>
+      <w:bookmarkStart w:id="24" w:name="_Toc523864923"/>
       <w:r>
         <w:t>Metodyka badań</w:t>
       </w:r>
-      <w:bookmarkEnd w:id="23"/>
+      <w:bookmarkEnd w:id="24"/>
     </w:p>
     <w:p>
       <w:pPr>
@@ -5494,11 +6595,11 @@
       <w:pPr>
         <w:pStyle w:val="Nagwek2"/>
       </w:pPr>
-      <w:bookmarkStart w:id="24" w:name="_Toc523864924"/>
+      <w:bookmarkStart w:id="25" w:name="_Toc523864924"/>
       <w:r>
         <w:t>Zbiory danych</w:t>
       </w:r>
-      <w:bookmarkEnd w:id="24"/>
+      <w:bookmarkEnd w:id="25"/>
     </w:p>
     <w:p>
       <w:pPr>
@@ -5535,11 +6636,11 @@
       <w:pPr>
         <w:pStyle w:val="Nagwek2"/>
       </w:pPr>
-      <w:bookmarkStart w:id="25" w:name="_Toc523864925"/>
+      <w:bookmarkStart w:id="26" w:name="_Toc523864925"/>
       <w:r>
         <w:t>Wyniki</w:t>
       </w:r>
-      <w:bookmarkEnd w:id="25"/>
+      <w:bookmarkEnd w:id="26"/>
     </w:p>
     <w:p>
       <w:pPr>
@@ -5573,7 +6674,7 @@
         <w:tblLook w:val="04A0" w:firstRow="1" w:lastRow="0" w:firstColumn="1" w:lastColumn="0" w:noHBand="0" w:noVBand="1"/>
       </w:tblPr>
       <w:tblGrid>
-        <w:gridCol w:w="7315"/>
+        <w:gridCol w:w="7702"/>
       </w:tblGrid>
       <w:tr>
         <w:tc>
@@ -5596,6 +6697,7 @@
               <w:rPr>
                 <w:noProof/>
               </w:rPr>
+              <w:lastRenderedPageBreak/>
               <w:drawing>
                 <wp:inline distT="0" distB="0" distL="0" distR="0" wp14:anchorId="74FAA9CC" wp14:editId="3D2B935C">
                   <wp:extent cx="2800350" cy="2257425"/>
@@ -5892,9 +6994,8 @@
           <w:footnotePr>
             <w:numRestart w:val="eachPage"/>
           </w:footnotePr>
-          <w:type w:val="continuous"/>
           <w:pgSz w:w="11907" w:h="16840" w:code="9"/>
-          <w:pgMar w:top="2381" w:right="2778" w:bottom="2778" w:left="1814" w:header="1814" w:footer="1814" w:gutter="0"/>
+          <w:pgMar w:top="1418" w:right="1418" w:bottom="1418" w:left="1418" w:header="1814" w:footer="1814" w:gutter="284"/>
           <w:cols w:space="708"/>
           <w:docGrid w:linePitch="326"/>
         </w:sectPr>
@@ -5910,11 +7011,11 @@
       <w:pPr>
         <w:pStyle w:val="Nagwek1"/>
       </w:pPr>
-      <w:bookmarkStart w:id="26" w:name="_Toc523864926"/>
+      <w:bookmarkStart w:id="27" w:name="_Toc523864926"/>
       <w:r>
         <w:t>Podsumowanie</w:t>
       </w:r>
-      <w:bookmarkEnd w:id="26"/>
+      <w:bookmarkEnd w:id="27"/>
     </w:p>
     <w:p>
       <w:r>
@@ -6017,7 +7118,7 @@
             <w:numRestart w:val="eachPage"/>
           </w:footnotePr>
           <w:pgSz w:w="11907" w:h="16840" w:code="9"/>
-          <w:pgMar w:top="2155" w:right="2778" w:bottom="2778" w:left="1814" w:header="1814" w:footer="1814" w:gutter="0"/>
+          <w:pgMar w:top="1418" w:right="1418" w:bottom="1418" w:left="1418" w:header="1814" w:footer="1814" w:gutter="284"/>
           <w:cols w:space="708"/>
           <w:docGrid w:linePitch="326"/>
         </w:sectPr>
@@ -6032,7 +7133,7 @@
         </w:numPr>
         <w:ind w:left="363"/>
       </w:pPr>
-      <w:bookmarkStart w:id="27" w:name="_Toc523864927"/>
+      <w:bookmarkStart w:id="28" w:name="_Toc523864927"/>
       <w:r>
         <w:lastRenderedPageBreak/>
         <w:t>B</w:t>
@@ -6040,7 +7141,7 @@
       <w:r>
         <w:t>ibliografia</w:t>
       </w:r>
-      <w:bookmarkEnd w:id="27"/>
+      <w:bookmarkEnd w:id="28"/>
     </w:p>
     <w:tbl>
       <w:tblPr>
@@ -6057,8 +7158,8 @@
         <w:tblLook w:val="04A0" w:firstRow="1" w:lastRow="0" w:firstColumn="1" w:lastColumn="0" w:noHBand="0" w:noVBand="1"/>
       </w:tblPr>
       <w:tblGrid>
-        <w:gridCol w:w="552"/>
-        <w:gridCol w:w="6763"/>
+        <w:gridCol w:w="557"/>
+        <w:gridCol w:w="7098"/>
       </w:tblGrid>
       <w:tr>
         <w:trPr>
@@ -6306,7 +7407,7 @@
         </w:numPr>
         <w:ind w:left="363"/>
       </w:pPr>
-      <w:bookmarkStart w:id="28" w:name="_Toc523864928"/>
+      <w:bookmarkStart w:id="29" w:name="_Toc523864928"/>
       <w:r>
         <w:lastRenderedPageBreak/>
         <w:t xml:space="preserve">Spis </w:t>
@@ -6314,7 +7415,7 @@
       <w:r>
         <w:t>skrótów i symboli</w:t>
       </w:r>
-      <w:bookmarkEnd w:id="28"/>
+      <w:bookmarkEnd w:id="29"/>
     </w:p>
     <w:tbl>
       <w:tblPr>
@@ -6332,7 +7433,7 @@
       </w:tblPr>
       <w:tblGrid>
         <w:gridCol w:w="714"/>
-        <w:gridCol w:w="6601"/>
+        <w:gridCol w:w="7098"/>
       </w:tblGrid>
       <w:tr>
         <w:trPr>
@@ -6591,14 +7692,14 @@
         </w:numPr>
         <w:ind w:left="363"/>
       </w:pPr>
-      <w:bookmarkStart w:id="29" w:name="_Toc523864929"/>
+      <w:bookmarkStart w:id="30" w:name="_Toc523864929"/>
       <w:r>
         <w:t xml:space="preserve">Zawartość </w:t>
       </w:r>
       <w:r>
         <w:t>dołączonej płyty</w:t>
       </w:r>
-      <w:bookmarkEnd w:id="29"/>
+      <w:bookmarkEnd w:id="30"/>
     </w:p>
     <w:p>
       <w:pPr>
@@ -6676,11 +7777,11 @@
         </w:numPr>
         <w:ind w:left="363"/>
       </w:pPr>
-      <w:bookmarkStart w:id="30" w:name="_Toc523864930"/>
+      <w:bookmarkStart w:id="31" w:name="_Toc523864930"/>
       <w:r>
         <w:t>Spis rysunków</w:t>
       </w:r>
-      <w:bookmarkEnd w:id="30"/>
+      <w:bookmarkEnd w:id="31"/>
     </w:p>
     <w:p>
       <w:pPr>
@@ -6708,12 +7809,10 @@
         </w:numPr>
         <w:ind w:left="363"/>
       </w:pPr>
-      <w:bookmarkStart w:id="31" w:name="_Toc523864931"/>
+      <w:bookmarkStart w:id="32" w:name="_Toc523864931"/>
       <w:r>
         <w:t>Spis tabel</w:t>
       </w:r>
-      <w:bookmarkStart w:id="32" w:name="_GoBack"/>
-      <w:bookmarkEnd w:id="31"/>
       <w:bookmarkEnd w:id="32"/>
     </w:p>
     <w:p>
@@ -6849,25 +7948,25 @@
     </w:p>
     <w:p>
       <w:r>
+        <w:t>http://yadda.icm.edu.pl/yadda/element/bwmeta1.element.baztech-90ea0e0a-66bc-4424-8711-f35c1cb4859f</w:t>
+      </w:r>
+    </w:p>
+    <w:p>
+      <w:r>
+        <w:t xml:space="preserve">wyszukiwanie fonetyczne tekstu - </w:t>
+      </w:r>
+      <w:proofErr w:type="spellStart"/>
+      <w:r>
+        <w:t>metaphone</w:t>
+      </w:r>
+      <w:proofErr w:type="spellEnd"/>
+      <w:r>
+        <w:t>:</w:t>
+      </w:r>
+    </w:p>
+    <w:p>
+      <w:r>
         <w:lastRenderedPageBreak/>
-        <w:t>http://yadda.icm.edu.pl/yadda/element/bwmeta1.element.baztech-90ea0e0a-66bc-4424-8711-f35c1cb4859f</w:t>
-      </w:r>
-    </w:p>
-    <w:p>
-      <w:r>
-        <w:t xml:space="preserve">wyszukiwanie fonetyczne tekstu - </w:t>
-      </w:r>
-      <w:proofErr w:type="spellStart"/>
-      <w:r>
-        <w:t>metaphone</w:t>
-      </w:r>
-      <w:proofErr w:type="spellEnd"/>
-      <w:r>
-        <w:t>:</w:t>
-      </w:r>
-    </w:p>
-    <w:p>
-      <w:r>
         <w:t>http://www.informit.com/articles/article.aspx?p=1848528</w:t>
       </w:r>
     </w:p>
@@ -6962,7 +8061,7 @@
         <w:numRestart w:val="eachPage"/>
       </w:footnotePr>
       <w:pgSz w:w="11907" w:h="16840" w:code="9"/>
-      <w:pgMar w:top="2155" w:right="2778" w:bottom="2778" w:left="1814" w:header="1814" w:footer="1814" w:gutter="0"/>
+      <w:pgMar w:top="1418" w:right="1418" w:bottom="1418" w:left="1418" w:header="1814" w:footer="1814" w:gutter="284"/>
       <w:pgNumType w:fmt="lowerRoman" w:start="1"/>
       <w:cols w:space="708"/>
       <w:docGrid w:linePitch="326"/>
@@ -7502,7 +8601,7 @@
     </w:r>
     <w:r>
       <w:tab/>
-      <w:t>[Analiza tematu]</w:t>
+      <w:t>Analiza tematu</w:t>
     </w:r>
   </w:p>
   <w:p/>
@@ -10405,7 +11504,6 @@
     <w:lvl w:ilvl="0" w:tplc="9A320360">
       <w:start w:val="2"/>
       <w:numFmt w:val="bullet"/>
-      <w:pStyle w:val="Nagwek"/>
       <w:lvlText w:val=""/>
       <w:lvlJc w:val="left"/>
       <w:pPr>
@@ -12055,6 +13153,58 @@
       <w:color w:val="5B9BD5" w:themeColor="accent1"/>
     </w:rPr>
   </w:style>
+  <w:style w:type="paragraph" w:styleId="HTML-wstpniesformatowany">
+    <w:name w:val="HTML Preformatted"/>
+    <w:basedOn w:val="Normalny"/>
+    <w:link w:val="HTML-wstpniesformatowanyZnak"/>
+    <w:uiPriority w:val="99"/>
+    <w:semiHidden/>
+    <w:unhideWhenUsed/>
+    <w:rsid w:val="002517E8"/>
+    <w:pPr>
+      <w:tabs>
+        <w:tab w:val="left" w:pos="916"/>
+        <w:tab w:val="left" w:pos="1832"/>
+        <w:tab w:val="left" w:pos="2748"/>
+        <w:tab w:val="left" w:pos="3664"/>
+        <w:tab w:val="left" w:pos="4580"/>
+        <w:tab w:val="left" w:pos="5496"/>
+        <w:tab w:val="left" w:pos="6412"/>
+        <w:tab w:val="left" w:pos="7328"/>
+        <w:tab w:val="left" w:pos="8244"/>
+        <w:tab w:val="left" w:pos="9160"/>
+        <w:tab w:val="left" w:pos="10076"/>
+        <w:tab w:val="left" w:pos="10992"/>
+        <w:tab w:val="left" w:pos="11908"/>
+        <w:tab w:val="left" w:pos="12824"/>
+        <w:tab w:val="left" w:pos="13740"/>
+        <w:tab w:val="left" w:pos="14656"/>
+      </w:tabs>
+      <w:overflowPunct/>
+      <w:autoSpaceDE/>
+      <w:autoSpaceDN/>
+      <w:adjustRightInd/>
+      <w:spacing w:line="240" w:lineRule="auto"/>
+      <w:ind w:left="0"/>
+      <w:jc w:val="left"/>
+      <w:textAlignment w:val="auto"/>
+    </w:pPr>
+    <w:rPr>
+      <w:rFonts w:ascii="Courier New" w:hAnsi="Courier New" w:cs="Courier New"/>
+      <w:sz w:val="20"/>
+    </w:rPr>
+  </w:style>
+  <w:style w:type="character" w:customStyle="1" w:styleId="HTML-wstpniesformatowanyZnak">
+    <w:name w:val="HTML - wstępnie sformatowany Znak"/>
+    <w:basedOn w:val="Domylnaczcionkaakapitu"/>
+    <w:link w:val="HTML-wstpniesformatowany"/>
+    <w:uiPriority w:val="99"/>
+    <w:semiHidden/>
+    <w:rsid w:val="002517E8"/>
+    <w:rPr>
+      <w:rFonts w:ascii="Courier New" w:hAnsi="Courier New" w:cs="Courier New"/>
+    </w:rPr>
+  </w:style>
 </w:styles>
 </file>
 
@@ -12260,6 +13410,7 @@
     <w:sig w:usb0="E00002FF" w:usb1="4000ACFF" w:usb2="00000001" w:usb3="00000000" w:csb0="0000019F" w:csb1="00000000"/>
   </w:font>
   <w:font w:name="Times New Roman (Tekst podstawo">
+    <w:altName w:val="Times New Roman"/>
     <w:panose1 w:val="02020603050405020304"/>
     <w:charset w:val="00"/>
     <w:family w:val="roman"/>
@@ -12292,7 +13443,7 @@
     <w:charset w:val="00"/>
     <w:family w:val="roman"/>
     <w:pitch w:val="variable"/>
-    <w:sig w:usb0="A00002EF" w:usb1="4000004B" w:usb2="00000000" w:usb3="00000000" w:csb0="0000009F" w:csb1="00000000"/>
+    <w:sig w:usb0="E00002FF" w:usb1="400004FF" w:usb2="00000000" w:usb3="00000000" w:csb0="0000019F" w:csb1="00000000"/>
   </w:font>
   <w:font w:name="Tahoma">
     <w:panose1 w:val="020B0604030504040204"/>
@@ -12338,6 +13489,7 @@
     <w:rsid w:val="001C36F9"/>
     <w:rsid w:val="002B0504"/>
     <w:rsid w:val="003A48C4"/>
+    <w:rsid w:val="004555F0"/>
     <w:rsid w:val="00462442"/>
     <w:rsid w:val="00570B4E"/>
     <w:rsid w:val="00627A3F"/>
@@ -13211,7 +14363,7 @@
 </file>
 
 <file path=customXml/itemProps1.xml><?xml version="1.0" encoding="utf-8"?>
-<ds:datastoreItem xmlns:ds="http://schemas.openxmlformats.org/officeDocument/2006/customXml" ds:itemID="{CB3DC60D-A949-3D45-9A7B-4560904D60DC}">
+<ds:datastoreItem xmlns:ds="http://schemas.openxmlformats.org/officeDocument/2006/customXml" ds:itemID="{2AA9C99C-815F-E74D-935D-E947C423C318}">
   <ds:schemaRefs>
     <ds:schemaRef ds:uri="http://schemas.openxmlformats.org/officeDocument/2006/bibliography"/>
   </ds:schemaRefs>

</xml_diff>

<commit_message>
* Closing DB connection * Refreshing tables after query * Hidden system queries * Utility for collections in reducer
</commit_message>
<xml_diff>
--- a/docs/Praca dyplomowa.docx
+++ b/docs/Praca dyplomowa.docx
@@ -12,6 +12,8 @@
           <w:szCs w:val="48"/>
         </w:rPr>
       </w:pPr>
+      <w:bookmarkStart w:id="0" w:name="_GoBack"/>
+      <w:bookmarkEnd w:id="0"/>
       <w:r>
         <w:rPr>
           <w:color w:val="000000" w:themeColor="text1"/>
@@ -35,7 +37,7 @@
         <w:pStyle w:val="Spistreci1"/>
         <w:tabs>
           <w:tab w:val="left" w:pos="1080"/>
-          <w:tab w:val="right" w:leader="dot" w:pos="8269"/>
+          <w:tab w:val="right" w:leader="dot" w:pos="8777"/>
         </w:tabs>
         <w:rPr>
           <w:rFonts w:asciiTheme="minorHAnsi" w:eastAsiaTheme="minorEastAsia" w:hAnsiTheme="minorHAnsi" w:cstheme="minorBidi"/>
@@ -61,7 +63,7 @@
         </w:rPr>
         <w:fldChar w:fldCharType="separate"/>
       </w:r>
-      <w:hyperlink w:anchor="_Toc523864902" w:history="1">
+      <w:hyperlink w:anchor="_Toc526279857" w:history="1">
         <w:r>
           <w:rPr>
             <w:rStyle w:val="Hipercze"/>
@@ -98,7 +100,7 @@
           <w:rPr>
             <w:webHidden/>
           </w:rPr>
-          <w:instrText xml:space="preserve"> PAGEREF _Toc523864902 \h </w:instrText>
+          <w:instrText xml:space="preserve"> PAGEREF _Toc526279857 \h </w:instrText>
         </w:r>
         <w:r>
           <w:rPr>
@@ -115,7 +117,7 @@
           <w:rPr>
             <w:webHidden/>
           </w:rPr>
-          <w:t>4</w:t>
+          <w:t>3</w:t>
         </w:r>
         <w:r>
           <w:rPr>
@@ -137,7 +139,7 @@
           <w:szCs w:val="24"/>
         </w:rPr>
       </w:pPr>
-      <w:hyperlink w:anchor="_Toc523864903" w:history="1">
+      <w:hyperlink w:anchor="_Toc526279858" w:history="1">
         <w:r>
           <w:rPr>
             <w:rStyle w:val="Hipercze"/>
@@ -179,7 +181,7 @@
             <w:noProof/>
             <w:webHidden/>
           </w:rPr>
-          <w:instrText xml:space="preserve"> PAGEREF _Toc523864903 \h </w:instrText>
+          <w:instrText xml:space="preserve"> PAGEREF _Toc526279858 \h </w:instrText>
         </w:r>
         <w:r>
           <w:rPr>
@@ -199,7 +201,7 @@
             <w:noProof/>
             <w:webHidden/>
           </w:rPr>
-          <w:t>4</w:t>
+          <w:t>3</w:t>
         </w:r>
         <w:r>
           <w:rPr>
@@ -215,7 +217,7 @@
         <w:pStyle w:val="Spistreci1"/>
         <w:tabs>
           <w:tab w:val="left" w:pos="1080"/>
-          <w:tab w:val="right" w:leader="dot" w:pos="8269"/>
+          <w:tab w:val="right" w:leader="dot" w:pos="8777"/>
         </w:tabs>
         <w:rPr>
           <w:rFonts w:asciiTheme="minorHAnsi" w:eastAsiaTheme="minorEastAsia" w:hAnsiTheme="minorHAnsi" w:cstheme="minorBidi"/>
@@ -223,7 +225,7 @@
           <w:lang w:val="pl-PL"/>
         </w:rPr>
       </w:pPr>
-      <w:hyperlink w:anchor="_Toc523864904" w:history="1">
+      <w:hyperlink w:anchor="_Toc526279859" w:history="1">
         <w:r>
           <w:rPr>
             <w:rStyle w:val="Hipercze"/>
@@ -260,7 +262,7 @@
           <w:rPr>
             <w:webHidden/>
           </w:rPr>
-          <w:instrText xml:space="preserve"> PAGEREF _Toc523864904 \h </w:instrText>
+          <w:instrText xml:space="preserve"> PAGEREF _Toc526279859 \h </w:instrText>
         </w:r>
         <w:r>
           <w:rPr>
@@ -277,7 +279,7 @@
           <w:rPr>
             <w:webHidden/>
           </w:rPr>
-          <w:t>6</w:t>
+          <w:t>5</w:t>
         </w:r>
         <w:r>
           <w:rPr>
@@ -299,7 +301,7 @@
           <w:szCs w:val="24"/>
         </w:rPr>
       </w:pPr>
-      <w:hyperlink w:anchor="_Toc523864905" w:history="1">
+      <w:hyperlink w:anchor="_Toc526279860" w:history="1">
         <w:r>
           <w:rPr>
             <w:rStyle w:val="Hipercze"/>
@@ -341,7 +343,7 @@
             <w:noProof/>
             <w:webHidden/>
           </w:rPr>
-          <w:instrText xml:space="preserve"> PAGEREF _Toc523864905 \h </w:instrText>
+          <w:instrText xml:space="preserve"> PAGEREF _Toc526279860 \h </w:instrText>
         </w:r>
         <w:r>
           <w:rPr>
@@ -361,7 +363,7 @@
             <w:noProof/>
             <w:webHidden/>
           </w:rPr>
-          <w:t>6</w:t>
+          <w:t>5</w:t>
         </w:r>
         <w:r>
           <w:rPr>
@@ -384,7 +386,7 @@
           <w:szCs w:val="24"/>
         </w:rPr>
       </w:pPr>
-      <w:hyperlink w:anchor="_Toc523864906" w:history="1">
+      <w:hyperlink w:anchor="_Toc526279861" w:history="1">
         <w:r>
           <w:rPr>
             <w:rStyle w:val="Hipercze"/>
@@ -426,7 +428,7 @@
             <w:noProof/>
             <w:webHidden/>
           </w:rPr>
-          <w:instrText xml:space="preserve"> PAGEREF _Toc523864906 \h </w:instrText>
+          <w:instrText xml:space="preserve"> PAGEREF _Toc526279861 \h </w:instrText>
         </w:r>
         <w:r>
           <w:rPr>
@@ -446,7 +448,7 @@
             <w:noProof/>
             <w:webHidden/>
           </w:rPr>
-          <w:t>8</w:t>
+          <w:t>6</w:t>
         </w:r>
         <w:r>
           <w:rPr>
@@ -469,7 +471,7 @@
           <w:szCs w:val="24"/>
         </w:rPr>
       </w:pPr>
-      <w:hyperlink w:anchor="_Toc523864907" w:history="1">
+      <w:hyperlink w:anchor="_Toc526279862" w:history="1">
         <w:r>
           <w:rPr>
             <w:rStyle w:val="Hipercze"/>
@@ -511,7 +513,7 @@
             <w:noProof/>
             <w:webHidden/>
           </w:rPr>
-          <w:instrText xml:space="preserve"> PAGEREF _Toc523864907 \h </w:instrText>
+          <w:instrText xml:space="preserve"> PAGEREF _Toc526279862 \h </w:instrText>
         </w:r>
         <w:r>
           <w:rPr>
@@ -531,7 +533,7 @@
             <w:noProof/>
             <w:webHidden/>
           </w:rPr>
-          <w:t>8</w:t>
+          <w:t>7</w:t>
         </w:r>
         <w:r>
           <w:rPr>
@@ -547,7 +549,7 @@
         <w:pStyle w:val="Spistreci3"/>
         <w:tabs>
           <w:tab w:val="left" w:pos="1920"/>
-          <w:tab w:val="right" w:leader="dot" w:pos="8269"/>
+          <w:tab w:val="right" w:leader="dot" w:pos="8777"/>
         </w:tabs>
         <w:rPr>
           <w:rFonts w:asciiTheme="minorHAnsi" w:eastAsiaTheme="minorEastAsia" w:hAnsiTheme="minorHAnsi" w:cstheme="minorBidi"/>
@@ -555,7 +557,7 @@
           <w:szCs w:val="24"/>
         </w:rPr>
       </w:pPr>
-      <w:hyperlink w:anchor="_Toc523864908" w:history="1">
+      <w:hyperlink w:anchor="_Toc526279863" w:history="1">
         <w:r>
           <w:rPr>
             <w:rStyle w:val="Hipercze"/>
@@ -597,7 +599,7 @@
             <w:noProof/>
             <w:webHidden/>
           </w:rPr>
-          <w:instrText xml:space="preserve"> PAGEREF _Toc523864908 \h </w:instrText>
+          <w:instrText xml:space="preserve"> PAGEREF _Toc526279863 \h </w:instrText>
         </w:r>
         <w:r>
           <w:rPr>
@@ -617,7 +619,7 @@
             <w:noProof/>
             <w:webHidden/>
           </w:rPr>
-          <w:t>9</w:t>
+          <w:t>8</w:t>
         </w:r>
         <w:r>
           <w:rPr>
@@ -633,7 +635,7 @@
         <w:pStyle w:val="Spistreci3"/>
         <w:tabs>
           <w:tab w:val="left" w:pos="1920"/>
-          <w:tab w:val="right" w:leader="dot" w:pos="8269"/>
+          <w:tab w:val="right" w:leader="dot" w:pos="8777"/>
         </w:tabs>
         <w:rPr>
           <w:rFonts w:asciiTheme="minorHAnsi" w:eastAsiaTheme="minorEastAsia" w:hAnsiTheme="minorHAnsi" w:cstheme="minorBidi"/>
@@ -641,7 +643,7 @@
           <w:szCs w:val="24"/>
         </w:rPr>
       </w:pPr>
-      <w:hyperlink w:anchor="_Toc523864909" w:history="1">
+      <w:hyperlink w:anchor="_Toc526279864" w:history="1">
         <w:r>
           <w:rPr>
             <w:rStyle w:val="Hipercze"/>
@@ -683,7 +685,7 @@
             <w:noProof/>
             <w:webHidden/>
           </w:rPr>
-          <w:instrText xml:space="preserve"> PAGEREF _Toc523864909 \h </w:instrText>
+          <w:instrText xml:space="preserve"> PAGEREF _Toc526279864 \h </w:instrText>
         </w:r>
         <w:r>
           <w:rPr>
@@ -703,7 +705,179 @@
             <w:noProof/>
             <w:webHidden/>
           </w:rPr>
+          <w:t>9</w:t>
+        </w:r>
+        <w:r>
+          <w:rPr>
+            <w:noProof/>
+            <w:webHidden/>
+          </w:rPr>
+          <w:fldChar w:fldCharType="end"/>
+        </w:r>
+      </w:hyperlink>
+    </w:p>
+    <w:p>
+      <w:pPr>
+        <w:pStyle w:val="Spistreci3"/>
+        <w:tabs>
+          <w:tab w:val="left" w:pos="1920"/>
+          <w:tab w:val="right" w:leader="dot" w:pos="8777"/>
+        </w:tabs>
+        <w:rPr>
+          <w:rFonts w:asciiTheme="minorHAnsi" w:eastAsiaTheme="minorEastAsia" w:hAnsiTheme="minorHAnsi" w:cstheme="minorBidi"/>
+          <w:noProof/>
+          <w:szCs w:val="24"/>
+        </w:rPr>
+      </w:pPr>
+      <w:hyperlink w:anchor="_Toc526279865" w:history="1">
+        <w:r>
+          <w:rPr>
+            <w:rStyle w:val="Hipercze"/>
+            <w:noProof/>
+          </w:rPr>
+          <w:t>2.3.3.</w:t>
+        </w:r>
+        <w:r>
+          <w:rPr>
+            <w:rFonts w:asciiTheme="minorHAnsi" w:eastAsiaTheme="minorEastAsia" w:hAnsiTheme="minorHAnsi" w:cstheme="minorBidi"/>
+            <w:noProof/>
+            <w:szCs w:val="24"/>
+          </w:rPr>
+          <w:tab/>
+        </w:r>
+        <w:r>
+          <w:rPr>
+            <w:rStyle w:val="Hipercze"/>
+            <w:noProof/>
+          </w:rPr>
+          <w:t>Funkcje</w:t>
+        </w:r>
+        <w:r>
+          <w:rPr>
+            <w:noProof/>
+            <w:webHidden/>
+          </w:rPr>
+          <w:tab/>
+        </w:r>
+        <w:r>
+          <w:rPr>
+            <w:noProof/>
+            <w:webHidden/>
+          </w:rPr>
+          <w:fldChar w:fldCharType="begin"/>
+        </w:r>
+        <w:r>
+          <w:rPr>
+            <w:noProof/>
+            <w:webHidden/>
+          </w:rPr>
+          <w:instrText xml:space="preserve"> PAGEREF _Toc526279865 \h </w:instrText>
+        </w:r>
+        <w:r>
+          <w:rPr>
+            <w:noProof/>
+            <w:webHidden/>
+          </w:rPr>
+        </w:r>
+        <w:r>
+          <w:rPr>
+            <w:noProof/>
+            <w:webHidden/>
+          </w:rPr>
+          <w:fldChar w:fldCharType="separate"/>
+        </w:r>
+        <w:r>
+          <w:rPr>
+            <w:noProof/>
+            <w:webHidden/>
+          </w:rPr>
           <w:t>11</w:t>
+        </w:r>
+        <w:r>
+          <w:rPr>
+            <w:noProof/>
+            <w:webHidden/>
+          </w:rPr>
+          <w:fldChar w:fldCharType="end"/>
+        </w:r>
+      </w:hyperlink>
+    </w:p>
+    <w:p>
+      <w:pPr>
+        <w:pStyle w:val="Spistreci3"/>
+        <w:tabs>
+          <w:tab w:val="left" w:pos="1920"/>
+          <w:tab w:val="right" w:leader="dot" w:pos="8777"/>
+        </w:tabs>
+        <w:rPr>
+          <w:rFonts w:asciiTheme="minorHAnsi" w:eastAsiaTheme="minorEastAsia" w:hAnsiTheme="minorHAnsi" w:cstheme="minorBidi"/>
+          <w:noProof/>
+          <w:szCs w:val="24"/>
+        </w:rPr>
+      </w:pPr>
+      <w:hyperlink w:anchor="_Toc526279866" w:history="1">
+        <w:r>
+          <w:rPr>
+            <w:rStyle w:val="Hipercze"/>
+            <w:noProof/>
+          </w:rPr>
+          <w:t>2.3.4.</w:t>
+        </w:r>
+        <w:r>
+          <w:rPr>
+            <w:rFonts w:asciiTheme="minorHAnsi" w:eastAsiaTheme="minorEastAsia" w:hAnsiTheme="minorHAnsi" w:cstheme="minorBidi"/>
+            <w:noProof/>
+            <w:szCs w:val="24"/>
+          </w:rPr>
+          <w:tab/>
+        </w:r>
+        <w:r>
+          <w:rPr>
+            <w:rStyle w:val="Hipercze"/>
+            <w:noProof/>
+          </w:rPr>
+          <w:t>Operatory</w:t>
+        </w:r>
+        <w:r>
+          <w:rPr>
+            <w:noProof/>
+            <w:webHidden/>
+          </w:rPr>
+          <w:tab/>
+        </w:r>
+        <w:r>
+          <w:rPr>
+            <w:noProof/>
+            <w:webHidden/>
+          </w:rPr>
+          <w:fldChar w:fldCharType="begin"/>
+        </w:r>
+        <w:r>
+          <w:rPr>
+            <w:noProof/>
+            <w:webHidden/>
+          </w:rPr>
+          <w:instrText xml:space="preserve"> PAGEREF _Toc526279866 \h </w:instrText>
+        </w:r>
+        <w:r>
+          <w:rPr>
+            <w:noProof/>
+            <w:webHidden/>
+          </w:rPr>
+        </w:r>
+        <w:r>
+          <w:rPr>
+            <w:noProof/>
+            <w:webHidden/>
+          </w:rPr>
+          <w:fldChar w:fldCharType="separate"/>
+        </w:r>
+        <w:r>
+          <w:rPr>
+            <w:noProof/>
+            <w:webHidden/>
+          </w:rPr>
+          <w:t>12</w:t>
         </w:r>
         <w:r>
           <w:rPr>
@@ -726,7 +900,7 @@
           <w:szCs w:val="24"/>
         </w:rPr>
       </w:pPr>
-      <w:hyperlink w:anchor="_Toc523864910" w:history="1">
+      <w:hyperlink w:anchor="_Toc526279867" w:history="1">
         <w:r>
           <w:rPr>
             <w:rStyle w:val="Hipercze"/>
@@ -768,7 +942,7 @@
             <w:noProof/>
             <w:webHidden/>
           </w:rPr>
-          <w:instrText xml:space="preserve"> PAGEREF _Toc523864910 \h </w:instrText>
+          <w:instrText xml:space="preserve"> PAGEREF _Toc526279867 \h </w:instrText>
         </w:r>
         <w:r>
           <w:rPr>
@@ -788,7 +962,7 @@
             <w:noProof/>
             <w:webHidden/>
           </w:rPr>
-          <w:t>14</w:t>
+          <w:t>13</w:t>
         </w:r>
         <w:r>
           <w:rPr>
@@ -804,7 +978,7 @@
         <w:pStyle w:val="Spistreci1"/>
         <w:tabs>
           <w:tab w:val="left" w:pos="1080"/>
-          <w:tab w:val="right" w:leader="dot" w:pos="8269"/>
+          <w:tab w:val="right" w:leader="dot" w:pos="8777"/>
         </w:tabs>
         <w:rPr>
           <w:rFonts w:asciiTheme="minorHAnsi" w:eastAsiaTheme="minorEastAsia" w:hAnsiTheme="minorHAnsi" w:cstheme="minorBidi"/>
@@ -812,7 +986,7 @@
           <w:lang w:val="pl-PL"/>
         </w:rPr>
       </w:pPr>
-      <w:hyperlink w:anchor="_Toc523864911" w:history="1">
+      <w:hyperlink w:anchor="_Toc526279868" w:history="1">
         <w:r>
           <w:rPr>
             <w:rStyle w:val="Hipercze"/>
@@ -849,7 +1023,7 @@
           <w:rPr>
             <w:webHidden/>
           </w:rPr>
-          <w:instrText xml:space="preserve"> PAGEREF _Toc523864911 \h </w:instrText>
+          <w:instrText xml:space="preserve"> PAGEREF _Toc526279868 \h </w:instrText>
         </w:r>
         <w:r>
           <w:rPr>
@@ -866,7 +1040,7 @@
           <w:rPr>
             <w:webHidden/>
           </w:rPr>
-          <w:t>15</w:t>
+          <w:t>14</w:t>
         </w:r>
         <w:r>
           <w:rPr>
@@ -888,7 +1062,7 @@
           <w:szCs w:val="24"/>
         </w:rPr>
       </w:pPr>
-      <w:hyperlink w:anchor="_Toc523864912" w:history="1">
+      <w:hyperlink w:anchor="_Toc526279869" w:history="1">
         <w:r>
           <w:rPr>
             <w:rStyle w:val="Hipercze"/>
@@ -930,7 +1104,7 @@
             <w:noProof/>
             <w:webHidden/>
           </w:rPr>
-          <w:instrText xml:space="preserve"> PAGEREF _Toc523864912 \h </w:instrText>
+          <w:instrText xml:space="preserve"> PAGEREF _Toc526279869 \h </w:instrText>
         </w:r>
         <w:r>
           <w:rPr>
@@ -950,7 +1124,7 @@
             <w:noProof/>
             <w:webHidden/>
           </w:rPr>
-          <w:t>16</w:t>
+          <w:t>14</w:t>
         </w:r>
         <w:r>
           <w:rPr>
@@ -966,7 +1140,7 @@
         <w:pStyle w:val="Spistreci3"/>
         <w:tabs>
           <w:tab w:val="left" w:pos="1920"/>
-          <w:tab w:val="right" w:leader="dot" w:pos="8269"/>
+          <w:tab w:val="right" w:leader="dot" w:pos="8777"/>
         </w:tabs>
         <w:rPr>
           <w:rFonts w:asciiTheme="minorHAnsi" w:eastAsiaTheme="minorEastAsia" w:hAnsiTheme="minorHAnsi" w:cstheme="minorBidi"/>
@@ -974,7 +1148,7 @@
           <w:szCs w:val="24"/>
         </w:rPr>
       </w:pPr>
-      <w:hyperlink w:anchor="_Toc523864913" w:history="1">
+      <w:hyperlink w:anchor="_Toc526279870" w:history="1">
         <w:r>
           <w:rPr>
             <w:rStyle w:val="Hipercze"/>
@@ -1016,7 +1190,7 @@
             <w:noProof/>
             <w:webHidden/>
           </w:rPr>
-          <w:instrText xml:space="preserve"> PAGEREF _Toc523864913 \h </w:instrText>
+          <w:instrText xml:space="preserve"> PAGEREF _Toc526279870 \h </w:instrText>
         </w:r>
         <w:r>
           <w:rPr>
@@ -1036,7 +1210,7 @@
             <w:noProof/>
             <w:webHidden/>
           </w:rPr>
-          <w:t>16</w:t>
+          <w:t>15</w:t>
         </w:r>
         <w:r>
           <w:rPr>
@@ -1052,7 +1226,7 @@
         <w:pStyle w:val="Spistreci3"/>
         <w:tabs>
           <w:tab w:val="left" w:pos="1920"/>
-          <w:tab w:val="right" w:leader="dot" w:pos="8269"/>
+          <w:tab w:val="right" w:leader="dot" w:pos="8777"/>
         </w:tabs>
         <w:rPr>
           <w:rFonts w:asciiTheme="minorHAnsi" w:eastAsiaTheme="minorEastAsia" w:hAnsiTheme="minorHAnsi" w:cstheme="minorBidi"/>
@@ -1060,7 +1234,7 @@
           <w:szCs w:val="24"/>
         </w:rPr>
       </w:pPr>
-      <w:hyperlink w:anchor="_Toc523864914" w:history="1">
+      <w:hyperlink w:anchor="_Toc526279871" w:history="1">
         <w:r>
           <w:rPr>
             <w:rStyle w:val="Hipercze"/>
@@ -1102,7 +1276,7 @@
             <w:noProof/>
             <w:webHidden/>
           </w:rPr>
-          <w:instrText xml:space="preserve"> PAGEREF _Toc523864914 \h </w:instrText>
+          <w:instrText xml:space="preserve"> PAGEREF _Toc526279871 \h </w:instrText>
         </w:r>
         <w:r>
           <w:rPr>
@@ -1122,7 +1296,7 @@
             <w:noProof/>
             <w:webHidden/>
           </w:rPr>
-          <w:t>16</w:t>
+          <w:t>15</w:t>
         </w:r>
         <w:r>
           <w:rPr>
@@ -1138,7 +1312,7 @@
         <w:pStyle w:val="Spistreci3"/>
         <w:tabs>
           <w:tab w:val="left" w:pos="1920"/>
-          <w:tab w:val="right" w:leader="dot" w:pos="8269"/>
+          <w:tab w:val="right" w:leader="dot" w:pos="8777"/>
         </w:tabs>
         <w:rPr>
           <w:rFonts w:asciiTheme="minorHAnsi" w:eastAsiaTheme="minorEastAsia" w:hAnsiTheme="minorHAnsi" w:cstheme="minorBidi"/>
@@ -1146,7 +1320,7 @@
           <w:szCs w:val="24"/>
         </w:rPr>
       </w:pPr>
-      <w:hyperlink w:anchor="_Toc523864915" w:history="1">
+      <w:hyperlink w:anchor="_Toc526279872" w:history="1">
         <w:r>
           <w:rPr>
             <w:rStyle w:val="Hipercze"/>
@@ -1188,7 +1362,7 @@
             <w:noProof/>
             <w:webHidden/>
           </w:rPr>
-          <w:instrText xml:space="preserve"> PAGEREF _Toc523864915 \h </w:instrText>
+          <w:instrText xml:space="preserve"> PAGEREF _Toc526279872 \h </w:instrText>
         </w:r>
         <w:r>
           <w:rPr>
@@ -1224,7 +1398,7 @@
         <w:pStyle w:val="Spistreci3"/>
         <w:tabs>
           <w:tab w:val="left" w:pos="1920"/>
-          <w:tab w:val="right" w:leader="dot" w:pos="8269"/>
+          <w:tab w:val="right" w:leader="dot" w:pos="8777"/>
         </w:tabs>
         <w:rPr>
           <w:rFonts w:asciiTheme="minorHAnsi" w:eastAsiaTheme="minorEastAsia" w:hAnsiTheme="minorHAnsi" w:cstheme="minorBidi"/>
@@ -1232,7 +1406,7 @@
           <w:szCs w:val="24"/>
         </w:rPr>
       </w:pPr>
-      <w:hyperlink w:anchor="_Toc523864916" w:history="1">
+      <w:hyperlink w:anchor="_Toc526279873" w:history="1">
         <w:r>
           <w:rPr>
             <w:rStyle w:val="Hipercze"/>
@@ -1274,7 +1448,7 @@
             <w:noProof/>
             <w:webHidden/>
           </w:rPr>
-          <w:instrText xml:space="preserve"> PAGEREF _Toc523864916 \h </w:instrText>
+          <w:instrText xml:space="preserve"> PAGEREF _Toc526279873 \h </w:instrText>
         </w:r>
         <w:r>
           <w:rPr>
@@ -1294,7 +1468,7 @@
             <w:noProof/>
             <w:webHidden/>
           </w:rPr>
-          <w:t>16</w:t>
+          <w:t>18</w:t>
         </w:r>
         <w:r>
           <w:rPr>
@@ -1310,7 +1484,7 @@
         <w:pStyle w:val="Spistreci3"/>
         <w:tabs>
           <w:tab w:val="left" w:pos="1920"/>
-          <w:tab w:val="right" w:leader="dot" w:pos="8269"/>
+          <w:tab w:val="right" w:leader="dot" w:pos="8777"/>
         </w:tabs>
         <w:rPr>
           <w:rFonts w:asciiTheme="minorHAnsi" w:eastAsiaTheme="minorEastAsia" w:hAnsiTheme="minorHAnsi" w:cstheme="minorBidi"/>
@@ -1318,7 +1492,7 @@
           <w:szCs w:val="24"/>
         </w:rPr>
       </w:pPr>
-      <w:hyperlink w:anchor="_Toc523864917" w:history="1">
+      <w:hyperlink w:anchor="_Toc526279874" w:history="1">
         <w:r>
           <w:rPr>
             <w:rStyle w:val="Hipercze"/>
@@ -1360,7 +1534,7 @@
             <w:noProof/>
             <w:webHidden/>
           </w:rPr>
-          <w:instrText xml:space="preserve"> PAGEREF _Toc523864917 \h </w:instrText>
+          <w:instrText xml:space="preserve"> PAGEREF _Toc526279874 \h </w:instrText>
         </w:r>
         <w:r>
           <w:rPr>
@@ -1380,7 +1554,7 @@
             <w:noProof/>
             <w:webHidden/>
           </w:rPr>
-          <w:t>16</w:t>
+          <w:t>19</w:t>
         </w:r>
         <w:r>
           <w:rPr>
@@ -1396,7 +1570,7 @@
         <w:pStyle w:val="Spistreci3"/>
         <w:tabs>
           <w:tab w:val="left" w:pos="1920"/>
-          <w:tab w:val="right" w:leader="dot" w:pos="8269"/>
+          <w:tab w:val="right" w:leader="dot" w:pos="8777"/>
         </w:tabs>
         <w:rPr>
           <w:rFonts w:asciiTheme="minorHAnsi" w:eastAsiaTheme="minorEastAsia" w:hAnsiTheme="minorHAnsi" w:cstheme="minorBidi"/>
@@ -1404,7 +1578,7 @@
           <w:szCs w:val="24"/>
         </w:rPr>
       </w:pPr>
-      <w:hyperlink w:anchor="_Toc523864918" w:history="1">
+      <w:hyperlink w:anchor="_Toc526279875" w:history="1">
         <w:r>
           <w:rPr>
             <w:rStyle w:val="Hipercze"/>
@@ -1446,7 +1620,7 @@
             <w:noProof/>
             <w:webHidden/>
           </w:rPr>
-          <w:instrText xml:space="preserve"> PAGEREF _Toc523864918 \h </w:instrText>
+          <w:instrText xml:space="preserve"> PAGEREF _Toc526279875 \h </w:instrText>
         </w:r>
         <w:r>
           <w:rPr>
@@ -1466,7 +1640,7 @@
             <w:noProof/>
             <w:webHidden/>
           </w:rPr>
-          <w:t>16</w:t>
+          <w:t>19</w:t>
         </w:r>
         <w:r>
           <w:rPr>
@@ -1482,7 +1656,7 @@
         <w:pStyle w:val="Spistreci3"/>
         <w:tabs>
           <w:tab w:val="left" w:pos="1920"/>
-          <w:tab w:val="right" w:leader="dot" w:pos="8269"/>
+          <w:tab w:val="right" w:leader="dot" w:pos="8777"/>
         </w:tabs>
         <w:rPr>
           <w:rFonts w:asciiTheme="minorHAnsi" w:eastAsiaTheme="minorEastAsia" w:hAnsiTheme="minorHAnsi" w:cstheme="minorBidi"/>
@@ -1490,7 +1664,7 @@
           <w:szCs w:val="24"/>
         </w:rPr>
       </w:pPr>
-      <w:hyperlink w:anchor="_Toc523864919" w:history="1">
+      <w:hyperlink w:anchor="_Toc526279876" w:history="1">
         <w:r>
           <w:rPr>
             <w:rStyle w:val="Hipercze"/>
@@ -1532,7 +1706,7 @@
             <w:noProof/>
             <w:webHidden/>
           </w:rPr>
-          <w:instrText xml:space="preserve"> PAGEREF _Toc523864919 \h </w:instrText>
+          <w:instrText xml:space="preserve"> PAGEREF _Toc526279876 \h </w:instrText>
         </w:r>
         <w:r>
           <w:rPr>
@@ -1552,7 +1726,7 @@
             <w:noProof/>
             <w:webHidden/>
           </w:rPr>
-          <w:t>16</w:t>
+          <w:t>19</w:t>
         </w:r>
         <w:r>
           <w:rPr>
@@ -1575,7 +1749,7 @@
           <w:szCs w:val="24"/>
         </w:rPr>
       </w:pPr>
-      <w:hyperlink w:anchor="_Toc523864920" w:history="1">
+      <w:hyperlink w:anchor="_Toc526279877" w:history="1">
         <w:r>
           <w:rPr>
             <w:rStyle w:val="Hipercze"/>
@@ -1617,7 +1791,7 @@
             <w:noProof/>
             <w:webHidden/>
           </w:rPr>
-          <w:instrText xml:space="preserve"> PAGEREF _Toc523864920 \h </w:instrText>
+          <w:instrText xml:space="preserve"> PAGEREF _Toc526279877 \h </w:instrText>
         </w:r>
         <w:r>
           <w:rPr>
@@ -1637,7 +1811,7 @@
             <w:noProof/>
             <w:webHidden/>
           </w:rPr>
-          <w:t>16</w:t>
+          <w:t>19</w:t>
         </w:r>
         <w:r>
           <w:rPr>
@@ -1660,7 +1834,7 @@
           <w:szCs w:val="24"/>
         </w:rPr>
       </w:pPr>
-      <w:hyperlink w:anchor="_Toc523864921" w:history="1">
+      <w:hyperlink w:anchor="_Toc526279878" w:history="1">
         <w:r>
           <w:rPr>
             <w:rStyle w:val="Hipercze"/>
@@ -1702,7 +1876,7 @@
             <w:noProof/>
             <w:webHidden/>
           </w:rPr>
-          <w:instrText xml:space="preserve"> PAGEREF _Toc523864921 \h </w:instrText>
+          <w:instrText xml:space="preserve"> PAGEREF _Toc526279878 \h </w:instrText>
         </w:r>
         <w:r>
           <w:rPr>
@@ -1722,7 +1896,7 @@
             <w:noProof/>
             <w:webHidden/>
           </w:rPr>
-          <w:t>17</w:t>
+          <w:t>19</w:t>
         </w:r>
         <w:r>
           <w:rPr>
@@ -1738,7 +1912,7 @@
         <w:pStyle w:val="Spistreci1"/>
         <w:tabs>
           <w:tab w:val="left" w:pos="1080"/>
-          <w:tab w:val="right" w:leader="dot" w:pos="8269"/>
+          <w:tab w:val="right" w:leader="dot" w:pos="8777"/>
         </w:tabs>
         <w:rPr>
           <w:rFonts w:asciiTheme="minorHAnsi" w:eastAsiaTheme="minorEastAsia" w:hAnsiTheme="minorHAnsi" w:cstheme="minorBidi"/>
@@ -1746,7 +1920,7 @@
           <w:lang w:val="pl-PL"/>
         </w:rPr>
       </w:pPr>
-      <w:hyperlink w:anchor="_Toc523864922" w:history="1">
+      <w:hyperlink w:anchor="_Toc526279879" w:history="1">
         <w:r>
           <w:rPr>
             <w:rStyle w:val="Hipercze"/>
@@ -1783,7 +1957,7 @@
           <w:rPr>
             <w:webHidden/>
           </w:rPr>
-          <w:instrText xml:space="preserve"> PAGEREF _Toc523864922 \h </w:instrText>
+          <w:instrText xml:space="preserve"> PAGEREF _Toc526279879 \h </w:instrText>
         </w:r>
         <w:r>
           <w:rPr>
@@ -1800,7 +1974,7 @@
           <w:rPr>
             <w:webHidden/>
           </w:rPr>
-          <w:t>18</w:t>
+          <w:t>20</w:t>
         </w:r>
         <w:r>
           <w:rPr>
@@ -1822,7 +1996,7 @@
           <w:szCs w:val="24"/>
         </w:rPr>
       </w:pPr>
-      <w:hyperlink w:anchor="_Toc523864923" w:history="1">
+      <w:hyperlink w:anchor="_Toc526279880" w:history="1">
         <w:r>
           <w:rPr>
             <w:rStyle w:val="Hipercze"/>
@@ -1864,7 +2038,7 @@
             <w:noProof/>
             <w:webHidden/>
           </w:rPr>
-          <w:instrText xml:space="preserve"> PAGEREF _Toc523864923 \h </w:instrText>
+          <w:instrText xml:space="preserve"> PAGEREF _Toc526279880 \h </w:instrText>
         </w:r>
         <w:r>
           <w:rPr>
@@ -1884,7 +2058,7 @@
             <w:noProof/>
             <w:webHidden/>
           </w:rPr>
-          <w:t>18</w:t>
+          <w:t>21</w:t>
         </w:r>
         <w:r>
           <w:rPr>
@@ -1907,7 +2081,7 @@
           <w:szCs w:val="24"/>
         </w:rPr>
       </w:pPr>
-      <w:hyperlink w:anchor="_Toc523864924" w:history="1">
+      <w:hyperlink w:anchor="_Toc526279881" w:history="1">
         <w:r>
           <w:rPr>
             <w:rStyle w:val="Hipercze"/>
@@ -1949,7 +2123,7 @@
             <w:noProof/>
             <w:webHidden/>
           </w:rPr>
-          <w:instrText xml:space="preserve"> PAGEREF _Toc523864924 \h </w:instrText>
+          <w:instrText xml:space="preserve"> PAGEREF _Toc526279881 \h </w:instrText>
         </w:r>
         <w:r>
           <w:rPr>
@@ -1969,7 +2143,7 @@
             <w:noProof/>
             <w:webHidden/>
           </w:rPr>
-          <w:t>18</w:t>
+          <w:t>21</w:t>
         </w:r>
         <w:r>
           <w:rPr>
@@ -1992,7 +2166,7 @@
           <w:szCs w:val="24"/>
         </w:rPr>
       </w:pPr>
-      <w:hyperlink w:anchor="_Toc523864925" w:history="1">
+      <w:hyperlink w:anchor="_Toc526279882" w:history="1">
         <w:r>
           <w:rPr>
             <w:rStyle w:val="Hipercze"/>
@@ -2034,7 +2208,7 @@
             <w:noProof/>
             <w:webHidden/>
           </w:rPr>
-          <w:instrText xml:space="preserve"> PAGEREF _Toc523864925 \h </w:instrText>
+          <w:instrText xml:space="preserve"> PAGEREF _Toc526279882 \h </w:instrText>
         </w:r>
         <w:r>
           <w:rPr>
@@ -2054,7 +2228,7 @@
             <w:noProof/>
             <w:webHidden/>
           </w:rPr>
-          <w:t>19</w:t>
+          <w:t>21</w:t>
         </w:r>
         <w:r>
           <w:rPr>
@@ -2070,7 +2244,7 @@
         <w:pStyle w:val="Spistreci1"/>
         <w:tabs>
           <w:tab w:val="left" w:pos="1080"/>
-          <w:tab w:val="right" w:leader="dot" w:pos="8269"/>
+          <w:tab w:val="right" w:leader="dot" w:pos="8777"/>
         </w:tabs>
         <w:rPr>
           <w:rFonts w:asciiTheme="minorHAnsi" w:eastAsiaTheme="minorEastAsia" w:hAnsiTheme="minorHAnsi" w:cstheme="minorBidi"/>
@@ -2078,7 +2252,7 @@
           <w:lang w:val="pl-PL"/>
         </w:rPr>
       </w:pPr>
-      <w:hyperlink w:anchor="_Toc523864926" w:history="1">
+      <w:hyperlink w:anchor="_Toc526279883" w:history="1">
         <w:r>
           <w:rPr>
             <w:rStyle w:val="Hipercze"/>
@@ -2115,7 +2289,7 @@
           <w:rPr>
             <w:webHidden/>
           </w:rPr>
-          <w:instrText xml:space="preserve"> PAGEREF _Toc523864926 \h </w:instrText>
+          <w:instrText xml:space="preserve"> PAGEREF _Toc526279883 \h </w:instrText>
         </w:r>
         <w:r>
           <w:rPr>
@@ -2132,7 +2306,7 @@
           <w:rPr>
             <w:webHidden/>
           </w:rPr>
-          <w:t>20</w:t>
+          <w:t>23</w:t>
         </w:r>
         <w:r>
           <w:rPr>
@@ -2146,7 +2320,7 @@
       <w:pPr>
         <w:pStyle w:val="Spistreci1"/>
         <w:tabs>
-          <w:tab w:val="right" w:leader="dot" w:pos="8269"/>
+          <w:tab w:val="right" w:leader="dot" w:pos="8777"/>
         </w:tabs>
         <w:rPr>
           <w:rFonts w:asciiTheme="minorHAnsi" w:eastAsiaTheme="minorEastAsia" w:hAnsiTheme="minorHAnsi" w:cstheme="minorBidi"/>
@@ -2154,7 +2328,7 @@
           <w:lang w:val="pl-PL"/>
         </w:rPr>
       </w:pPr>
-      <w:hyperlink w:anchor="_Toc523864927" w:history="1">
+      <w:hyperlink w:anchor="_Toc526279884" w:history="1">
         <w:r>
           <w:rPr>
             <w:rStyle w:val="Hipercze"/>
@@ -2177,7 +2351,7 @@
           <w:rPr>
             <w:webHidden/>
           </w:rPr>
-          <w:instrText xml:space="preserve"> PAGEREF _Toc523864927 \h </w:instrText>
+          <w:instrText xml:space="preserve"> PAGEREF _Toc526279884 \h </w:instrText>
         </w:r>
         <w:r>
           <w:rPr>
@@ -2208,7 +2382,7 @@
       <w:pPr>
         <w:pStyle w:val="Spistreci1"/>
         <w:tabs>
-          <w:tab w:val="right" w:leader="dot" w:pos="8269"/>
+          <w:tab w:val="right" w:leader="dot" w:pos="8777"/>
         </w:tabs>
         <w:rPr>
           <w:rFonts w:asciiTheme="minorHAnsi" w:eastAsiaTheme="minorEastAsia" w:hAnsiTheme="minorHAnsi" w:cstheme="minorBidi"/>
@@ -2216,30 +2390,12 @@
           <w:lang w:val="pl-PL"/>
         </w:rPr>
       </w:pPr>
-      <w:hyperlink w:anchor="_Toc523864928" w:history="1">
+      <w:hyperlink w:anchor="_Toc526279885" w:history="1">
         <w:r>
           <w:rPr>
             <w:rStyle w:val="Hipercze"/>
           </w:rPr>
-          <w:t>Spis skrótów</w:t>
-        </w:r>
-        <w:r>
-          <w:rPr>
-            <w:rStyle w:val="Hipercze"/>
-          </w:rPr>
-          <w:t xml:space="preserve"> i</w:t>
-        </w:r>
-        <w:r>
-          <w:rPr>
-            <w:rStyle w:val="Hipercze"/>
-          </w:rPr>
-          <w:t> </w:t>
-        </w:r>
-        <w:r>
-          <w:rPr>
-            <w:rStyle w:val="Hipercze"/>
-          </w:rPr>
-          <w:t>symboli</w:t>
+          <w:t>Spis skrótów i symboli</w:t>
         </w:r>
         <w:r>
           <w:rPr>
@@ -2257,7 +2413,7 @@
           <w:rPr>
             <w:webHidden/>
           </w:rPr>
-          <w:instrText xml:space="preserve"> PAGEREF _Toc523864928 \h </w:instrText>
+          <w:instrText xml:space="preserve"> PAGEREF _Toc526279885 \h </w:instrText>
         </w:r>
         <w:r>
           <w:rPr>
@@ -2288,7 +2444,7 @@
       <w:pPr>
         <w:pStyle w:val="Spistreci1"/>
         <w:tabs>
-          <w:tab w:val="right" w:leader="dot" w:pos="8269"/>
+          <w:tab w:val="right" w:leader="dot" w:pos="8777"/>
         </w:tabs>
         <w:rPr>
           <w:rFonts w:asciiTheme="minorHAnsi" w:eastAsiaTheme="minorEastAsia" w:hAnsiTheme="minorHAnsi" w:cstheme="minorBidi"/>
@@ -2296,7 +2452,7 @@
           <w:lang w:val="pl-PL"/>
         </w:rPr>
       </w:pPr>
-      <w:hyperlink w:anchor="_Toc523864929" w:history="1">
+      <w:hyperlink w:anchor="_Toc526279886" w:history="1">
         <w:r>
           <w:rPr>
             <w:rStyle w:val="Hipercze"/>
@@ -2319,7 +2475,7 @@
           <w:rPr>
             <w:webHidden/>
           </w:rPr>
-          <w:instrText xml:space="preserve"> PAGEREF _Toc523864929 \h </w:instrText>
+          <w:instrText xml:space="preserve"> PAGEREF _Toc526279886 \h </w:instrText>
         </w:r>
         <w:r>
           <w:rPr>
@@ -2350,7 +2506,7 @@
       <w:pPr>
         <w:pStyle w:val="Spistreci1"/>
         <w:tabs>
-          <w:tab w:val="right" w:leader="dot" w:pos="8269"/>
+          <w:tab w:val="right" w:leader="dot" w:pos="8777"/>
         </w:tabs>
         <w:rPr>
           <w:rFonts w:asciiTheme="minorHAnsi" w:eastAsiaTheme="minorEastAsia" w:hAnsiTheme="minorHAnsi" w:cstheme="minorBidi"/>
@@ -2358,7 +2514,7 @@
           <w:lang w:val="pl-PL"/>
         </w:rPr>
       </w:pPr>
-      <w:hyperlink w:anchor="_Toc523864930" w:history="1">
+      <w:hyperlink w:anchor="_Toc526279887" w:history="1">
         <w:r>
           <w:rPr>
             <w:rStyle w:val="Hipercze"/>
@@ -2381,7 +2537,7 @@
           <w:rPr>
             <w:webHidden/>
           </w:rPr>
-          <w:instrText xml:space="preserve"> PAGEREF _Toc523864930 \h </w:instrText>
+          <w:instrText xml:space="preserve"> PAGEREF _Toc526279887 \h </w:instrText>
         </w:r>
         <w:r>
           <w:rPr>
@@ -2412,7 +2568,7 @@
       <w:pPr>
         <w:pStyle w:val="Spistreci1"/>
         <w:tabs>
-          <w:tab w:val="right" w:leader="dot" w:pos="8269"/>
+          <w:tab w:val="right" w:leader="dot" w:pos="8777"/>
         </w:tabs>
         <w:rPr>
           <w:rFonts w:asciiTheme="minorHAnsi" w:eastAsiaTheme="minorEastAsia" w:hAnsiTheme="minorHAnsi" w:cstheme="minorBidi"/>
@@ -2420,7 +2576,7 @@
           <w:lang w:val="pl-PL"/>
         </w:rPr>
       </w:pPr>
-      <w:hyperlink w:anchor="_Toc523864931" w:history="1">
+      <w:hyperlink w:anchor="_Toc526279888" w:history="1">
         <w:r>
           <w:rPr>
             <w:rStyle w:val="Hipercze"/>
@@ -2443,7 +2599,7 @@
           <w:rPr>
             <w:webHidden/>
           </w:rPr>
-          <w:instrText xml:space="preserve"> PAGEREF _Toc523864931 \h </w:instrText>
+          <w:instrText xml:space="preserve"> PAGEREF _Toc526279888 \h </w:instrText>
         </w:r>
         <w:r>
           <w:rPr>
@@ -2512,14 +2668,14 @@
       <w:pPr>
         <w:pStyle w:val="Nagwek1"/>
       </w:pPr>
-      <w:bookmarkStart w:id="0" w:name="_Toc376900764"/>
-      <w:bookmarkStart w:id="1" w:name="_Toc523864902"/>
+      <w:bookmarkStart w:id="1" w:name="_Toc376900764"/>
+      <w:bookmarkStart w:id="2" w:name="_Toc526279857"/>
       <w:r>
         <w:lastRenderedPageBreak/>
         <w:t>Wstęp</w:t>
       </w:r>
-      <w:bookmarkEnd w:id="0"/>
       <w:bookmarkEnd w:id="1"/>
+      <w:bookmarkEnd w:id="2"/>
       <w:r>
         <w:t xml:space="preserve"> </w:t>
       </w:r>
@@ -2625,14 +2781,14 @@
       <w:pPr>
         <w:pStyle w:val="Nagwek2"/>
       </w:pPr>
-      <w:bookmarkStart w:id="2" w:name="_Toc523864903"/>
+      <w:bookmarkStart w:id="3" w:name="_Toc526279858"/>
       <w:r>
         <w:t>Plan</w:t>
       </w:r>
       <w:r>
         <w:t xml:space="preserve"> pracy</w:t>
       </w:r>
-      <w:bookmarkEnd w:id="2"/>
+      <w:bookmarkEnd w:id="3"/>
     </w:p>
     <w:p>
       <w:pPr>
@@ -2804,12 +2960,12 @@
       <w:pPr>
         <w:pStyle w:val="Nagwek1"/>
       </w:pPr>
-      <w:bookmarkStart w:id="3" w:name="_Toc523864904"/>
+      <w:bookmarkStart w:id="4" w:name="_Toc526279859"/>
       <w:r>
         <w:lastRenderedPageBreak/>
         <w:t>Analiza tematu</w:t>
       </w:r>
-      <w:bookmarkEnd w:id="3"/>
+      <w:bookmarkEnd w:id="4"/>
     </w:p>
     <w:p>
       <w:r>
@@ -2916,14 +3072,14 @@
       <w:pPr>
         <w:pStyle w:val="Nagwek2"/>
       </w:pPr>
-      <w:bookmarkStart w:id="4" w:name="_Toc523864905"/>
+      <w:bookmarkStart w:id="5" w:name="_Toc526279860"/>
       <w:r>
         <w:t>Istniejące</w:t>
       </w:r>
       <w:r>
         <w:t xml:space="preserve"> rozwiązania</w:t>
       </w:r>
-      <w:bookmarkEnd w:id="4"/>
+      <w:bookmarkEnd w:id="5"/>
     </w:p>
     <w:p>
       <w:r>
@@ -3192,11 +3348,11 @@
       <w:pPr>
         <w:pStyle w:val="Nagwek2"/>
       </w:pPr>
-      <w:bookmarkStart w:id="5" w:name="_Toc523864906"/>
+      <w:bookmarkStart w:id="6" w:name="_Toc526279861"/>
       <w:r>
         <w:t>Wymagania</w:t>
       </w:r>
-      <w:bookmarkEnd w:id="5"/>
+      <w:bookmarkEnd w:id="6"/>
     </w:p>
     <w:p>
       <w:r>
@@ -3309,11 +3465,11 @@
       <w:pPr>
         <w:pStyle w:val="Nagwek2"/>
       </w:pPr>
-      <w:bookmarkStart w:id="6" w:name="_Toc523864907"/>
+      <w:bookmarkStart w:id="7" w:name="_Toc526279862"/>
       <w:r>
         <w:t>Język SQL</w:t>
       </w:r>
-      <w:bookmarkEnd w:id="6"/>
+      <w:bookmarkEnd w:id="7"/>
     </w:p>
     <w:p>
       <w:r>
@@ -3541,12 +3697,12 @@
       <w:pPr>
         <w:pStyle w:val="Nagwek3"/>
       </w:pPr>
-      <w:bookmarkStart w:id="7" w:name="_Toc523864908"/>
+      <w:bookmarkStart w:id="8" w:name="_Toc526279863"/>
       <w:r>
         <w:lastRenderedPageBreak/>
         <w:t>Elementy języka</w:t>
       </w:r>
-      <w:bookmarkEnd w:id="7"/>
+      <w:bookmarkEnd w:id="8"/>
     </w:p>
     <w:p>
       <w:r>
@@ -4203,7 +4359,7 @@
         <w:fldChar w:fldCharType="separate"/>
       </w:r>
       <w:r>
-        <w:t>3.2</w:t>
+        <w:t>0</w:t>
       </w:r>
       <w:r>
         <w:fldChar w:fldCharType="end"/>
@@ -4489,54 +4645,33 @@
         <w:pStyle w:val="Legenda"/>
         <w:jc w:val="left"/>
       </w:pPr>
-      <w:bookmarkStart w:id="8" w:name="_Ref523830571"/>
-      <w:bookmarkStart w:id="9" w:name="_Toc523864909"/>
+      <w:bookmarkStart w:id="9" w:name="_Ref523830571"/>
       <w:r>
         <w:t xml:space="preserve">Listing </w:t>
       </w:r>
-      <w:r>
-        <w:fldChar w:fldCharType="begin"/>
-      </w:r>
-      <w:r>
-        <w:instrText xml:space="preserve"> STYLEREF 1 \s </w:instrText>
-      </w:r>
-      <w:r>
-        <w:fldChar w:fldCharType="separate"/>
-      </w:r>
+      <w:fldSimple w:instr=" STYLEREF 1 \s ">
+        <w:r>
+          <w:rPr>
+            <w:noProof/>
+          </w:rPr>
+          <w:t>2</w:t>
+        </w:r>
+      </w:fldSimple>
+      <w:r>
+        <w:t>.</w:t>
+      </w:r>
+      <w:fldSimple w:instr=" SEQ Listing \* ARABIC \s 1 ">
+        <w:r>
+          <w:rPr>
+            <w:noProof/>
+          </w:rPr>
+          <w:t>1</w:t>
+        </w:r>
+      </w:fldSimple>
       <w:r>
         <w:rPr>
           <w:noProof/>
         </w:rPr>
-        <w:t>2</w:t>
-      </w:r>
-      <w:r>
-        <w:fldChar w:fldCharType="end"/>
-      </w:r>
-      <w:r>
-        <w:t>.</w:t>
-      </w:r>
-      <w:r>
-        <w:fldChar w:fldCharType="begin"/>
-      </w:r>
-      <w:r>
-        <w:instrText xml:space="preserve"> SEQ Listing \* ARABIC \s 1 </w:instrText>
-      </w:r>
-      <w:r>
-        <w:fldChar w:fldCharType="separate"/>
-      </w:r>
-      <w:r>
-        <w:rPr>
-          <w:noProof/>
-        </w:rPr>
-        <w:t>1</w:t>
-      </w:r>
-      <w:r>
-        <w:fldChar w:fldCharType="end"/>
-      </w:r>
-      <w:r>
-        <w:rPr>
-          <w:noProof/>
-        </w:rPr>
         <w:t xml:space="preserve"> Przykładowe zapytanie SQL</w:t>
       </w:r>
     </w:p>
@@ -4544,11 +4679,12 @@
       <w:pPr>
         <w:pStyle w:val="Nagwek3"/>
       </w:pPr>
+      <w:bookmarkStart w:id="10" w:name="_Toc526279864"/>
       <w:r>
         <w:t>Rodzaje instrukcji</w:t>
       </w:r>
-      <w:bookmarkEnd w:id="8"/>
       <w:bookmarkEnd w:id="9"/>
+      <w:bookmarkEnd w:id="10"/>
     </w:p>
     <w:p>
       <w:r>
@@ -5780,9 +5916,11 @@
       <w:pPr>
         <w:pStyle w:val="Nagwek3"/>
       </w:pPr>
+      <w:bookmarkStart w:id="11" w:name="_Toc526279865"/>
       <w:r>
         <w:t>Funkcje</w:t>
       </w:r>
+      <w:bookmarkEnd w:id="11"/>
     </w:p>
     <w:p>
       <w:r>
@@ -6299,9 +6437,11 @@
       <w:pPr>
         <w:pStyle w:val="Nagwek3"/>
       </w:pPr>
+      <w:bookmarkStart w:id="12" w:name="_Toc526279866"/>
       <w:r>
         <w:t>Operatory</w:t>
       </w:r>
+      <w:bookmarkEnd w:id="12"/>
     </w:p>
     <w:p>
       <w:pPr>
@@ -6674,11 +6814,11 @@
       <w:pPr>
         <w:pStyle w:val="Nagwek2"/>
       </w:pPr>
-      <w:bookmarkStart w:id="10" w:name="_Toc523864910"/>
+      <w:bookmarkStart w:id="13" w:name="_Toc526279867"/>
       <w:r>
         <w:t>Logika rozmyta</w:t>
       </w:r>
-      <w:bookmarkEnd w:id="10"/>
+      <w:bookmarkEnd w:id="13"/>
     </w:p>
     <w:p>
       <w:pPr>
@@ -7102,7 +7242,7 @@
       <w:pPr>
         <w:pStyle w:val="Nagwek1"/>
       </w:pPr>
-      <w:bookmarkStart w:id="11" w:name="_Toc523864911"/>
+      <w:bookmarkStart w:id="14" w:name="_Toc526279868"/>
       <w:r>
         <w:lastRenderedPageBreak/>
         <w:t>Pr</w:t>
@@ -7113,7 +7253,7 @@
       <w:r>
         <w:t xml:space="preserve"> pracy</w:t>
       </w:r>
-      <w:bookmarkEnd w:id="11"/>
+      <w:bookmarkEnd w:id="14"/>
     </w:p>
     <w:p>
       <w:r>
@@ -7145,17 +7285,16 @@
       <w:pPr>
         <w:pStyle w:val="Nagwek2"/>
       </w:pPr>
-      <w:bookmarkStart w:id="12" w:name="_Toc523864912"/>
+      <w:bookmarkStart w:id="15" w:name="_Toc526279869"/>
       <w:r>
         <w:t>Wykorzystane</w:t>
       </w:r>
       <w:r>
         <w:t xml:space="preserve"> technologie</w:t>
       </w:r>
-      <w:bookmarkEnd w:id="12"/>
-    </w:p>
-    <w:p>
-      <w:bookmarkStart w:id="13" w:name="_Toc523864913"/>
+      <w:bookmarkEnd w:id="15"/>
+    </w:p>
+    <w:p>
       <w:r>
         <w:t>Do zbudowania systemu dydaktycznego postanowiono wykorzystać jedno z najpopularniejszych w ostatnich latach środowisk do tworzenia aplikacji wieloplatformowych – Electron. Środowisko to jest wykorzystywane m.in. przez komunikatory Skype i </w:t>
       </w:r>
@@ -7229,10 +7368,11 @@
       <w:pPr>
         <w:pStyle w:val="Nagwek3"/>
       </w:pPr>
+      <w:bookmarkStart w:id="16" w:name="_Toc526279870"/>
       <w:r>
         <w:t>PostgreSQL</w:t>
       </w:r>
-      <w:bookmarkEnd w:id="13"/>
+      <w:bookmarkEnd w:id="16"/>
     </w:p>
     <w:p>
       <w:proofErr w:type="spellStart"/>
@@ -7262,7 +7402,7 @@
       <w:pPr>
         <w:pStyle w:val="Nagwek3"/>
       </w:pPr>
-      <w:bookmarkStart w:id="14" w:name="_Toc523864914"/>
+      <w:bookmarkStart w:id="17" w:name="_Toc526279871"/>
       <w:r>
         <w:t>JavaScript</w:t>
       </w:r>
@@ -7273,7 +7413,7 @@
       <w:r>
         <w:t>ECMAScript</w:t>
       </w:r>
-      <w:bookmarkEnd w:id="14"/>
+      <w:bookmarkEnd w:id="17"/>
       <w:proofErr w:type="spellEnd"/>
     </w:p>
     <w:p>
@@ -7711,11 +7851,11 @@
       <w:pPr>
         <w:pStyle w:val="Nagwek3"/>
       </w:pPr>
-      <w:bookmarkStart w:id="15" w:name="_Toc523864915"/>
+      <w:bookmarkStart w:id="18" w:name="_Toc526279872"/>
       <w:r>
         <w:t>TypeScript</w:t>
       </w:r>
-      <w:bookmarkEnd w:id="15"/>
+      <w:bookmarkEnd w:id="18"/>
     </w:p>
     <w:p>
       <w:r>
@@ -8031,571 +8171,545 @@
       <w:r>
         <w:t xml:space="preserve">Listing </w:t>
       </w:r>
-      <w:r>
-        <w:fldChar w:fldCharType="begin"/>
-      </w:r>
-      <w:r>
-        <w:instrText xml:space="preserve"> STYLEREF 1 \s </w:instrText>
-      </w:r>
-      <w:r>
-        <w:fldChar w:fldCharType="separate"/>
-      </w:r>
+      <w:fldSimple w:instr=" STYLEREF 1 \s ">
+        <w:r>
+          <w:rPr>
+            <w:noProof/>
+          </w:rPr>
+          <w:t>3</w:t>
+        </w:r>
+      </w:fldSimple>
+      <w:r>
+        <w:t>.</w:t>
+      </w:r>
+      <w:fldSimple w:instr=" SEQ Listing \* ARABIC \s 1 ">
+        <w:r>
+          <w:rPr>
+            <w:noProof/>
+          </w:rPr>
+          <w:t>1</w:t>
+        </w:r>
+      </w:fldSimple>
       <w:r>
         <w:rPr>
           <w:noProof/>
         </w:rPr>
-        <w:t>3</w:t>
-      </w:r>
-      <w:r>
-        <w:fldChar w:fldCharType="end"/>
+        <w:t xml:space="preserve"> Przykład niepoprawnego wyrażenia w języku TypeScript</w:t>
+      </w:r>
+    </w:p>
+    <w:p>
+      <w:r>
+        <w:t xml:space="preserve">Oczywistym jest, że podstawowe typy języka TypeScript pokrywają się z typami dostępnymi w języku JavaScript. Są to: </w:t>
+      </w:r>
+    </w:p>
+    <w:p>
+      <w:pPr>
+        <w:pStyle w:val="Akapitzlist"/>
+      </w:pPr>
+      <w:proofErr w:type="spellStart"/>
+      <w:r>
+        <w:t>Boolean</w:t>
+      </w:r>
+      <w:proofErr w:type="spellEnd"/>
+      <w:r>
+        <w:t xml:space="preserve"> – przechowuje wartości prawda/fałsz,</w:t>
+      </w:r>
+    </w:p>
+    <w:p>
+      <w:pPr>
+        <w:pStyle w:val="Akapitzlist"/>
+      </w:pPr>
+      <w:proofErr w:type="spellStart"/>
+      <w:r>
+        <w:rPr>
+          <w:rFonts w:eastAsiaTheme="minorHAnsi"/>
+        </w:rPr>
+        <w:t>Number</w:t>
+      </w:r>
+      <w:proofErr w:type="spellEnd"/>
+      <w:r>
+        <w:rPr>
+          <w:rFonts w:eastAsiaTheme="minorHAnsi"/>
+        </w:rPr>
+        <w:t xml:space="preserve"> </w:t>
+      </w:r>
+      <w:r>
+        <w:t xml:space="preserve">- </w:t>
+      </w:r>
+      <w:r>
+        <w:t>brak</w:t>
+      </w:r>
+      <w:r>
+        <w:t xml:space="preserve"> jest</w:t>
+      </w:r>
+      <w:r>
+        <w:t xml:space="preserve"> osobnych reprezentacji liczb zmienno- i stałoprzecinkowych, gdyż wszystkie liczby przechowywane są jako liczby zmiennoprzecinkowe podwójnej precyzji,</w:t>
+      </w:r>
+    </w:p>
+    <w:p>
+      <w:pPr>
+        <w:pStyle w:val="Akapitzlist"/>
+      </w:pPr>
+      <w:r>
+        <w:t>S</w:t>
+      </w:r>
+      <w:r>
+        <w:t xml:space="preserve">tring </w:t>
+      </w:r>
+      <w:r>
+        <w:t>–</w:t>
+      </w:r>
+      <w:r>
+        <w:t xml:space="preserve"> </w:t>
+      </w:r>
+      <w:r>
+        <w:t>ciąg znaków jest typem podstawowym, a JavaScript nie posiada typu znakowego</w:t>
+      </w:r>
+      <w:r>
+        <w:t xml:space="preserve">, </w:t>
+      </w:r>
+    </w:p>
+    <w:p>
+      <w:pPr>
+        <w:pStyle w:val="Akapitzlist"/>
+      </w:pPr>
+      <w:proofErr w:type="spellStart"/>
+      <w:r>
+        <w:t>Array</w:t>
+      </w:r>
+      <w:proofErr w:type="spellEnd"/>
+      <w:r>
+        <w:t xml:space="preserve"> – tablica o nieokreślonej liczbie elementów,</w:t>
+      </w:r>
+    </w:p>
+    <w:p>
+      <w:pPr>
+        <w:pStyle w:val="Akapitzlist"/>
+      </w:pPr>
+      <w:proofErr w:type="spellStart"/>
+      <w:r>
+        <w:t>Tuple</w:t>
+      </w:r>
+      <w:proofErr w:type="spellEnd"/>
+      <w:r>
+        <w:t xml:space="preserve"> – tablica o określonej liczbie i typach elementów,</w:t>
+      </w:r>
+    </w:p>
+    <w:p>
+      <w:pPr>
+        <w:pStyle w:val="Akapitzlist"/>
+      </w:pPr>
+      <w:proofErr w:type="spellStart"/>
+      <w:r>
+        <w:t>Enum</w:t>
+      </w:r>
+      <w:proofErr w:type="spellEnd"/>
+      <w:r>
+        <w:t xml:space="preserve"> – typ wyliczeniowy, pozwalający nadać przyjazne nazwy wartościom liczbowym lub ciągom znaków,</w:t>
+      </w:r>
+    </w:p>
+    <w:p>
+      <w:pPr>
+        <w:pStyle w:val="Akapitzlist"/>
+      </w:pPr>
+      <w:proofErr w:type="spellStart"/>
+      <w:r>
+        <w:t>Any</w:t>
+      </w:r>
+      <w:proofErr w:type="spellEnd"/>
+      <w:r>
+        <w:t xml:space="preserve"> – reprezentuje dowolny typ; do zmiennych tego typu można przypisać dowolną wartość,</w:t>
+      </w:r>
+    </w:p>
+    <w:p>
+      <w:pPr>
+        <w:pStyle w:val="Akapitzlist"/>
+      </w:pPr>
+      <w:proofErr w:type="spellStart"/>
+      <w:r>
+        <w:t>Void</w:t>
+      </w:r>
+      <w:proofErr w:type="spellEnd"/>
+      <w:r>
+        <w:t xml:space="preserve"> – reprezentuje brak typu, często zwracany przez funkcje; do zmiennych tego typu można przypisać jedynie wartości </w:t>
+      </w:r>
+      <w:proofErr w:type="spellStart"/>
+      <w:r>
+        <w:rPr>
+          <w:rStyle w:val="KodZnak"/>
+        </w:rPr>
+        <w:t>undefined</w:t>
+      </w:r>
+      <w:proofErr w:type="spellEnd"/>
+      <w:r>
+        <w:t xml:space="preserve"> i </w:t>
+      </w:r>
+      <w:proofErr w:type="spellStart"/>
+      <w:r>
+        <w:rPr>
+          <w:rStyle w:val="KodZnak"/>
+        </w:rPr>
+        <w:t>null</w:t>
+      </w:r>
+      <w:proofErr w:type="spellEnd"/>
+      <w:r>
+        <w:t>,</w:t>
+      </w:r>
+    </w:p>
+    <w:p>
+      <w:pPr>
+        <w:pStyle w:val="Akapitzlist"/>
+      </w:pPr>
+      <w:proofErr w:type="spellStart"/>
+      <w:r>
+        <w:t>Undefined</w:t>
+      </w:r>
+      <w:proofErr w:type="spellEnd"/>
+      <w:r>
+        <w:t xml:space="preserve"> i </w:t>
+      </w:r>
+      <w:proofErr w:type="spellStart"/>
+      <w:r>
+        <w:t>Null</w:t>
+      </w:r>
+      <w:proofErr w:type="spellEnd"/>
+      <w:r>
+        <w:t xml:space="preserve"> – typy oznaczające brak wartości, które domyślnie można przypisać do dowolnego typu (np. zmienna typu </w:t>
+      </w:r>
+      <w:proofErr w:type="spellStart"/>
+      <w:r>
+        <w:rPr>
+          <w:rStyle w:val="KodZnak"/>
+        </w:rPr>
+        <w:t>number</w:t>
+      </w:r>
+      <w:proofErr w:type="spellEnd"/>
+      <w:r>
+        <w:t xml:space="preserve"> może w rzeczywistości przyjąć wartość </w:t>
+      </w:r>
+      <w:proofErr w:type="spellStart"/>
+      <w:r>
+        <w:rPr>
+          <w:rStyle w:val="KodZnak"/>
+        </w:rPr>
+        <w:t>null</w:t>
+      </w:r>
+      <w:proofErr w:type="spellEnd"/>
+      <w:r>
+        <w:t xml:space="preserve">); istnieje </w:t>
+      </w:r>
+      <w:r>
+        <w:t xml:space="preserve">jednak </w:t>
+      </w:r>
+      <w:r>
+        <w:t>możli</w:t>
+      </w:r>
+      <w:r>
+        <w:t>w</w:t>
+      </w:r>
+      <w:r>
+        <w:t xml:space="preserve">ość włączenia opcji </w:t>
+      </w:r>
+      <w:proofErr w:type="spellStart"/>
+      <w:r>
+        <w:rPr>
+          <w:rStyle w:val="KodZnak"/>
+        </w:rPr>
+        <w:t>strictNullChecks</w:t>
+      </w:r>
+      <w:proofErr w:type="spellEnd"/>
+      <w:r>
+        <w:t>, dzięki której żadna zmienna</w:t>
+      </w:r>
+      <w:r>
+        <w:t xml:space="preserve"> nie określona jako </w:t>
+      </w:r>
+      <w:proofErr w:type="spellStart"/>
+      <w:r>
+        <w:rPr>
+          <w:rStyle w:val="KodZnak"/>
+        </w:rPr>
+        <w:t>undefined</w:t>
+      </w:r>
+      <w:proofErr w:type="spellEnd"/>
+      <w:r>
+        <w:t xml:space="preserve">, bądź </w:t>
+      </w:r>
+      <w:proofErr w:type="spellStart"/>
+      <w:r>
+        <w:rPr>
+          <w:rStyle w:val="KodZnak"/>
+        </w:rPr>
+        <w:t>null</w:t>
+      </w:r>
+      <w:proofErr w:type="spellEnd"/>
+      <w:r>
+        <w:t xml:space="preserve">, </w:t>
+      </w:r>
+      <w:r>
+        <w:t>nie może</w:t>
+      </w:r>
+      <w:r>
+        <w:t xml:space="preserve"> przyjąć tych wartości</w:t>
+      </w:r>
+      <w:r>
+        <w:t>,</w:t>
+      </w:r>
+    </w:p>
+    <w:p>
+      <w:pPr>
+        <w:pStyle w:val="Akapitzlist"/>
+      </w:pPr>
+      <w:proofErr w:type="spellStart"/>
+      <w:r>
+        <w:t>Never</w:t>
+      </w:r>
+      <w:proofErr w:type="spellEnd"/>
+      <w:r>
+        <w:t xml:space="preserve"> </w:t>
+      </w:r>
+      <w:r>
+        <w:t>–</w:t>
+      </w:r>
+      <w:r>
+        <w:t xml:space="preserve"> </w:t>
+      </w:r>
+      <w:r>
+        <w:t xml:space="preserve">typ </w:t>
+      </w:r>
+      <w:proofErr w:type="spellStart"/>
+      <w:r>
+        <w:rPr>
+          <w:rStyle w:val="KodZnak"/>
+        </w:rPr>
+        <w:t>never</w:t>
+      </w:r>
+      <w:proofErr w:type="spellEnd"/>
+      <w:r>
+        <w:t xml:space="preserve"> określa wartości, które nigdy nie wystąpią; przykładem może być </w:t>
+      </w:r>
+      <w:r>
+        <w:t>typ zwracany przez funkcję</w:t>
+      </w:r>
+      <w:r>
+        <w:t>, która zawsze rzuca wyjątek przed zakończeniem swojego przebiegu</w:t>
+      </w:r>
+      <w:r>
+        <w:t>,</w:t>
+      </w:r>
+    </w:p>
+    <w:p>
+      <w:pPr>
+        <w:pStyle w:val="Akapitzlist"/>
+      </w:pPr>
+      <w:r>
+        <w:lastRenderedPageBreak/>
+        <w:t xml:space="preserve">Object – zgodnie ze specyfikacją, jest to typ, który nie zalicza się do typów </w:t>
+      </w:r>
+      <w:proofErr w:type="spellStart"/>
+      <w:r>
+        <w:rPr>
+          <w:rStyle w:val="KodZnak"/>
+        </w:rPr>
+        <w:t>number</w:t>
+      </w:r>
+      <w:proofErr w:type="spellEnd"/>
+      <w:r>
+        <w:t xml:space="preserve">, </w:t>
+      </w:r>
+      <w:r>
+        <w:rPr>
+          <w:rStyle w:val="KodZnak"/>
+        </w:rPr>
+        <w:t>string</w:t>
+      </w:r>
+      <w:r>
+        <w:t xml:space="preserve">, </w:t>
+      </w:r>
+      <w:proofErr w:type="spellStart"/>
+      <w:r>
+        <w:rPr>
+          <w:rStyle w:val="KodZnak"/>
+        </w:rPr>
+        <w:t>boolean</w:t>
+      </w:r>
+      <w:proofErr w:type="spellEnd"/>
+      <w:r>
+        <w:t xml:space="preserve">, </w:t>
+      </w:r>
+      <w:proofErr w:type="spellStart"/>
+      <w:r>
+        <w:rPr>
+          <w:rStyle w:val="KodZnak"/>
+        </w:rPr>
+        <w:t>null</w:t>
+      </w:r>
+      <w:proofErr w:type="spellEnd"/>
+      <w:r>
+        <w:t xml:space="preserve"> lub </w:t>
+      </w:r>
+      <w:proofErr w:type="spellStart"/>
+      <w:r>
+        <w:rPr>
+          <w:rStyle w:val="KodZnak"/>
+        </w:rPr>
+        <w:t>undefined</w:t>
+      </w:r>
+      <w:proofErr w:type="spellEnd"/>
+      <w:r>
+        <w:t xml:space="preserve">; typ </w:t>
+      </w:r>
+      <w:proofErr w:type="spellStart"/>
+      <w:r>
+        <w:rPr>
+          <w:rStyle w:val="KodZnak"/>
+        </w:rPr>
+        <w:t>Array</w:t>
+      </w:r>
+      <w:proofErr w:type="spellEnd"/>
+      <w:r>
+        <w:t xml:space="preserve"> zalicza się więc do typu </w:t>
+      </w:r>
+      <w:r>
+        <w:rPr>
+          <w:rStyle w:val="KodZnak"/>
+        </w:rPr>
+        <w:t>Object</w:t>
+      </w:r>
+      <w:r>
+        <w:rPr>
+          <w:rFonts w:eastAsiaTheme="minorHAnsi"/>
+        </w:rPr>
+        <w:t>, który sam jest w stanie przechowywać dane w postaci rekordów</w:t>
       </w:r>
       <w:r>
         <w:t>.</w:t>
       </w:r>
-      <w:r>
-        <w:fldChar w:fldCharType="begin"/>
-      </w:r>
-      <w:r>
-        <w:instrText xml:space="preserve"> SEQ Listing \* ARABIC \s 1 </w:instrText>
-      </w:r>
-      <w:r>
-        <w:fldChar w:fldCharType="separate"/>
-      </w:r>
-      <w:r>
-        <w:rPr>
-          <w:noProof/>
-        </w:rPr>
-        <w:t>1</w:t>
-      </w:r>
-      <w:r>
-        <w:fldChar w:fldCharType="end"/>
-      </w:r>
-      <w:r>
-        <w:rPr>
-          <w:noProof/>
-        </w:rPr>
-        <w:t xml:space="preserve"> Przykład niepoprawnego wyrażenia w języku TypeScript</w:t>
-      </w:r>
-    </w:p>
-    <w:p>
-      <w:r>
-        <w:t xml:space="preserve">Oczywistym jest, że podstawowe typy języka TypeScript pokrywają się z typami dostępnymi w języku JavaScript. Są to: </w:t>
-      </w:r>
-    </w:p>
-    <w:p>
-      <w:pPr>
-        <w:pStyle w:val="Akapitzlist"/>
-      </w:pPr>
+    </w:p>
+    <w:p>
+      <w:r>
+        <w:t xml:space="preserve">Bytami wprowadzonymi dopiero w języku </w:t>
+      </w:r>
       <w:proofErr w:type="spellStart"/>
       <w:r>
-        <w:t>Boolean</w:t>
+        <w:t>TypeScipt</w:t>
       </w:r>
       <w:proofErr w:type="spellEnd"/>
       <w:r>
-        <w:t xml:space="preserve"> – przechowuje wartości prawda/fałsz,</w:t>
-      </w:r>
-    </w:p>
-    <w:p>
-      <w:pPr>
-        <w:pStyle w:val="Akapitzlist"/>
-      </w:pPr>
+        <w:t xml:space="preserve"> są interfejsy </w:t>
+      </w:r>
+      <w:r>
+        <w:t xml:space="preserve">oraz klasy. Interfejsy </w:t>
+      </w:r>
+      <w:r>
+        <w:t xml:space="preserve">(dostępne jako </w:t>
+      </w:r>
       <w:proofErr w:type="spellStart"/>
       <w:r>
         <w:rPr>
-          <w:rFonts w:eastAsiaTheme="minorHAnsi"/>
-        </w:rPr>
-        <w:t>Number</w:t>
+          <w:rStyle w:val="KodZnak"/>
+        </w:rPr>
+        <w:t>interface</w:t>
       </w:r>
       <w:proofErr w:type="spellEnd"/>
       <w:r>
-        <w:rPr>
-          <w:rFonts w:eastAsiaTheme="minorHAnsi"/>
-        </w:rPr>
-        <w:t xml:space="preserve"> </w:t>
-      </w:r>
-      <w:r>
-        <w:t xml:space="preserve">- </w:t>
-      </w:r>
-      <w:r>
-        <w:t>brak</w:t>
-      </w:r>
-      <w:r>
-        <w:t xml:space="preserve"> jest</w:t>
-      </w:r>
-      <w:r>
-        <w:t xml:space="preserve"> osobnych reprezentacji liczb zmienno- i stałoprzecinkowych, gdyż wszystkie liczby przechowywane są jako liczby zmiennoprzecinkowe podwójnej precyzji,</w:t>
-      </w:r>
-    </w:p>
-    <w:p>
-      <w:pPr>
-        <w:pStyle w:val="Akapitzlist"/>
-      </w:pPr>
-      <w:r>
-        <w:t>S</w:t>
-      </w:r>
-      <w:r>
-        <w:t xml:space="preserve">tring </w:t>
-      </w:r>
-      <w:r>
-        <w:t>–</w:t>
-      </w:r>
-      <w:r>
-        <w:t xml:space="preserve"> </w:t>
-      </w:r>
-      <w:r>
-        <w:t>ciąg znaków jest typem podstawowym, a JavaScript nie posiada typu znakowego</w:t>
-      </w:r>
-      <w:r>
-        <w:t xml:space="preserve">, </w:t>
-      </w:r>
-    </w:p>
-    <w:p>
-      <w:pPr>
-        <w:pStyle w:val="Akapitzlist"/>
-      </w:pPr>
+        <w:t xml:space="preserve">) </w:t>
+      </w:r>
+      <w:r>
+        <w:t>pozwalają na określenie tego, jak ma wyglądać dany obiekt</w:t>
+      </w:r>
+      <w:r>
+        <w:t xml:space="preserve"> lub funkcja i są sposobem na ustalenie jednolitego kontraktu między fragmentami kodu. Klasy (dostępne jako </w:t>
+      </w:r>
       <w:proofErr w:type="spellStart"/>
       <w:r>
-        <w:t>Array</w:t>
+        <w:rPr>
+          <w:rStyle w:val="KodZnak"/>
+        </w:rPr>
+        <w:t>class</w:t>
       </w:r>
       <w:proofErr w:type="spellEnd"/>
       <w:r>
-        <w:t xml:space="preserve"> – tablica o nieokreślonej liczbie elementów,</w:t>
-      </w:r>
-    </w:p>
-    <w:p>
-      <w:pPr>
-        <w:pStyle w:val="Akapitzlist"/>
-      </w:pPr>
+        <w:t xml:space="preserve">) zostały wprowadzone do języka JavaScript w standardzie </w:t>
+      </w:r>
       <w:proofErr w:type="spellStart"/>
       <w:r>
-        <w:t>Tuple</w:t>
+        <w:t>ECMAScript</w:t>
       </w:r>
       <w:proofErr w:type="spellEnd"/>
       <w:r>
-        <w:t xml:space="preserve"> – tablica o określonej liczbie i typach elementów,</w:t>
-      </w:r>
-    </w:p>
-    <w:p>
-      <w:pPr>
-        <w:pStyle w:val="Akapitzlist"/>
-      </w:pPr>
+        <w:t xml:space="preserve"> 6. Pozwalają one na definicję fragmentów programu zgodnie z obiektowym paradygmatem programowania, z wydzieleniem konstruktora, pól i metod. TypeScript pozwala również na definiowanie </w:t>
+      </w:r>
+      <w:r>
+        <w:t xml:space="preserve">aliasów dla </w:t>
+      </w:r>
+      <w:r>
+        <w:t>typów</w:t>
+      </w:r>
+      <w:r>
+        <w:t xml:space="preserve"> złożonych</w:t>
+      </w:r>
+      <w:r>
+        <w:t xml:space="preserve"> (dostępne poprzez słowo kluczowe </w:t>
+      </w:r>
       <w:proofErr w:type="spellStart"/>
       <w:r>
-        <w:t>Enum</w:t>
+        <w:rPr>
+          <w:rStyle w:val="KodZnak"/>
+        </w:rPr>
+        <w:t>type</w:t>
       </w:r>
       <w:proofErr w:type="spellEnd"/>
       <w:r>
-        <w:t xml:space="preserve"> – typ wyliczeniowy, pozwalający nadać przyjazne nazwy wartościom liczbowym lub ciągom znaków,</w:t>
-      </w:r>
-    </w:p>
-    <w:p>
-      <w:pPr>
-        <w:pStyle w:val="Akapitzlist"/>
-      </w:pPr>
+        <w:t>). Typ może być przecięciem (częścią wspólną, działającą niczym operacja AND) lub unią (działającą tak jak operacja OR) innych typów</w:t>
+      </w:r>
+      <w:r>
+        <w:t xml:space="preserve">. Możliwe jest rozszerzanie typów wcześniej utworzonymi (słowo kluczowe </w:t>
+      </w:r>
       <w:proofErr w:type="spellStart"/>
       <w:r>
-        <w:t>Any</w:t>
+        <w:rPr>
+          <w:rStyle w:val="KodZnak"/>
+        </w:rPr>
+        <w:t>extends</w:t>
       </w:r>
       <w:proofErr w:type="spellEnd"/>
       <w:r>
-        <w:t xml:space="preserve"> – reprezentuje dowolny typ; do zmiennych tego typu można przypisać dowolną wartość,</w:t>
-      </w:r>
-    </w:p>
-    <w:p>
-      <w:pPr>
-        <w:pStyle w:val="Akapitzlist"/>
-      </w:pPr>
+        <w:t xml:space="preserve"> lub wspomniane przecięcie) oraz tworzenie typów generycznych, a więc takich, które przyjmują inne typy jako swoje parametry.</w:t>
+      </w:r>
+    </w:p>
+    <w:p>
+      <w:r>
+        <w:t xml:space="preserve">Obecnie wiele modułów dostępnych za pośrednictwem repozytorium NPM posiada wbudowane definicje typów, umieszczane w plikach z rozszerzeniem </w:t>
+      </w:r>
       <w:proofErr w:type="spellStart"/>
       <w:r>
-        <w:t>Void</w:t>
+        <w:t>d.ts</w:t>
       </w:r>
       <w:proofErr w:type="spellEnd"/>
       <w:r>
-        <w:t xml:space="preserve"> – reprezentuje brak typu, często zwracany przez funkcje; do zmiennych tego typu można przypisać jedynie wartości </w:t>
+        <w:t xml:space="preserve">. Definicje typów to plikami zawierające jedynie typy i nie znajduje się w nich żaden kod wykonywalny. Część modułów nie posiada wbudowanych definicji. W odpowiedzi na potrzeby społeczności TypeScript powstało monolityczne repozytorium </w:t>
       </w:r>
       <w:proofErr w:type="spellStart"/>
       <w:r>
-        <w:rPr>
-          <w:rStyle w:val="KodZnak"/>
-        </w:rPr>
-        <w:t>undefined</w:t>
+        <w:t>DefinitelyTyped</w:t>
       </w:r>
       <w:proofErr w:type="spellEnd"/>
       <w:r>
-        <w:t xml:space="preserve"> i </w:t>
-      </w:r>
+        <w:t>, przechowujące tysiące definicji typów dla modułów bez wsparcia języka TypeScript.</w:t>
+      </w:r>
+    </w:p>
+    <w:p/>
+    <w:p>
+      <w:pPr>
+        <w:pStyle w:val="Nagwek3"/>
+      </w:pPr>
+      <w:bookmarkStart w:id="19" w:name="_Toc526279873"/>
       <w:proofErr w:type="spellStart"/>
       <w:r>
-        <w:rPr>
-          <w:rStyle w:val="KodZnak"/>
-        </w:rPr>
-        <w:t>null</w:t>
-      </w:r>
-      <w:proofErr w:type="spellEnd"/>
-      <w:r>
-        <w:t>,</w:t>
-      </w:r>
-    </w:p>
-    <w:p>
-      <w:pPr>
-        <w:pStyle w:val="Akapitzlist"/>
-      </w:pPr>
-      <w:proofErr w:type="spellStart"/>
-      <w:r>
-        <w:t>Undefined</w:t>
-      </w:r>
-      <w:proofErr w:type="spellEnd"/>
-      <w:r>
-        <w:t xml:space="preserve"> i </w:t>
-      </w:r>
-      <w:proofErr w:type="spellStart"/>
-      <w:r>
-        <w:t>Null</w:t>
-      </w:r>
-      <w:proofErr w:type="spellEnd"/>
-      <w:r>
-        <w:t xml:space="preserve"> – typy oznaczające brak wartości, które domyślnie można przypisać do dowolnego typu (np. zmienna typu </w:t>
-      </w:r>
-      <w:proofErr w:type="spellStart"/>
-      <w:r>
-        <w:rPr>
-          <w:rStyle w:val="KodZnak"/>
-        </w:rPr>
-        <w:t>number</w:t>
-      </w:r>
-      <w:proofErr w:type="spellEnd"/>
-      <w:r>
-        <w:t xml:space="preserve"> może w rzeczywistości przyjąć wartość </w:t>
-      </w:r>
-      <w:proofErr w:type="spellStart"/>
-      <w:r>
-        <w:rPr>
-          <w:rStyle w:val="KodZnak"/>
-        </w:rPr>
-        <w:t>null</w:t>
-      </w:r>
-      <w:proofErr w:type="spellEnd"/>
-      <w:r>
-        <w:t xml:space="preserve">); istnieje </w:t>
-      </w:r>
-      <w:r>
-        <w:t xml:space="preserve">jednak </w:t>
-      </w:r>
-      <w:r>
-        <w:t>możli</w:t>
-      </w:r>
-      <w:r>
-        <w:t>w</w:t>
-      </w:r>
-      <w:r>
-        <w:t xml:space="preserve">ość włączenia opcji </w:t>
-      </w:r>
-      <w:proofErr w:type="spellStart"/>
-      <w:r>
-        <w:rPr>
-          <w:rStyle w:val="KodZnak"/>
-        </w:rPr>
-        <w:t>strictNullChecks</w:t>
-      </w:r>
-      <w:proofErr w:type="spellEnd"/>
-      <w:r>
-        <w:t>, dzięki której żadna zmienna</w:t>
-      </w:r>
-      <w:r>
-        <w:t xml:space="preserve"> nie określona jako </w:t>
-      </w:r>
-      <w:proofErr w:type="spellStart"/>
-      <w:r>
-        <w:rPr>
-          <w:rStyle w:val="KodZnak"/>
-        </w:rPr>
-        <w:t>undefined</w:t>
-      </w:r>
-      <w:proofErr w:type="spellEnd"/>
-      <w:r>
-        <w:t xml:space="preserve">, bądź </w:t>
-      </w:r>
-      <w:proofErr w:type="spellStart"/>
-      <w:r>
-        <w:rPr>
-          <w:rStyle w:val="KodZnak"/>
-        </w:rPr>
-        <w:t>null</w:t>
-      </w:r>
-      <w:proofErr w:type="spellEnd"/>
-      <w:r>
-        <w:t xml:space="preserve">, </w:t>
-      </w:r>
-      <w:r>
-        <w:t>nie może</w:t>
-      </w:r>
-      <w:r>
-        <w:t xml:space="preserve"> przyjąć tych wartości</w:t>
-      </w:r>
-      <w:r>
-        <w:t>,</w:t>
-      </w:r>
-    </w:p>
-    <w:p>
-      <w:pPr>
-        <w:pStyle w:val="Akapitzlist"/>
-      </w:pPr>
-      <w:proofErr w:type="spellStart"/>
-      <w:r>
-        <w:t>Never</w:t>
-      </w:r>
-      <w:proofErr w:type="spellEnd"/>
-      <w:r>
-        <w:t xml:space="preserve"> </w:t>
-      </w:r>
-      <w:r>
-        <w:t>–</w:t>
-      </w:r>
-      <w:r>
-        <w:t xml:space="preserve"> </w:t>
-      </w:r>
-      <w:r>
-        <w:t xml:space="preserve">typ </w:t>
-      </w:r>
-      <w:proofErr w:type="spellStart"/>
-      <w:r>
-        <w:rPr>
-          <w:rStyle w:val="KodZnak"/>
-        </w:rPr>
-        <w:t>never</w:t>
-      </w:r>
-      <w:proofErr w:type="spellEnd"/>
-      <w:r>
-        <w:t xml:space="preserve"> określa wartości, które nigdy nie wystąpią; przykładem może być </w:t>
-      </w:r>
-      <w:r>
-        <w:t>typ zwracany przez funkcję</w:t>
-      </w:r>
-      <w:r>
-        <w:t>, która zawsze rzuca wyjątek przed zakończeniem swojego przebiegu</w:t>
-      </w:r>
-      <w:r>
-        <w:t>,</w:t>
-      </w:r>
-    </w:p>
-    <w:p>
-      <w:pPr>
-        <w:pStyle w:val="Akapitzlist"/>
-      </w:pPr>
-      <w:r>
-        <w:lastRenderedPageBreak/>
-        <w:t xml:space="preserve">Object – </w:t>
-      </w:r>
-      <w:r>
-        <w:t>zgodnie ze specyfikacją</w:t>
-      </w:r>
-      <w:r>
-        <w:t xml:space="preserve">, jest to typ, który nie zalicza się do typów </w:t>
-      </w:r>
-      <w:proofErr w:type="spellStart"/>
-      <w:r>
-        <w:rPr>
-          <w:rStyle w:val="KodZnak"/>
-        </w:rPr>
-        <w:t>number</w:t>
-      </w:r>
-      <w:proofErr w:type="spellEnd"/>
-      <w:r>
-        <w:t xml:space="preserve">, </w:t>
-      </w:r>
-      <w:r>
-        <w:rPr>
-          <w:rStyle w:val="KodZnak"/>
-        </w:rPr>
-        <w:t>string</w:t>
-      </w:r>
-      <w:r>
-        <w:t xml:space="preserve">, </w:t>
-      </w:r>
-      <w:proofErr w:type="spellStart"/>
-      <w:r>
-        <w:rPr>
-          <w:rStyle w:val="KodZnak"/>
-        </w:rPr>
-        <w:t>boolean</w:t>
-      </w:r>
-      <w:proofErr w:type="spellEnd"/>
-      <w:r>
-        <w:t xml:space="preserve">, </w:t>
-      </w:r>
-      <w:proofErr w:type="spellStart"/>
-      <w:r>
-        <w:rPr>
-          <w:rStyle w:val="KodZnak"/>
-        </w:rPr>
-        <w:t>null</w:t>
-      </w:r>
-      <w:proofErr w:type="spellEnd"/>
-      <w:r>
-        <w:t xml:space="preserve"> lub </w:t>
-      </w:r>
-      <w:proofErr w:type="spellStart"/>
-      <w:r>
-        <w:rPr>
-          <w:rStyle w:val="KodZnak"/>
-        </w:rPr>
-        <w:t>undefined</w:t>
-      </w:r>
-      <w:proofErr w:type="spellEnd"/>
-      <w:r>
-        <w:t xml:space="preserve">; typ </w:t>
-      </w:r>
-      <w:proofErr w:type="spellStart"/>
-      <w:r>
-        <w:rPr>
-          <w:rStyle w:val="KodZnak"/>
-        </w:rPr>
-        <w:t>Array</w:t>
-      </w:r>
-      <w:proofErr w:type="spellEnd"/>
-      <w:r>
-        <w:t xml:space="preserve"> zalicza się więc do typu </w:t>
-      </w:r>
-      <w:r>
-        <w:rPr>
-          <w:rStyle w:val="KodZnak"/>
-        </w:rPr>
-        <w:t>Object</w:t>
-      </w:r>
-      <w:r>
-        <w:rPr>
-          <w:rFonts w:eastAsiaTheme="minorHAnsi"/>
-        </w:rPr>
-        <w:t>, który sam jest w stanie przechowywać dane w postaci rekordów</w:t>
-      </w:r>
-      <w:r>
-        <w:t>.</w:t>
-      </w:r>
-    </w:p>
-    <w:p>
-      <w:r>
-        <w:t xml:space="preserve">Bytami wprowadzonymi dopiero w języku </w:t>
-      </w:r>
-      <w:proofErr w:type="spellStart"/>
-      <w:r>
-        <w:t>TypeScipt</w:t>
-      </w:r>
-      <w:proofErr w:type="spellEnd"/>
-      <w:r>
-        <w:t xml:space="preserve"> są interfejsy </w:t>
-      </w:r>
-      <w:r>
-        <w:t xml:space="preserve">oraz klasy. Interfejsy </w:t>
-      </w:r>
-      <w:r>
-        <w:t xml:space="preserve">(dostępne jako </w:t>
-      </w:r>
-      <w:proofErr w:type="spellStart"/>
-      <w:r>
-        <w:rPr>
-          <w:rStyle w:val="KodZnak"/>
-        </w:rPr>
-        <w:t>interface</w:t>
-      </w:r>
-      <w:proofErr w:type="spellEnd"/>
-      <w:r>
-        <w:t xml:space="preserve">) </w:t>
-      </w:r>
-      <w:r>
-        <w:t>pozwalają na określenie tego, jak ma wyglądać dany obiekt</w:t>
-      </w:r>
-      <w:r>
-        <w:t xml:space="preserve"> lub funkcja i są sposobem na ustalenie jednolitego kontraktu między fragmentami kodu. Klasy (dostępne jako </w:t>
-      </w:r>
-      <w:proofErr w:type="spellStart"/>
-      <w:r>
-        <w:rPr>
-          <w:rStyle w:val="KodZnak"/>
-        </w:rPr>
-        <w:t>class</w:t>
-      </w:r>
-      <w:proofErr w:type="spellEnd"/>
-      <w:r>
-        <w:t xml:space="preserve">) zostały wprowadzone do języka JavaScript w standardzie </w:t>
-      </w:r>
-      <w:proofErr w:type="spellStart"/>
-      <w:r>
-        <w:t>ECMAScript</w:t>
-      </w:r>
-      <w:proofErr w:type="spellEnd"/>
-      <w:r>
-        <w:t xml:space="preserve"> 6. Pozwalają one na definicję fragmentów programu zgodnie z obiektowym paradygmatem programowania, z wydzieleniem konstruktora, pól i metod. TypeScript pozwala również na definiowanie </w:t>
-      </w:r>
-      <w:r>
-        <w:t xml:space="preserve">aliasów dla </w:t>
-      </w:r>
-      <w:r>
-        <w:t>typów</w:t>
-      </w:r>
-      <w:r>
-        <w:t xml:space="preserve"> złożonych</w:t>
-      </w:r>
-      <w:r>
-        <w:t xml:space="preserve"> (dostępne poprzez słowo kluczowe </w:t>
-      </w:r>
-      <w:proofErr w:type="spellStart"/>
-      <w:r>
-        <w:rPr>
-          <w:rStyle w:val="KodZnak"/>
-        </w:rPr>
-        <w:t>type</w:t>
-      </w:r>
-      <w:proofErr w:type="spellEnd"/>
-      <w:r>
-        <w:t>). Typ może być przecięciem (częścią wspólną, działającą niczym operacja AND) lub unią (działającą tak jak operacja OR) innych typów</w:t>
-      </w:r>
-      <w:r>
-        <w:t xml:space="preserve">. Możliwe jest rozszerzanie typów wcześniej utworzonymi (słowo kluczowe </w:t>
-      </w:r>
-      <w:proofErr w:type="spellStart"/>
-      <w:r>
-        <w:rPr>
-          <w:rStyle w:val="KodZnak"/>
-        </w:rPr>
-        <w:t>extends</w:t>
-      </w:r>
-      <w:proofErr w:type="spellEnd"/>
-      <w:r>
-        <w:t xml:space="preserve"> lub wspomniane przecięcie) oraz tworzenie typów generycznych, a więc takich, które przyjmują inne typy jako swoje parametry.</w:t>
-      </w:r>
-    </w:p>
-    <w:p>
-      <w:r>
-        <w:t xml:space="preserve">Obecnie wiele modułów dostępnych za pośrednictwem repozytorium NPM posiada wbudowane definicje typów, umieszczane w plikach z rozszerzeniem </w:t>
-      </w:r>
-      <w:proofErr w:type="spellStart"/>
-      <w:r>
-        <w:t>d.ts</w:t>
-      </w:r>
-      <w:proofErr w:type="spellEnd"/>
-      <w:r>
-        <w:t xml:space="preserve">. Definicje typów to plikami zawierające jedynie typy i nie znajduje się w nich żaden kod wykonywalny. Część modułów nie posiada wbudowanych definicji. W odpowiedzi na potrzeby społeczności TypeScript powstało monolityczne repozytorium </w:t>
-      </w:r>
-      <w:proofErr w:type="spellStart"/>
-      <w:r>
-        <w:t>DefinitelyTyped</w:t>
-      </w:r>
-      <w:proofErr w:type="spellEnd"/>
-      <w:r>
-        <w:t>, przechowujące tysiące definicji typów dla modułów bez wsparcia języka TypeScript.</w:t>
-      </w:r>
-    </w:p>
-    <w:p/>
-    <w:p>
-      <w:pPr>
-        <w:pStyle w:val="Nagwek3"/>
-      </w:pPr>
-      <w:bookmarkStart w:id="16" w:name="_Toc523864916"/>
-      <w:proofErr w:type="spellStart"/>
-      <w:r>
         <w:t>Webpack</w:t>
       </w:r>
-      <w:bookmarkEnd w:id="16"/>
+      <w:bookmarkEnd w:id="19"/>
       <w:proofErr w:type="spellEnd"/>
     </w:p>
     <w:p>
@@ -8680,50 +8794,48 @@
       <w:pPr>
         <w:pStyle w:val="Nagwek3"/>
       </w:pPr>
-      <w:bookmarkStart w:id="17" w:name="_Toc523864917"/>
+      <w:bookmarkStart w:id="20" w:name="_Toc526279874"/>
       <w:r>
         <w:t>Electron</w:t>
       </w:r>
-      <w:bookmarkEnd w:id="17"/>
+      <w:bookmarkEnd w:id="20"/>
     </w:p>
     <w:p>
       <w:pPr>
         <w:pStyle w:val="Nagwek3"/>
       </w:pPr>
-      <w:bookmarkStart w:id="18" w:name="_Toc523864918"/>
+      <w:bookmarkStart w:id="21" w:name="_Toc526279875"/>
       <w:proofErr w:type="spellStart"/>
       <w:r>
         <w:t>React</w:t>
       </w:r>
-      <w:bookmarkStart w:id="19" w:name="_GoBack"/>
-      <w:bookmarkEnd w:id="18"/>
-      <w:bookmarkEnd w:id="19"/>
+      <w:bookmarkEnd w:id="21"/>
       <w:proofErr w:type="spellEnd"/>
     </w:p>
     <w:p>
       <w:pPr>
         <w:pStyle w:val="Nagwek3"/>
       </w:pPr>
-      <w:bookmarkStart w:id="20" w:name="_Toc523864919"/>
+      <w:bookmarkStart w:id="22" w:name="_Toc526279876"/>
       <w:proofErr w:type="spellStart"/>
       <w:r>
         <w:t>Redux</w:t>
       </w:r>
-      <w:bookmarkEnd w:id="20"/>
+      <w:bookmarkEnd w:id="22"/>
       <w:proofErr w:type="spellEnd"/>
     </w:p>
     <w:p>
       <w:pPr>
         <w:pStyle w:val="Nagwek2"/>
       </w:pPr>
-      <w:bookmarkStart w:id="21" w:name="_Toc523864920"/>
+      <w:bookmarkStart w:id="23" w:name="_Toc526279877"/>
       <w:r>
         <w:t>Implementacja</w:t>
       </w:r>
       <w:r>
         <w:t xml:space="preserve"> operatorów rozmytych</w:t>
       </w:r>
-      <w:bookmarkEnd w:id="21"/>
+      <w:bookmarkEnd w:id="23"/>
     </w:p>
     <w:p>
       <w:pPr>
@@ -8740,11 +8852,11 @@
       <w:pPr>
         <w:pStyle w:val="Nagwek2"/>
       </w:pPr>
-      <w:bookmarkStart w:id="22" w:name="_Toc523864921"/>
+      <w:bookmarkStart w:id="24" w:name="_Toc526279878"/>
       <w:r>
         <w:t>Architektura systemu</w:t>
       </w:r>
-      <w:bookmarkEnd w:id="22"/>
+      <w:bookmarkEnd w:id="24"/>
     </w:p>
     <w:p>
       <w:pPr>
@@ -8898,11 +9010,11 @@
       <w:pPr>
         <w:pStyle w:val="Nagwek1"/>
       </w:pPr>
-      <w:bookmarkStart w:id="23" w:name="_Toc523864922"/>
+      <w:bookmarkStart w:id="25" w:name="_Toc526279879"/>
       <w:r>
         <w:t>Badania</w:t>
       </w:r>
-      <w:bookmarkEnd w:id="23"/>
+      <w:bookmarkEnd w:id="25"/>
       <w:r>
         <w:t xml:space="preserve"> </w:t>
       </w:r>
@@ -8971,11 +9083,11 @@
       <w:pPr>
         <w:pStyle w:val="Nagwek2"/>
       </w:pPr>
-      <w:bookmarkStart w:id="24" w:name="_Toc523864923"/>
+      <w:bookmarkStart w:id="26" w:name="_Toc526279880"/>
       <w:r>
         <w:t>Metodyka badań</w:t>
       </w:r>
-      <w:bookmarkEnd w:id="24"/>
+      <w:bookmarkEnd w:id="26"/>
     </w:p>
     <w:p>
       <w:pPr>
@@ -9033,11 +9145,11 @@
       <w:pPr>
         <w:pStyle w:val="Nagwek2"/>
       </w:pPr>
-      <w:bookmarkStart w:id="25" w:name="_Toc523864924"/>
+      <w:bookmarkStart w:id="27" w:name="_Toc526279881"/>
       <w:r>
         <w:t>Zbiory danych</w:t>
       </w:r>
-      <w:bookmarkEnd w:id="25"/>
+      <w:bookmarkEnd w:id="27"/>
     </w:p>
     <w:p>
       <w:pPr>
@@ -9074,11 +9186,11 @@
       <w:pPr>
         <w:pStyle w:val="Nagwek2"/>
       </w:pPr>
-      <w:bookmarkStart w:id="26" w:name="_Toc523864925"/>
+      <w:bookmarkStart w:id="28" w:name="_Toc526279882"/>
       <w:r>
         <w:t>Wyniki</w:t>
       </w:r>
-      <w:bookmarkEnd w:id="26"/>
+      <w:bookmarkEnd w:id="28"/>
     </w:p>
     <w:p>
       <w:pPr>
@@ -9479,11 +9591,11 @@
       <w:pPr>
         <w:pStyle w:val="Nagwek1"/>
       </w:pPr>
-      <w:bookmarkStart w:id="27" w:name="_Toc523864926"/>
+      <w:bookmarkStart w:id="29" w:name="_Toc526279883"/>
       <w:r>
         <w:t>Podsumowanie</w:t>
       </w:r>
-      <w:bookmarkEnd w:id="27"/>
+      <w:bookmarkEnd w:id="29"/>
     </w:p>
     <w:p>
       <w:r>
@@ -9601,7 +9713,7 @@
         </w:numPr>
         <w:ind w:left="363"/>
       </w:pPr>
-      <w:bookmarkStart w:id="28" w:name="_Toc523864927"/>
+      <w:bookmarkStart w:id="30" w:name="_Toc526279884"/>
       <w:r>
         <w:lastRenderedPageBreak/>
         <w:t>B</w:t>
@@ -9609,7 +9721,7 @@
       <w:r>
         <w:t>ibliografia</w:t>
       </w:r>
-      <w:bookmarkEnd w:id="28"/>
+      <w:bookmarkEnd w:id="30"/>
     </w:p>
     <w:tbl>
       <w:tblPr>
@@ -9884,7 +9996,7 @@
         </w:numPr>
         <w:ind w:left="363"/>
       </w:pPr>
-      <w:bookmarkStart w:id="29" w:name="_Toc523864928"/>
+      <w:bookmarkStart w:id="31" w:name="_Toc526279885"/>
       <w:r>
         <w:lastRenderedPageBreak/>
         <w:t xml:space="preserve">Spis </w:t>
@@ -9898,7 +10010,7 @@
       <w:r>
         <w:t>symboli</w:t>
       </w:r>
-      <w:bookmarkEnd w:id="29"/>
+      <w:bookmarkEnd w:id="31"/>
     </w:p>
     <w:tbl>
       <w:tblPr>
@@ -10175,14 +10287,14 @@
         </w:numPr>
         <w:ind w:left="363"/>
       </w:pPr>
-      <w:bookmarkStart w:id="30" w:name="_Toc523864929"/>
+      <w:bookmarkStart w:id="32" w:name="_Toc526279886"/>
       <w:r>
         <w:t xml:space="preserve">Zawartość </w:t>
       </w:r>
       <w:r>
         <w:t>dołączonej płyty</w:t>
       </w:r>
-      <w:bookmarkEnd w:id="30"/>
+      <w:bookmarkEnd w:id="32"/>
     </w:p>
     <w:p>
       <w:pPr>
@@ -10272,11 +10384,11 @@
         </w:numPr>
         <w:ind w:left="363"/>
       </w:pPr>
-      <w:bookmarkStart w:id="31" w:name="_Toc523864930"/>
+      <w:bookmarkStart w:id="33" w:name="_Toc526279887"/>
       <w:r>
         <w:t>Spis rysunków</w:t>
       </w:r>
-      <w:bookmarkEnd w:id="31"/>
+      <w:bookmarkEnd w:id="33"/>
     </w:p>
     <w:p>
       <w:pPr>
@@ -10304,11 +10416,11 @@
         </w:numPr>
         <w:ind w:left="363"/>
       </w:pPr>
-      <w:bookmarkStart w:id="32" w:name="_Toc523864931"/>
+      <w:bookmarkStart w:id="34" w:name="_Toc526279888"/>
       <w:r>
         <w:t>Spis tabel</w:t>
       </w:r>
-      <w:bookmarkEnd w:id="32"/>
+      <w:bookmarkEnd w:id="34"/>
     </w:p>
     <w:p>
       <w:proofErr w:type="spellStart"/>
@@ -10717,6 +10829,11 @@
         <w:dataBinding w:prefixMappings="xmlns:ns0='http://purl.org/dc/elements/1.1/' xmlns:ns1='http://schemas.openxmlformats.org/package/2006/metadata/core-properties' " w:xpath="/ns1:coreProperties[1]/ns0:creator[1]" w:storeItemID="{6C3C8BC8-F283-45AE-878A-BAB7291924A1}"/>
         <w:text/>
       </w:sdtPr>
+      <w:sdtEndPr>
+        <w:rPr>
+          <w:rStyle w:val="Numerstrony"/>
+        </w:rPr>
+      </w:sdtEndPr>
       <w:sdtContent>
         <w:r>
           <w:rPr>
@@ -10839,6 +10956,11 @@
         <w:dataBinding w:prefixMappings="xmlns:ns0='http://purl.org/dc/elements/1.1/' xmlns:ns1='http://schemas.openxmlformats.org/package/2006/metadata/core-properties' " w:xpath="/ns1:coreProperties[1]/ns0:creator[1]" w:storeItemID="{6C3C8BC8-F283-45AE-878A-BAB7291924A1}"/>
         <w:text/>
       </w:sdtPr>
+      <w:sdtEndPr>
+        <w:rPr>
+          <w:rStyle w:val="Numerstrony"/>
+        </w:rPr>
+      </w:sdtEndPr>
       <w:sdtContent>
         <w:r>
           <w:rPr>
@@ -11018,6 +11140,11 @@
         <w:dataBinding w:prefixMappings="xmlns:ns0='http://purl.org/dc/elements/1.1/' xmlns:ns1='http://schemas.openxmlformats.org/package/2006/metadata/core-properties' " w:xpath="/ns1:coreProperties[1]/ns0:creator[1]" w:storeItemID="{6C3C8BC8-F283-45AE-878A-BAB7291924A1}"/>
         <w:text/>
       </w:sdtPr>
+      <w:sdtEndPr>
+        <w:rPr>
+          <w:rStyle w:val="Numerstrony"/>
+        </w:rPr>
+      </w:sdtEndPr>
       <w:sdtContent>
         <w:r>
           <w:rPr>
@@ -11136,6 +11263,11 @@
         <w:dataBinding w:prefixMappings="xmlns:ns0='http://purl.org/dc/elements/1.1/' xmlns:ns1='http://schemas.openxmlformats.org/package/2006/metadata/core-properties' " w:xpath="/ns1:coreProperties[1]/ns0:creator[1]" w:storeItemID="{6C3C8BC8-F283-45AE-878A-BAB7291924A1}"/>
         <w:text/>
       </w:sdtPr>
+      <w:sdtEndPr>
+        <w:rPr>
+          <w:rStyle w:val="Numerstrony"/>
+        </w:rPr>
+      </w:sdtEndPr>
       <w:sdtContent>
         <w:r>
           <w:rPr>
@@ -11259,6 +11391,11 @@
         <w:dataBinding w:prefixMappings="xmlns:ns0='http://purl.org/dc/elements/1.1/' xmlns:ns1='http://schemas.openxmlformats.org/package/2006/metadata/core-properties' " w:xpath="/ns1:coreProperties[1]/ns0:creator[1]" w:storeItemID="{6C3C8BC8-F283-45AE-878A-BAB7291924A1}"/>
         <w:text/>
       </w:sdtPr>
+      <w:sdtEndPr>
+        <w:rPr>
+          <w:rStyle w:val="Numerstrony"/>
+        </w:rPr>
+      </w:sdtEndPr>
       <w:sdtContent>
         <w:r>
           <w:rPr>
@@ -11335,6 +11472,11 @@
         <w:dataBinding w:prefixMappings="xmlns:ns0='http://purl.org/dc/elements/1.1/' xmlns:ns1='http://schemas.openxmlformats.org/package/2006/metadata/core-properties' " w:xpath="/ns1:coreProperties[1]/ns0:creator[1]" w:storeItemID="{6C3C8BC8-F283-45AE-878A-BAB7291924A1}"/>
         <w:text/>
       </w:sdtPr>
+      <w:sdtEndPr>
+        <w:rPr>
+          <w:rStyle w:val="Numerstrony"/>
+        </w:rPr>
+      </w:sdtEndPr>
       <w:sdtContent>
         <w:r>
           <w:rPr>
@@ -14999,6 +15141,7 @@
   <w:style w:type="character" w:default="1" w:styleId="Domylnaczcionkaakapitu">
     <w:name w:val="Default Paragraph Font"/>
     <w:uiPriority w:val="1"/>
+    <w:semiHidden/>
     <w:unhideWhenUsed/>
   </w:style>
   <w:style w:type="table" w:default="1" w:styleId="Standardowy">
@@ -16991,7 +17134,7 @@
 </file>
 
 <file path=customXml/itemProps1.xml><?xml version="1.0" encoding="utf-8"?>
-<ds:datastoreItem xmlns:ds="http://schemas.openxmlformats.org/officeDocument/2006/customXml" ds:itemID="{21F5CAE6-7002-E848-BCF5-97F077270E70}">
+<ds:datastoreItem xmlns:ds="http://schemas.openxmlformats.org/officeDocument/2006/customXml" ds:itemID="{B0FB6D5A-E118-E546-91A0-D91C47455840}">
   <ds:schemaRefs>
     <ds:schemaRef ds:uri="http://schemas.openxmlformats.org/officeDocument/2006/bibliography"/>
   </ds:schemaRefs>

</xml_diff>

<commit_message>
Production can be built and ran. Electron description WiP
</commit_message>
<xml_diff>
--- a/docs/Praca dyplomowa.docx
+++ b/docs/Praca dyplomowa.docx
@@ -12,8 +12,6 @@
           <w:szCs w:val="48"/>
         </w:rPr>
       </w:pPr>
-      <w:bookmarkStart w:id="0" w:name="_GoBack"/>
-      <w:bookmarkEnd w:id="0"/>
       <w:r>
         <w:rPr>
           <w:color w:val="000000" w:themeColor="text1"/>
@@ -2668,127 +2666,127 @@
       <w:pPr>
         <w:pStyle w:val="Nagwek1"/>
       </w:pPr>
-      <w:bookmarkStart w:id="1" w:name="_Toc376900764"/>
-      <w:bookmarkStart w:id="2" w:name="_Toc526279857"/>
+      <w:bookmarkStart w:id="0" w:name="_Toc376900764"/>
+      <w:bookmarkStart w:id="1" w:name="_Toc526279857"/>
       <w:r>
         <w:lastRenderedPageBreak/>
         <w:t>Wstęp</w:t>
       </w:r>
+      <w:bookmarkEnd w:id="0"/>
       <w:bookmarkEnd w:id="1"/>
+      <w:r>
+        <w:t xml:space="preserve"> </w:t>
+      </w:r>
+    </w:p>
+    <w:p>
+      <w:r>
+        <w:t>Celem niniejszej pracy dyplomowej jest realizacja nowego narzędzia dydaktycznego umożliwiającego tworzenie zapytań SQL zawierających elementy rozmyte</w:t>
+      </w:r>
+      <w:r>
+        <w:t xml:space="preserve"> z </w:t>
+      </w:r>
+      <w:r>
+        <w:t>wykorzystaniem nowych technologii</w:t>
+      </w:r>
+      <w:r>
+        <w:t xml:space="preserve"> i </w:t>
+      </w:r>
+      <w:r>
+        <w:t>zbadanie wydajności takiego rozwiązania. Nowe narzędzie ma bazować na operatorach rozmytych opracowanych przez dr inż. Bożenę Małysiak-Mrozek</w:t>
+      </w:r>
+      <w:r>
+        <w:t xml:space="preserve"> w </w:t>
+      </w:r>
+      <w:r>
+        <w:t>rozprawie doktorskiej „</w:t>
+      </w:r>
+      <w:r>
+        <w:t>Metody aproksymacyjnego wyszukiwania obiektów</w:t>
+      </w:r>
+      <w:r>
+        <w:t xml:space="preserve"> w</w:t>
+      </w:r>
+      <w:r>
+        <w:t> </w:t>
+      </w:r>
+      <w:r>
+        <w:t>bazach danych</w:t>
+      </w:r>
+      <w:r>
+        <w:t>” oraz narzędzia dydaktycznego FuzzyQ, stworzonego</w:t>
+      </w:r>
+      <w:r>
+        <w:t xml:space="preserve"> w </w:t>
+      </w:r>
+      <w:r>
+        <w:t>2005r. przez mgr Bartosza Dziedzica</w:t>
+      </w:r>
+      <w:r>
+        <w:t xml:space="preserve"> w </w:t>
+      </w:r>
+      <w:r>
+        <w:t>jego pracy dyplomowej. 13-letnia aplikacja, wykorzystująca połączenie technologii Flash oraz C#, skompilowana jako samodzielna aplikacja działająca</w:t>
+      </w:r>
+      <w:r>
+        <w:t xml:space="preserve"> w </w:t>
+      </w:r>
+      <w:r>
+        <w:t>środowisku Windows, jest na dzień dzisiejszy przestarzała technologicznie. Nowe narzędzie ma wprowadzić funkcjonalność tworzenia zapytań</w:t>
+      </w:r>
+      <w:r>
+        <w:t xml:space="preserve"> z </w:t>
+      </w:r>
+      <w:r>
+        <w:t>użyciem podpowiedzi kontekstowych,</w:t>
+      </w:r>
+      <w:r>
+        <w:t xml:space="preserve"> a </w:t>
+      </w:r>
+      <w:r>
+        <w:t>także umożliwić automatyczne dodawanie operatorów do bazy. Ponadto, dzięki zastosowaniu wieloplatformowego środowiska Electron, ma być możliwe uruchomienie aplikacji na systemach Linux, Windows oraz macOS.</w:t>
+      </w:r>
+      <w:r>
+        <w:t xml:space="preserve"> Podczas pracy nad rozwiązaniem zostanie przebadana wydajność utworzonego rozszerzenia dla bazy danych PostgreSQL (porównanie wydajności funkcji natywnych</w:t>
+      </w:r>
+      <w:r>
+        <w:t xml:space="preserve"> i </w:t>
+      </w:r>
+      <w:r>
+        <w:t>pisanych</w:t>
+      </w:r>
+      <w:r>
+        <w:t xml:space="preserve"> w </w:t>
+      </w:r>
+      <w:r>
+        <w:t>języku PL/</w:t>
+      </w:r>
+      <w:proofErr w:type="spellStart"/>
+      <w:r>
+        <w:t>pgSQL</w:t>
+      </w:r>
+      <w:proofErr w:type="spellEnd"/>
+      <w:r>
+        <w:t xml:space="preserve"> na dużych zbiorach). Poruszony zostanie również aspekt wydajności środowiska Electron</w:t>
+      </w:r>
+      <w:r>
+        <w:t xml:space="preserve"> i </w:t>
+      </w:r>
+      <w:r>
+        <w:t>przedstawione zostaną sposoby na jej poprawienie.</w:t>
+      </w:r>
+    </w:p>
+    <w:p>
+      <w:pPr>
+        <w:pStyle w:val="Nagwek2"/>
+      </w:pPr>
+      <w:bookmarkStart w:id="2" w:name="_Toc526279858"/>
+      <w:r>
+        <w:t>Plan</w:t>
+      </w:r>
+      <w:r>
+        <w:t xml:space="preserve"> pracy</w:t>
+      </w:r>
       <w:bookmarkEnd w:id="2"/>
-      <w:r>
-        <w:t xml:space="preserve"> </w:t>
-      </w:r>
-    </w:p>
-    <w:p>
-      <w:r>
-        <w:t>Celem niniejszej pracy dyplomowej jest realizacja nowego narzędzia dydaktycznego umożliwiającego tworzenie zapytań SQL zawierających elementy rozmyte</w:t>
-      </w:r>
-      <w:r>
-        <w:t xml:space="preserve"> z </w:t>
-      </w:r>
-      <w:r>
-        <w:t>wykorzystaniem nowych technologii</w:t>
-      </w:r>
-      <w:r>
-        <w:t xml:space="preserve"> i </w:t>
-      </w:r>
-      <w:r>
-        <w:t>zbadanie wydajności takiego rozwiązania. Nowe narzędzie ma bazować na operatorach rozmytych opracowanych przez dr inż. Bożenę Małysiak-Mrozek</w:t>
-      </w:r>
-      <w:r>
-        <w:t xml:space="preserve"> w </w:t>
-      </w:r>
-      <w:r>
-        <w:t>rozprawie doktorskiej „</w:t>
-      </w:r>
-      <w:r>
-        <w:t>Metody aproksymacyjnego wyszukiwania obiektów</w:t>
-      </w:r>
-      <w:r>
-        <w:t xml:space="preserve"> w</w:t>
-      </w:r>
-      <w:r>
-        <w:t> </w:t>
-      </w:r>
-      <w:r>
-        <w:t>bazach danych</w:t>
-      </w:r>
-      <w:r>
-        <w:t>” oraz narzędzia dydaktycznego FuzzyQ, stworzonego</w:t>
-      </w:r>
-      <w:r>
-        <w:t xml:space="preserve"> w </w:t>
-      </w:r>
-      <w:r>
-        <w:t>2005r. przez mgr Bartosza Dziedzica</w:t>
-      </w:r>
-      <w:r>
-        <w:t xml:space="preserve"> w </w:t>
-      </w:r>
-      <w:r>
-        <w:t>jego pracy dyplomowej. 13-letnia aplikacja, wykorzystująca połączenie technologii Flash oraz C#, skompilowana jako samodzielna aplikacja działająca</w:t>
-      </w:r>
-      <w:r>
-        <w:t xml:space="preserve"> w </w:t>
-      </w:r>
-      <w:r>
-        <w:t>środowisku Windows, jest na dzień dzisiejszy przestarzała technologicznie. Nowe narzędzie ma wprowadzić funkcjonalność tworzenia zapytań</w:t>
-      </w:r>
-      <w:r>
-        <w:t xml:space="preserve"> z </w:t>
-      </w:r>
-      <w:r>
-        <w:t>użyciem podpowiedzi kontekstowych,</w:t>
-      </w:r>
-      <w:r>
-        <w:t xml:space="preserve"> a </w:t>
-      </w:r>
-      <w:r>
-        <w:t>także umożliwić automatyczne dodawanie operatorów do bazy. Ponadto, dzięki zastosowaniu wieloplatformowego środowiska Electron, ma być możliwe uruchomienie aplikacji na systemach Linux, Windows oraz macOS.</w:t>
-      </w:r>
-      <w:r>
-        <w:t xml:space="preserve"> Podczas pracy nad rozwiązaniem zostanie przebadana wydajność utworzonego rozszerzenia dla bazy danych PostgreSQL (porównanie wydajności funkcji natywnych</w:t>
-      </w:r>
-      <w:r>
-        <w:t xml:space="preserve"> i </w:t>
-      </w:r>
-      <w:r>
-        <w:t>pisanych</w:t>
-      </w:r>
-      <w:r>
-        <w:t xml:space="preserve"> w </w:t>
-      </w:r>
-      <w:r>
-        <w:t>języku PL/</w:t>
-      </w:r>
-      <w:proofErr w:type="spellStart"/>
-      <w:r>
-        <w:t>pgSQL</w:t>
-      </w:r>
-      <w:proofErr w:type="spellEnd"/>
-      <w:r>
-        <w:t xml:space="preserve"> na dużych zbiorach). Poruszony zostanie również aspekt wydajności środowiska Electron</w:t>
-      </w:r>
-      <w:r>
-        <w:t xml:space="preserve"> i </w:t>
-      </w:r>
-      <w:r>
-        <w:t>przedstawione zostaną sposoby na jej poprawienie.</w:t>
-      </w:r>
-    </w:p>
-    <w:p>
-      <w:pPr>
-        <w:pStyle w:val="Nagwek2"/>
-      </w:pPr>
-      <w:bookmarkStart w:id="3" w:name="_Toc526279858"/>
-      <w:r>
-        <w:t>Plan</w:t>
-      </w:r>
-      <w:r>
-        <w:t xml:space="preserve"> pracy</w:t>
-      </w:r>
-      <w:bookmarkEnd w:id="3"/>
     </w:p>
     <w:p>
       <w:pPr>
@@ -2960,126 +2958,126 @@
       <w:pPr>
         <w:pStyle w:val="Nagwek1"/>
       </w:pPr>
-      <w:bookmarkStart w:id="4" w:name="_Toc526279859"/>
+      <w:bookmarkStart w:id="3" w:name="_Toc526279859"/>
       <w:r>
         <w:lastRenderedPageBreak/>
         <w:t>Analiza tematu</w:t>
       </w:r>
+      <w:bookmarkEnd w:id="3"/>
+    </w:p>
+    <w:p>
+      <w:r>
+        <w:t>Obecną wersję</w:t>
+      </w:r>
+      <w:r>
+        <w:t xml:space="preserve"> systemu dydaktycznego FuzzyQ wyróżnia prosty interfejs, możliwość tworzenia zapytań do bazy</w:t>
+      </w:r>
+      <w:r>
+        <w:t xml:space="preserve"> i </w:t>
+      </w:r>
+      <w:r>
+        <w:t>graficzny kreator zapytań. Aplikacja jest jednak przestarzała pod względem technologicznym, gdyż wykorzystuje porzucone środowisko Flash</w:t>
+      </w:r>
+      <w:r>
+        <w:t xml:space="preserve"> i </w:t>
+      </w:r>
+      <w:r>
+        <w:t xml:space="preserve">nie zadziała bezpośrednio na systemie </w:t>
+      </w:r>
+      <w:proofErr w:type="spellStart"/>
+      <w:r>
+        <w:t>Ubuntu</w:t>
+      </w:r>
+      <w:proofErr w:type="spellEnd"/>
+      <w:r>
+        <w:t>, wykorzystywanym</w:t>
+      </w:r>
+      <w:r>
+        <w:t xml:space="preserve"> w </w:t>
+      </w:r>
+      <w:r>
+        <w:t>większości stanowisk laboratoryjnych. FuzzyQ ma także braki pod względem interfejsu, nie spełniając wysokich standardów dzisiejszych narzędzi programistycznych</w:t>
+      </w:r>
+      <w:r>
+        <w:t xml:space="preserve"> i </w:t>
+      </w:r>
+      <w:r>
+        <w:t>trendów</w:t>
+      </w:r>
+      <w:r>
+        <w:t xml:space="preserve"> z </w:t>
+      </w:r>
+      <w:r>
+        <w:t xml:space="preserve">zakresu </w:t>
+      </w:r>
+      <w:proofErr w:type="spellStart"/>
+      <w:r>
+        <w:rPr>
+          <w:i/>
+        </w:rPr>
+        <w:t>user</w:t>
+      </w:r>
+      <w:proofErr w:type="spellEnd"/>
+      <w:r>
+        <w:rPr>
+          <w:i/>
+        </w:rPr>
+        <w:t xml:space="preserve"> </w:t>
+      </w:r>
+      <w:proofErr w:type="spellStart"/>
+      <w:r>
+        <w:rPr>
+          <w:i/>
+        </w:rPr>
+        <w:t>experience</w:t>
+      </w:r>
+      <w:proofErr w:type="spellEnd"/>
+      <w:r>
+        <w:t xml:space="preserve"> wyznaczanych przez firmy JetBrains, Microsoft, czy Google. Za przykład może posłużyć brak kolorowania składni, wsparcia dla wcięć</w:t>
+      </w:r>
+      <w:r>
+        <w:t xml:space="preserve"> i </w:t>
+      </w:r>
+      <w:r>
+        <w:t>podpowiedzi kontekstowych</w:t>
+      </w:r>
+      <w:r>
+        <w:t xml:space="preserve"> w </w:t>
+      </w:r>
+      <w:r>
+        <w:t>polu edycji zapytania. Nowy system dydaktyczny nie będzie zatem prostym przepisaniem istniejącego narzędzia na inny język programowania, lecz nową implementacją pomysłu. System,</w:t>
+      </w:r>
+      <w:r>
+        <w:t xml:space="preserve"> z </w:t>
+      </w:r>
+      <w:r>
+        <w:t>nowymi funkcjonalnościami, zostanie zrealizowany</w:t>
+      </w:r>
+      <w:r>
+        <w:t xml:space="preserve"> w </w:t>
+      </w:r>
+      <w:r>
+        <w:t>sposób otwarty na rozszerzanie</w:t>
+      </w:r>
+      <w:r>
+        <w:t xml:space="preserve"> i </w:t>
+      </w:r>
+      <w:r>
+        <w:t>zgodny ze współczesnymi standardami projektowania interfejsów.</w:t>
+      </w:r>
+    </w:p>
+    <w:p>
+      <w:pPr>
+        <w:pStyle w:val="Nagwek2"/>
+      </w:pPr>
+      <w:bookmarkStart w:id="4" w:name="_Toc526279860"/>
+      <w:r>
+        <w:t>Istniejące</w:t>
+      </w:r>
+      <w:r>
+        <w:t xml:space="preserve"> rozwiązania</w:t>
+      </w:r>
       <w:bookmarkEnd w:id="4"/>
-    </w:p>
-    <w:p>
-      <w:r>
-        <w:t>Obecną wersję</w:t>
-      </w:r>
-      <w:r>
-        <w:t xml:space="preserve"> systemu dydaktycznego FuzzyQ wyróżnia prosty interfejs, możliwość tworzenia zapytań do bazy</w:t>
-      </w:r>
-      <w:r>
-        <w:t xml:space="preserve"> i </w:t>
-      </w:r>
-      <w:r>
-        <w:t>graficzny kreator zapytań. Aplikacja jest jednak przestarzała pod względem technologicznym, gdyż wykorzystuje porzucone środowisko Flash</w:t>
-      </w:r>
-      <w:r>
-        <w:t xml:space="preserve"> i </w:t>
-      </w:r>
-      <w:r>
-        <w:t xml:space="preserve">nie zadziała bezpośrednio na systemie </w:t>
-      </w:r>
-      <w:proofErr w:type="spellStart"/>
-      <w:r>
-        <w:t>Ubuntu</w:t>
-      </w:r>
-      <w:proofErr w:type="spellEnd"/>
-      <w:r>
-        <w:t>, wykorzystywanym</w:t>
-      </w:r>
-      <w:r>
-        <w:t xml:space="preserve"> w </w:t>
-      </w:r>
-      <w:r>
-        <w:t>większości stanowisk laboratoryjnych. FuzzyQ ma także braki pod względem interfejsu, nie spełniając wysokich standardów dzisiejszych narzędzi programistycznych</w:t>
-      </w:r>
-      <w:r>
-        <w:t xml:space="preserve"> i </w:t>
-      </w:r>
-      <w:r>
-        <w:t>trendów</w:t>
-      </w:r>
-      <w:r>
-        <w:t xml:space="preserve"> z </w:t>
-      </w:r>
-      <w:r>
-        <w:t xml:space="preserve">zakresu </w:t>
-      </w:r>
-      <w:proofErr w:type="spellStart"/>
-      <w:r>
-        <w:rPr>
-          <w:i/>
-        </w:rPr>
-        <w:t>user</w:t>
-      </w:r>
-      <w:proofErr w:type="spellEnd"/>
-      <w:r>
-        <w:rPr>
-          <w:i/>
-        </w:rPr>
-        <w:t xml:space="preserve"> </w:t>
-      </w:r>
-      <w:proofErr w:type="spellStart"/>
-      <w:r>
-        <w:rPr>
-          <w:i/>
-        </w:rPr>
-        <w:t>experience</w:t>
-      </w:r>
-      <w:proofErr w:type="spellEnd"/>
-      <w:r>
-        <w:t xml:space="preserve"> wyznaczanych przez firmy JetBrains, Microsoft, czy Google. Za przykład może posłużyć brak kolorowania składni, wsparcia dla wcięć</w:t>
-      </w:r>
-      <w:r>
-        <w:t xml:space="preserve"> i </w:t>
-      </w:r>
-      <w:r>
-        <w:t>podpowiedzi kontekstowych</w:t>
-      </w:r>
-      <w:r>
-        <w:t xml:space="preserve"> w </w:t>
-      </w:r>
-      <w:r>
-        <w:t>polu edycji zapytania. Nowy system dydaktyczny nie będzie zatem prostym przepisaniem istniejącego narzędzia na inny język programowania, lecz nową implementacją pomysłu. System,</w:t>
-      </w:r>
-      <w:r>
-        <w:t xml:space="preserve"> z </w:t>
-      </w:r>
-      <w:r>
-        <w:t>nowymi funkcjonalnościami, zostanie zrealizowany</w:t>
-      </w:r>
-      <w:r>
-        <w:t xml:space="preserve"> w </w:t>
-      </w:r>
-      <w:r>
-        <w:t>sposób otwarty na rozszerzanie</w:t>
-      </w:r>
-      <w:r>
-        <w:t xml:space="preserve"> i </w:t>
-      </w:r>
-      <w:r>
-        <w:t>zgodny ze współczesnymi standardami projektowania interfejsów.</w:t>
-      </w:r>
-    </w:p>
-    <w:p>
-      <w:pPr>
-        <w:pStyle w:val="Nagwek2"/>
-      </w:pPr>
-      <w:bookmarkStart w:id="5" w:name="_Toc526279860"/>
-      <w:r>
-        <w:t>Istniejące</w:t>
-      </w:r>
-      <w:r>
-        <w:t xml:space="preserve"> rozwiązania</w:t>
-      </w:r>
-      <w:bookmarkEnd w:id="5"/>
     </w:p>
     <w:p>
       <w:r>
@@ -3348,11 +3346,11 @@
       <w:pPr>
         <w:pStyle w:val="Nagwek2"/>
       </w:pPr>
-      <w:bookmarkStart w:id="6" w:name="_Toc526279861"/>
+      <w:bookmarkStart w:id="5" w:name="_Toc526279861"/>
       <w:r>
         <w:t>Wymagania</w:t>
       </w:r>
-      <w:bookmarkEnd w:id="6"/>
+      <w:bookmarkEnd w:id="5"/>
     </w:p>
     <w:p>
       <w:r>
@@ -3465,11 +3463,11 @@
       <w:pPr>
         <w:pStyle w:val="Nagwek2"/>
       </w:pPr>
-      <w:bookmarkStart w:id="7" w:name="_Toc526279862"/>
+      <w:bookmarkStart w:id="6" w:name="_Toc526279862"/>
       <w:r>
         <w:t>Język SQL</w:t>
       </w:r>
-      <w:bookmarkEnd w:id="7"/>
+      <w:bookmarkEnd w:id="6"/>
     </w:p>
     <w:p>
       <w:r>
@@ -3697,12 +3695,12 @@
       <w:pPr>
         <w:pStyle w:val="Nagwek3"/>
       </w:pPr>
-      <w:bookmarkStart w:id="8" w:name="_Toc526279863"/>
+      <w:bookmarkStart w:id="7" w:name="_Toc526279863"/>
       <w:r>
         <w:lastRenderedPageBreak/>
         <w:t>Elementy języka</w:t>
       </w:r>
-      <w:bookmarkEnd w:id="8"/>
+      <w:bookmarkEnd w:id="7"/>
     </w:p>
     <w:p>
       <w:r>
@@ -4645,33 +4643,77 @@
         <w:pStyle w:val="Legenda"/>
         <w:jc w:val="left"/>
       </w:pPr>
-      <w:bookmarkStart w:id="9" w:name="_Ref523830571"/>
+      <w:bookmarkStart w:id="8" w:name="_Ref523830571"/>
       <w:r>
         <w:t xml:space="preserve">Listing </w:t>
       </w:r>
-      <w:fldSimple w:instr=" STYLEREF 1 \s ">
-        <w:r>
-          <w:rPr>
-            <w:noProof/>
-          </w:rPr>
-          <w:t>2</w:t>
-        </w:r>
-      </w:fldSimple>
+      <w:r>
+        <w:rPr>
+          <w:noProof/>
+        </w:rPr>
+        <w:fldChar w:fldCharType="begin"/>
+      </w:r>
+      <w:r>
+        <w:rPr>
+          <w:noProof/>
+        </w:rPr>
+        <w:instrText xml:space="preserve"> STYLEREF 1 \s </w:instrText>
+      </w:r>
+      <w:r>
+        <w:rPr>
+          <w:noProof/>
+        </w:rPr>
+        <w:fldChar w:fldCharType="separate"/>
+      </w:r>
+      <w:r>
+        <w:rPr>
+          <w:noProof/>
+        </w:rPr>
+        <w:t>2</w:t>
+      </w:r>
+      <w:r>
+        <w:rPr>
+          <w:noProof/>
+        </w:rPr>
+        <w:fldChar w:fldCharType="end"/>
+      </w:r>
       <w:r>
         <w:t>.</w:t>
       </w:r>
-      <w:fldSimple w:instr=" SEQ Listing \* ARABIC \s 1 ">
-        <w:r>
-          <w:rPr>
-            <w:noProof/>
-          </w:rPr>
-          <w:t>1</w:t>
-        </w:r>
-      </w:fldSimple>
       <w:r>
         <w:rPr>
           <w:noProof/>
         </w:rPr>
+        <w:fldChar w:fldCharType="begin"/>
+      </w:r>
+      <w:r>
+        <w:rPr>
+          <w:noProof/>
+        </w:rPr>
+        <w:instrText xml:space="preserve"> SEQ Listing \* ARABIC \s 1 </w:instrText>
+      </w:r>
+      <w:r>
+        <w:rPr>
+          <w:noProof/>
+        </w:rPr>
+        <w:fldChar w:fldCharType="separate"/>
+      </w:r>
+      <w:r>
+        <w:rPr>
+          <w:noProof/>
+        </w:rPr>
+        <w:t>1</w:t>
+      </w:r>
+      <w:r>
+        <w:rPr>
+          <w:noProof/>
+        </w:rPr>
+        <w:fldChar w:fldCharType="end"/>
+      </w:r>
+      <w:r>
+        <w:rPr>
+          <w:noProof/>
+        </w:rPr>
         <w:t xml:space="preserve"> Przykładowe zapytanie SQL</w:t>
       </w:r>
     </w:p>
@@ -4679,12 +4721,12 @@
       <w:pPr>
         <w:pStyle w:val="Nagwek3"/>
       </w:pPr>
-      <w:bookmarkStart w:id="10" w:name="_Toc526279864"/>
+      <w:bookmarkStart w:id="9" w:name="_Toc526279864"/>
       <w:r>
         <w:t>Rodzaje instrukcji</w:t>
       </w:r>
+      <w:bookmarkEnd w:id="8"/>
       <w:bookmarkEnd w:id="9"/>
-      <w:bookmarkEnd w:id="10"/>
     </w:p>
     <w:p>
       <w:r>
@@ -5916,11 +5958,11 @@
       <w:pPr>
         <w:pStyle w:val="Nagwek3"/>
       </w:pPr>
-      <w:bookmarkStart w:id="11" w:name="_Toc526279865"/>
+      <w:bookmarkStart w:id="10" w:name="_Toc526279865"/>
       <w:r>
         <w:t>Funkcje</w:t>
       </w:r>
-      <w:bookmarkEnd w:id="11"/>
+      <w:bookmarkEnd w:id="10"/>
     </w:p>
     <w:p>
       <w:r>
@@ -6437,11 +6479,11 @@
       <w:pPr>
         <w:pStyle w:val="Nagwek3"/>
       </w:pPr>
-      <w:bookmarkStart w:id="12" w:name="_Toc526279866"/>
+      <w:bookmarkStart w:id="11" w:name="_Toc526279866"/>
       <w:r>
         <w:t>Operatory</w:t>
       </w:r>
-      <w:bookmarkEnd w:id="12"/>
+      <w:bookmarkEnd w:id="11"/>
     </w:p>
     <w:p>
       <w:pPr>
@@ -6814,11 +6856,11 @@
       <w:pPr>
         <w:pStyle w:val="Nagwek2"/>
       </w:pPr>
-      <w:bookmarkStart w:id="13" w:name="_Toc526279867"/>
+      <w:bookmarkStart w:id="12" w:name="_Toc526279867"/>
       <w:r>
         <w:t>Logika rozmyta</w:t>
       </w:r>
-      <w:bookmarkEnd w:id="13"/>
+      <w:bookmarkEnd w:id="12"/>
     </w:p>
     <w:p>
       <w:pPr>
@@ -7242,7 +7284,7 @@
       <w:pPr>
         <w:pStyle w:val="Nagwek1"/>
       </w:pPr>
-      <w:bookmarkStart w:id="14" w:name="_Toc526279868"/>
+      <w:bookmarkStart w:id="13" w:name="_Toc526279868"/>
       <w:r>
         <w:lastRenderedPageBreak/>
         <w:t>Pr</w:t>
@@ -7253,46 +7295,46 @@
       <w:r>
         <w:t xml:space="preserve"> pracy</w:t>
       </w:r>
+      <w:bookmarkEnd w:id="13"/>
+    </w:p>
+    <w:p>
+      <w:r>
+        <w:t xml:space="preserve">Celem niniejszej pracy jest zbudowanie systemu dydaktycznego, służącego do obsługi baz danych i nauki tworzenia zapytań rozmytych. Na system składają się dwie części – bazodanowa oraz </w:t>
+      </w:r>
+      <w:r>
+        <w:t>aplikacyjna. Część bazodanowa to rozszerzenie dla systemu bazodanowego PostgreSQL, składające się z typów, tabel, funkcji SQL i funkcji natywnych uruchamianych z poziomu zapytań SQL, upraszczających budowanie zapytań rozmytych. Część aplikacyjna to program komunikujący się z bazą danych, który</w:t>
+      </w:r>
+      <w:r>
+        <w:t xml:space="preserve"> docelowo powinien być uruchamialny na platformach Windows, Linux i macOS.</w:t>
+      </w:r>
+      <w:r>
+        <w:t xml:space="preserve"> Aplikacja ma umożliwiać wyświetlanie wyników zapytań w wydajny i przejrzysty sposób, a także tworzenie zapytań przy użyciu edytora kodu.</w:t>
+      </w:r>
+      <w:r>
+        <w:t xml:space="preserve"> Wydajność obu części rozwiązania zostanie przebadana na dużych zbiorach danych podczas testów. Elementem badań będzie też wybór technologicznych rozwiązań i zastosowanej architektury, które z uwagi na szybki rozwój i częste zmiany nie zostały jeszcze dobrze opisane w pracach akademickich. </w:t>
+      </w:r>
+      <w:r>
+        <w:t>Wszystkie elementy aplikacji powinny być</w:t>
+      </w:r>
+      <w:r>
+        <w:t xml:space="preserve"> osadzone w interfejsie użytkownika o niskim poziomie skomplikowania, lecz dużej użyteczności</w:t>
+      </w:r>
+      <w:r>
+        <w:t>. Za nazwę systemu przyjęto złączenie słów rozmyty i baza - Fuzzybase.</w:t>
+      </w:r>
+    </w:p>
+    <w:p>
+      <w:pPr>
+        <w:pStyle w:val="Nagwek2"/>
+      </w:pPr>
+      <w:bookmarkStart w:id="14" w:name="_Toc526279869"/>
+      <w:r>
+        <w:t>Wykorzystane</w:t>
+      </w:r>
+      <w:r>
+        <w:t xml:space="preserve"> technologie</w:t>
+      </w:r>
       <w:bookmarkEnd w:id="14"/>
-    </w:p>
-    <w:p>
-      <w:r>
-        <w:t xml:space="preserve">Celem niniejszej pracy jest zbudowanie systemu dydaktycznego, służącego do obsługi baz danych i nauki tworzenia zapytań rozmytych. Na system składają się dwie części – bazodanowa oraz </w:t>
-      </w:r>
-      <w:r>
-        <w:t>aplikacyjna. Część bazodanowa to rozszerzenie dla systemu bazodanowego PostgreSQL, składające się z typów, tabel, funkcji SQL i funkcji natywnych uruchamianych z poziomu zapytań SQL, upraszczających budowanie zapytań rozmytych. Część aplikacyjna to program komunikujący się z bazą danych, który</w:t>
-      </w:r>
-      <w:r>
-        <w:t xml:space="preserve"> docelowo powinien być uruchamialny na platformach Windows, Linux i macOS.</w:t>
-      </w:r>
-      <w:r>
-        <w:t xml:space="preserve"> Aplikacja ma umożliwiać wyświetlanie wyników zapytań w wydajny i przejrzysty sposób, a także tworzenie zapytań przy użyciu edytora kodu.</w:t>
-      </w:r>
-      <w:r>
-        <w:t xml:space="preserve"> Wydajność obu części rozwiązania zostanie przebadana na dużych zbiorach danych podczas testów. Elementem badań będzie też wybór technologicznych rozwiązań i zastosowanej architektury, które z uwagi na szybki rozwój i częste zmiany nie zostały jeszcze dobrze opisane w pracach akademickich. </w:t>
-      </w:r>
-      <w:r>
-        <w:t>Wszystkie elementy aplikacji powinny być</w:t>
-      </w:r>
-      <w:r>
-        <w:t xml:space="preserve"> osadzone w interfejsie użytkownika o niskim poziomie skomplikowania, lecz dużej użyteczności</w:t>
-      </w:r>
-      <w:r>
-        <w:t>. Za nazwę systemu przyjęto złączenie słów rozmyty i baza - Fuzzybase.</w:t>
-      </w:r>
-    </w:p>
-    <w:p>
-      <w:pPr>
-        <w:pStyle w:val="Nagwek2"/>
-      </w:pPr>
-      <w:bookmarkStart w:id="15" w:name="_Toc526279869"/>
-      <w:r>
-        <w:t>Wykorzystane</w:t>
-      </w:r>
-      <w:r>
-        <w:t xml:space="preserve"> technologie</w:t>
-      </w:r>
-      <w:bookmarkEnd w:id="15"/>
     </w:p>
     <w:p>
       <w:r>
@@ -7368,52 +7410,52 @@
       <w:pPr>
         <w:pStyle w:val="Nagwek3"/>
       </w:pPr>
-      <w:bookmarkStart w:id="16" w:name="_Toc526279870"/>
+      <w:bookmarkStart w:id="15" w:name="_Toc526279870"/>
       <w:r>
         <w:t>PostgreSQL</w:t>
       </w:r>
+      <w:bookmarkEnd w:id="15"/>
+    </w:p>
+    <w:p>
+      <w:proofErr w:type="spellStart"/>
+      <w:r>
+        <w:t>Postgres</w:t>
+      </w:r>
+      <w:proofErr w:type="spellEnd"/>
+      <w:r>
+        <w:t xml:space="preserve"> to jeden</w:t>
+      </w:r>
+      <w:r>
+        <w:t xml:space="preserve"> z </w:t>
+      </w:r>
+      <w:r>
+        <w:t xml:space="preserve">powszechnie używanych systemów obiektowo-relacyjnych baz danych. Umożliwia dodawanie funkcjonalności poprzez rozszerzenia, popularnym przykładem jest rozszerzenie umożliwiające przechowywanie informacji geograficznych </w:t>
+      </w:r>
+      <w:proofErr w:type="spellStart"/>
+      <w:r>
+        <w:t>PostGIS</w:t>
+      </w:r>
+      <w:proofErr w:type="spellEnd"/>
+      <w:r>
+        <w:t>.</w:t>
+      </w:r>
+    </w:p>
+    <w:p>
+      <w:pPr>
+        <w:pStyle w:val="Nagwek3"/>
+      </w:pPr>
+      <w:bookmarkStart w:id="16" w:name="_Toc526279871"/>
+      <w:r>
+        <w:t>JavaScript</w:t>
+      </w:r>
+      <w:r>
+        <w:t>/</w:t>
+      </w:r>
+      <w:proofErr w:type="spellStart"/>
+      <w:r>
+        <w:t>ECMAScript</w:t>
+      </w:r>
       <w:bookmarkEnd w:id="16"/>
-    </w:p>
-    <w:p>
-      <w:proofErr w:type="spellStart"/>
-      <w:r>
-        <w:t>Postgres</w:t>
-      </w:r>
-      <w:proofErr w:type="spellEnd"/>
-      <w:r>
-        <w:t xml:space="preserve"> to jeden</w:t>
-      </w:r>
-      <w:r>
-        <w:t xml:space="preserve"> z </w:t>
-      </w:r>
-      <w:r>
-        <w:t xml:space="preserve">powszechnie używanych systemów obiektowo-relacyjnych baz danych. Umożliwia dodawanie funkcjonalności poprzez rozszerzenia, popularnym przykładem jest rozszerzenie umożliwiające przechowywanie informacji geograficznych </w:t>
-      </w:r>
-      <w:proofErr w:type="spellStart"/>
-      <w:r>
-        <w:t>PostGIS</w:t>
-      </w:r>
-      <w:proofErr w:type="spellEnd"/>
-      <w:r>
-        <w:t>.</w:t>
-      </w:r>
-    </w:p>
-    <w:p>
-      <w:pPr>
-        <w:pStyle w:val="Nagwek3"/>
-      </w:pPr>
-      <w:bookmarkStart w:id="17" w:name="_Toc526279871"/>
-      <w:r>
-        <w:t>JavaScript</w:t>
-      </w:r>
-      <w:r>
-        <w:t>/</w:t>
-      </w:r>
-      <w:proofErr w:type="spellStart"/>
-      <w:r>
-        <w:t>ECMAScript</w:t>
-      </w:r>
-      <w:bookmarkEnd w:id="17"/>
       <w:proofErr w:type="spellEnd"/>
     </w:p>
     <w:p>
@@ -7851,11 +7893,11 @@
       <w:pPr>
         <w:pStyle w:val="Nagwek3"/>
       </w:pPr>
-      <w:bookmarkStart w:id="18" w:name="_Toc526279872"/>
+      <w:bookmarkStart w:id="17" w:name="_Toc526279872"/>
       <w:r>
         <w:t>TypeScript</w:t>
       </w:r>
-      <w:bookmarkEnd w:id="18"/>
+      <w:bookmarkEnd w:id="17"/>
     </w:p>
     <w:p>
       <w:r>
@@ -8171,25 +8213,69 @@
       <w:r>
         <w:t xml:space="preserve">Listing </w:t>
       </w:r>
-      <w:fldSimple w:instr=" STYLEREF 1 \s ">
-        <w:r>
-          <w:rPr>
-            <w:noProof/>
-          </w:rPr>
-          <w:t>3</w:t>
-        </w:r>
-      </w:fldSimple>
+      <w:r>
+        <w:rPr>
+          <w:noProof/>
+        </w:rPr>
+        <w:fldChar w:fldCharType="begin"/>
+      </w:r>
+      <w:r>
+        <w:rPr>
+          <w:noProof/>
+        </w:rPr>
+        <w:instrText xml:space="preserve"> STYLEREF 1 \s </w:instrText>
+      </w:r>
+      <w:r>
+        <w:rPr>
+          <w:noProof/>
+        </w:rPr>
+        <w:fldChar w:fldCharType="separate"/>
+      </w:r>
+      <w:r>
+        <w:rPr>
+          <w:noProof/>
+        </w:rPr>
+        <w:t>3</w:t>
+      </w:r>
+      <w:r>
+        <w:rPr>
+          <w:noProof/>
+        </w:rPr>
+        <w:fldChar w:fldCharType="end"/>
+      </w:r>
       <w:r>
         <w:t>.</w:t>
       </w:r>
-      <w:fldSimple w:instr=" SEQ Listing \* ARABIC \s 1 ">
-        <w:r>
-          <w:rPr>
-            <w:noProof/>
-          </w:rPr>
-          <w:t>1</w:t>
-        </w:r>
-      </w:fldSimple>
+      <w:r>
+        <w:rPr>
+          <w:noProof/>
+        </w:rPr>
+        <w:fldChar w:fldCharType="begin"/>
+      </w:r>
+      <w:r>
+        <w:rPr>
+          <w:noProof/>
+        </w:rPr>
+        <w:instrText xml:space="preserve"> SEQ Listing \* ARABIC \s 1 </w:instrText>
+      </w:r>
+      <w:r>
+        <w:rPr>
+          <w:noProof/>
+        </w:rPr>
+        <w:fldChar w:fldCharType="separate"/>
+      </w:r>
+      <w:r>
+        <w:rPr>
+          <w:noProof/>
+        </w:rPr>
+        <w:t>1</w:t>
+      </w:r>
+      <w:r>
+        <w:rPr>
+          <w:noProof/>
+        </w:rPr>
+        <w:fldChar w:fldCharType="end"/>
+      </w:r>
       <w:r>
         <w:rPr>
           <w:noProof/>
@@ -8704,12 +8790,12 @@
       <w:pPr>
         <w:pStyle w:val="Nagwek3"/>
       </w:pPr>
-      <w:bookmarkStart w:id="19" w:name="_Toc526279873"/>
+      <w:bookmarkStart w:id="18" w:name="_Toc526279873"/>
       <w:proofErr w:type="spellStart"/>
       <w:r>
         <w:t>Webpack</w:t>
       </w:r>
-      <w:bookmarkEnd w:id="19"/>
+      <w:bookmarkEnd w:id="18"/>
       <w:proofErr w:type="spellEnd"/>
     </w:p>
     <w:p>
@@ -8794,10 +8880,81 @@
       <w:pPr>
         <w:pStyle w:val="Nagwek3"/>
       </w:pPr>
-      <w:bookmarkStart w:id="20" w:name="_Toc526279874"/>
+      <w:bookmarkStart w:id="19" w:name="_Toc526279874"/>
       <w:r>
         <w:t>Electron</w:t>
       </w:r>
+      <w:bookmarkEnd w:id="19"/>
+    </w:p>
+    <w:p>
+      <w:pPr>
+        <w:pStyle w:val="Tekstpods"/>
+      </w:pPr>
+      <w:r>
+        <w:t xml:space="preserve">Electron to środowisko uruchomieniowe pozwalające na tworzenie aplikacji przy użyciu języków HTML, CSS i JavaScript. Pierwotnie środowisko Electron było rozwijane pod nazwą Atom Shell przez GitHub, będąc środowiskiem stworzonym na potrzeby środowiska programistycznego Atom. </w:t>
+      </w:r>
+      <w:r>
+        <w:t xml:space="preserve">Platforma Electron </w:t>
+      </w:r>
+      <w:r>
+        <w:t>składa się z dwóch środowisk opartych na</w:t>
+      </w:r>
+      <w:r>
+        <w:t xml:space="preserve"> języku</w:t>
+      </w:r>
+      <w:r>
+        <w:t xml:space="preserve"> </w:t>
+      </w:r>
+      <w:r>
+        <w:t>JavaScript. Są to Node.js oraz Chrome Content Module. Część aplikacji działająca w Node.js to proces główny, który posiada pełny dostęp do systemu, w którym działa. Proces główny jest oczywiście ograniczony uprawnieniami użytkownika lub innego procesu, który go uruchomił. Część aplikacji działająca jako Chrome Content Module to fragment przeglądarki Chrome, umożliwiający wyświetlanie stron internetowych</w:t>
+      </w:r>
+      <w:sdt>
+        <w:sdtPr>
+          <w:id w:val="706376847"/>
+          <w:citation/>
+        </w:sdtPr>
+        <w:sdtContent>
+          <w:r>
+            <w:fldChar w:fldCharType="begin"/>
+          </w:r>
+          <w:r>
+            <w:instrText xml:space="preserve"> CITATION htt \l 1045 </w:instrText>
+          </w:r>
+          <w:r>
+            <w:fldChar w:fldCharType="separate"/>
+          </w:r>
+          <w:r>
+            <w:rPr>
+              <w:noProof/>
+            </w:rPr>
+            <w:t xml:space="preserve"> (1)</w:t>
+          </w:r>
+          <w:r>
+            <w:fldChar w:fldCharType="end"/>
+          </w:r>
+        </w:sdtContent>
+      </w:sdt>
+      <w:r>
+        <w:t xml:space="preserve">. Zawiera wszystkie </w:t>
+      </w:r>
+      <w:r>
+        <w:t xml:space="preserve">funkcjonalności niezbędne do </w:t>
+      </w:r>
+      <w:proofErr w:type="spellStart"/>
+      <w:r>
+        <w:t>renderowania</w:t>
+      </w:r>
+      <w:proofErr w:type="spellEnd"/>
+      <w:r>
+        <w:t xml:space="preserve"> zawartości w przeglądarce (np. HTML5) i wsparcie akceleracji graficznej. Pozbawiona jest natomiast rozszerzeń Chrome, automatycznego wypełniania formularzy, autokorekty itp.</w:t>
+      </w:r>
+      <w:r>
+        <w:t xml:space="preserve"> </w:t>
+      </w:r>
+      <w:r>
+        <w:t xml:space="preserve">Dzięki połączeniu wyżej opisanych </w:t>
+      </w:r>
+      <w:bookmarkStart w:id="20" w:name="_GoBack"/>
       <w:bookmarkEnd w:id="20"/>
     </w:p>
     <w:p>
@@ -8854,6 +9011,7 @@
       </w:pPr>
       <w:bookmarkStart w:id="24" w:name="_Toc526279878"/>
       <w:r>
+        <w:lastRenderedPageBreak/>
         <w:t>Architektura systemu</w:t>
       </w:r>
       <w:bookmarkEnd w:id="24"/>
@@ -9778,19 +9936,44 @@
               <w:textAlignment w:val="auto"/>
             </w:pPr>
             <w:r>
-              <w:t xml:space="preserve">Imię Nazwisko, Imię Nazwisko. </w:t>
+              <w:t xml:space="preserve">Steve </w:t>
+            </w:r>
+            <w:proofErr w:type="spellStart"/>
+            <w:r>
+              <w:t>Kinney</w:t>
+            </w:r>
+            <w:proofErr w:type="spellEnd"/>
+            <w:r>
+              <w:t xml:space="preserve">. </w:t>
             </w:r>
             <w:r>
               <w:rPr>
                 <w:i/>
               </w:rPr>
-              <w:t>Tytuł książki</w:t>
+              <w:t>Electron in Action</w:t>
             </w:r>
             <w:r>
-              <w:t>. Wydawnictwo, Warszawa,</w:t>
+              <w:t xml:space="preserve">. </w:t>
+            </w:r>
+            <w:proofErr w:type="spellStart"/>
+            <w:r>
+              <w:t>Manning</w:t>
+            </w:r>
+            <w:proofErr w:type="spellEnd"/>
+            <w:r>
+              <w:t xml:space="preserve"> Publications</w:t>
             </w:r>
             <w:r>
-              <w:t xml:space="preserve"> 2017.</w:t>
+              <w:t>,</w:t>
+            </w:r>
+            <w:r>
+              <w:t xml:space="preserve"> 2018, ISBN: </w:t>
+            </w:r>
+            <w:r>
+              <w:t>978-1617294143</w:t>
+            </w:r>
+            <w:r>
+              <w:t>.</w:t>
             </w:r>
           </w:p>
           <w:p>
@@ -16255,6 +16438,7 @@
   </w:compat>
   <w:rsids>
     <w:rsidRoot w:val="003A48C4"/>
+    <w:rsid w:val="001113CF"/>
     <w:rsid w:val="001C36F9"/>
     <w:rsid w:val="002B0504"/>
     <w:rsid w:val="003A48C4"/>
@@ -17078,7 +17262,7 @@
 </file>
 
 <file path=customXml/item1.xml><?xml version="1.0" encoding="utf-8"?>
-<b:Sources xmlns:b="http://schemas.openxmlformats.org/officeDocument/2006/bibliography" xmlns="http://schemas.openxmlformats.org/officeDocument/2006/bibliography" SelectedStyle="\IEEE2006OfficeOnline.xsl" StyleName="IEEE" Version="2006">
+<b:Sources xmlns:b="http://schemas.openxmlformats.org/officeDocument/2006/bibliography" xmlns="http://schemas.openxmlformats.org/officeDocument/2006/bibliography" SelectedStyle="/ISO690Nmerical.XSL" StyleName="ISO 690 — odwołanie numeryczne" Version="1987">
   <b:Source>
     <b:Tag>Mal15</b:Tag>
     <b:SourceType>ConferenceProceedings</b:SourceType>
@@ -17102,7 +17286,7 @@
       </b:Author>
     </b:Author>
     <b:LCID>en-US</b:LCID>
-    <b:RefOrder>1</b:RefOrder>
+    <b:RefOrder>2</b:RefOrder>
   </b:Source>
   <b:Source>
     <b:Tag>Ase14</b:Tag>
@@ -17128,13 +17312,25 @@
     <b:ConferenceName>Procedia Computer Science</b:ConferenceName>
     <b:Volume>39</b:Volume>
     <b:LCID>en-US</b:LCID>
-    <b:RefOrder>2</b:RefOrder>
+    <b:RefOrder>3</b:RefOrder>
+  </b:Source>
+  <b:Source>
+    <b:Tag>htt</b:Tag>
+    <b:SourceType>InternetSite</b:SourceType>
+    <b:Guid>{630E6377-8836-0245-846F-94307E4B1B4E}</b:Guid>
+    <b:Title>Chromium for Developers</b:Title>
+    <b:InternetSiteTitle>Content Module</b:InternetSiteTitle>
+    <b:URL>https://www.chromium.org/developers/content-module</b:URL>
+    <b:YearAccessed>2018</b:YearAccessed>
+    <b:MonthAccessed>10</b:MonthAccessed>
+    <b:DayAccessed>09</b:DayAccessed>
+    <b:RefOrder>1</b:RefOrder>
   </b:Source>
 </b:Sources>
 </file>
 
 <file path=customXml/itemProps1.xml><?xml version="1.0" encoding="utf-8"?>
-<ds:datastoreItem xmlns:ds="http://schemas.openxmlformats.org/officeDocument/2006/customXml" ds:itemID="{B0FB6D5A-E118-E546-91A0-D91C47455840}">
+<ds:datastoreItem xmlns:ds="http://schemas.openxmlformats.org/officeDocument/2006/customXml" ds:itemID="{B7750C2D-9104-3F46-9A72-C732624F0F89}">
   <ds:schemaRefs>
     <ds:schemaRef ds:uri="http://schemas.openxmlformats.org/officeDocument/2006/bibliography"/>
   </ds:schemaRefs>

</xml_diff>

<commit_message>
Possible Travis build fix
</commit_message>
<xml_diff>
--- a/docs/Praca dyplomowa.docx
+++ b/docs/Praca dyplomowa.docx
@@ -4373,7 +4373,6 @@
       <w:r>
         <w:t xml:space="preserve">uwzględnieniem </w:t>
       </w:r>
-      <w:proofErr w:type="gramStart"/>
       <w:r>
         <w:rPr>
           <w:rStyle w:val="KodZnak"/>
@@ -4383,7 +4382,6 @@
       <w:r>
         <w:t xml:space="preserve">  (</w:t>
       </w:r>
-      <w:proofErr w:type="gramEnd"/>
       <w:r>
         <w:rPr>
           <w:rStyle w:val="KodZnak"/>
@@ -4878,15 +4876,7 @@
       </w:r>
       <w:r>
         <w:br/>
-        <w:t xml:space="preserve"> </w:t>
-      </w:r>
-      <w:proofErr w:type="gramStart"/>
-      <w:r>
-        <w:t xml:space="preserve">   (</w:t>
-      </w:r>
-      <w:proofErr w:type="gramEnd"/>
-      <w:r>
-        <w:t>„Jan Kowalski”, „AEI”, „</w:t>
+        <w:t xml:space="preserve">    („Jan Kowalski”, „AEI”, „</w:t>
       </w:r>
       <w:proofErr w:type="spellStart"/>
       <w:r>
@@ -4927,15 +4917,7 @@
       </w:r>
       <w:proofErr w:type="spellEnd"/>
       <w:r>
-        <w:t xml:space="preserve">, </w:t>
-      </w:r>
-      <w:proofErr w:type="gramStart"/>
-      <w:r>
-        <w:t>COUNT(</w:t>
-      </w:r>
-      <w:proofErr w:type="gramEnd"/>
-      <w:r>
-        <w:t xml:space="preserve">*) </w:t>
+        <w:t xml:space="preserve">, COUNT(*) </w:t>
       </w:r>
     </w:p>
     <w:p>
@@ -5337,18 +5319,10 @@
         <w:pStyle w:val="Kod"/>
       </w:pPr>
       <w:r>
-        <w:t xml:space="preserve">SELECT </w:t>
-      </w:r>
-      <w:proofErr w:type="gramStart"/>
-      <w:r>
-        <w:t>[</w:t>
-      </w:r>
-      <w:r>
-        <w:t xml:space="preserve"> ALL</w:t>
-      </w:r>
-      <w:proofErr w:type="gramEnd"/>
-      <w:r>
-        <w:t xml:space="preserve"> | </w:t>
+        <w:t>SELECT [</w:t>
+      </w:r>
+      <w:r>
+        <w:t xml:space="preserve"> ALL | </w:t>
       </w:r>
       <w:r>
         <w:t xml:space="preserve">DISTINCT [ ON ( </w:t>
@@ -5374,15 +5348,7 @@
       </w:pPr>
       <w:r>
         <w:lastRenderedPageBreak/>
-        <w:t xml:space="preserve">    </w:t>
-      </w:r>
-      <w:proofErr w:type="gramStart"/>
-      <w:r>
-        <w:t>[ *</w:t>
-      </w:r>
-      <w:proofErr w:type="gramEnd"/>
-      <w:r>
-        <w:t xml:space="preserve"> | </w:t>
+        <w:t xml:space="preserve">    [ * | </w:t>
       </w:r>
       <w:proofErr w:type="spellStart"/>
       <w:r>
@@ -5418,15 +5384,7 @@
         <w:pStyle w:val="Kod"/>
       </w:pPr>
       <w:r>
-        <w:t xml:space="preserve">    </w:t>
-      </w:r>
-      <w:proofErr w:type="gramStart"/>
-      <w:r>
-        <w:t>[ FROM</w:t>
-      </w:r>
-      <w:proofErr w:type="gramEnd"/>
-      <w:r>
-        <w:t xml:space="preserve"> </w:t>
+        <w:t xml:space="preserve">    [ FROM </w:t>
       </w:r>
       <w:proofErr w:type="spellStart"/>
       <w:r>
@@ -5448,15 +5406,7 @@
         <w:pStyle w:val="Kod"/>
       </w:pPr>
       <w:r>
-        <w:t xml:space="preserve">    </w:t>
-      </w:r>
-      <w:proofErr w:type="gramStart"/>
-      <w:r>
-        <w:t>[ WHERE</w:t>
-      </w:r>
-      <w:proofErr w:type="gramEnd"/>
-      <w:r>
-        <w:t xml:space="preserve"> </w:t>
+        <w:t xml:space="preserve">    [ WHERE </w:t>
       </w:r>
       <w:proofErr w:type="spellStart"/>
       <w:r>
@@ -5478,15 +5428,7 @@
         <w:pStyle w:val="Kod"/>
       </w:pPr>
       <w:r>
-        <w:t xml:space="preserve">    </w:t>
-      </w:r>
-      <w:proofErr w:type="gramStart"/>
-      <w:r>
-        <w:t>[ GROUP</w:t>
-      </w:r>
-      <w:proofErr w:type="gramEnd"/>
-      <w:r>
-        <w:t xml:space="preserve"> BY </w:t>
+        <w:t xml:space="preserve">    [ GROUP BY </w:t>
       </w:r>
       <w:proofErr w:type="spellStart"/>
       <w:r>
@@ -5508,15 +5450,7 @@
         <w:pStyle w:val="Kod"/>
       </w:pPr>
       <w:r>
-        <w:t xml:space="preserve">    </w:t>
-      </w:r>
-      <w:proofErr w:type="gramStart"/>
-      <w:r>
-        <w:t>[ HAVING</w:t>
-      </w:r>
-      <w:proofErr w:type="gramEnd"/>
-      <w:r>
-        <w:t xml:space="preserve"> </w:t>
+        <w:t xml:space="preserve">    [ HAVING </w:t>
       </w:r>
       <w:proofErr w:type="spellStart"/>
       <w:r>
@@ -5538,15 +5472,7 @@
         <w:pStyle w:val="Kod"/>
       </w:pPr>
       <w:r>
-        <w:t xml:space="preserve">    </w:t>
-      </w:r>
-      <w:proofErr w:type="gramStart"/>
-      <w:r>
-        <w:t>[ ORDER</w:t>
-      </w:r>
-      <w:proofErr w:type="gramEnd"/>
-      <w:r>
-        <w:t xml:space="preserve"> BY </w:t>
+        <w:t xml:space="preserve">    [ ORDER BY </w:t>
       </w:r>
       <w:proofErr w:type="spellStart"/>
       <w:r>
@@ -5580,15 +5506,7 @@
         <w:pStyle w:val="Kod"/>
       </w:pPr>
       <w:r>
-        <w:t xml:space="preserve">    </w:t>
-      </w:r>
-      <w:proofErr w:type="gramStart"/>
-      <w:r>
-        <w:t>[ LIMIT</w:t>
-      </w:r>
-      <w:proofErr w:type="gramEnd"/>
-      <w:r>
-        <w:t xml:space="preserve"> { </w:t>
+        <w:t xml:space="preserve">    [ LIMIT { </w:t>
       </w:r>
       <w:proofErr w:type="spellStart"/>
       <w:r>
@@ -5610,15 +5528,7 @@
         <w:pStyle w:val="Kod"/>
       </w:pPr>
       <w:r>
-        <w:t xml:space="preserve">    </w:t>
-      </w:r>
-      <w:proofErr w:type="gramStart"/>
-      <w:r>
-        <w:t>[ OFFSET</w:t>
-      </w:r>
-      <w:proofErr w:type="gramEnd"/>
-      <w:r>
-        <w:t xml:space="preserve"> </w:t>
+        <w:t xml:space="preserve">    [ OFFSET </w:t>
       </w:r>
       <w:r>
         <w:rPr>
@@ -6603,25 +6513,15 @@
           <w:iCs/>
           <w:color w:val="000000" w:themeColor="text1"/>
         </w:rPr>
-        <w:t>add_fuzzy_</w:t>
-      </w:r>
-      <w:proofErr w:type="gramStart"/>
-      <w:r>
-        <w:rPr>
-          <w:i/>
-          <w:iCs/>
+        <w:t>add_fuzzy_type</w:t>
+      </w:r>
+      <w:proofErr w:type="spellEnd"/>
+      <w:r>
+        <w:rPr>
           <w:color w:val="000000" w:themeColor="text1"/>
         </w:rPr>
-        <w:t>type</w:t>
-      </w:r>
-      <w:proofErr w:type="spellEnd"/>
-      <w:r>
-        <w:rPr>
-          <w:color w:val="000000" w:themeColor="text1"/>
-        </w:rPr>
         <w:t>(</w:t>
       </w:r>
-      <w:proofErr w:type="gramEnd"/>
       <w:r>
         <w:rPr>
           <w:color w:val="000000" w:themeColor="text1"/>
@@ -7017,65 +6917,37 @@
         <w:rPr>
           <w:rStyle w:val="KodZnak"/>
         </w:rPr>
-        <w:t>+-*/&lt;&gt;=</w:t>
-      </w:r>
-      <w:proofErr w:type="gramStart"/>
+        <w:t>+-*/&lt;&gt;=~!@#%^&amp;|`?</w:t>
+      </w:r>
+      <w:r>
+        <w:rPr>
+          <w:rFonts w:eastAsiaTheme="minorHAnsi"/>
+        </w:rPr>
+        <w:t>.</w:t>
+      </w:r>
+      <w:r>
+        <w:rPr>
+          <w:rFonts w:eastAsiaTheme="minorHAnsi"/>
+        </w:rPr>
+        <w:t xml:space="preserve"> Standard </w:t>
+      </w:r>
+      <w:r>
+        <w:rPr>
+          <w:rFonts w:eastAsiaTheme="minorHAnsi"/>
+        </w:rPr>
+        <w:t xml:space="preserve">języka </w:t>
+      </w:r>
+      <w:r>
+        <w:rPr>
+          <w:rFonts w:eastAsiaTheme="minorHAnsi"/>
+        </w:rPr>
+        <w:t xml:space="preserve">SQL ogranicza jednak dozwolone nazwy, dla przykładu, nie jest dozwolone zastosowanie dwóch znaków – obok siebie, gdyż zostałyby one sparsowane jako oznaczenie komentarza. Do tego operator </w:t>
+      </w:r>
       <w:r>
         <w:rPr>
           <w:rStyle w:val="KodZnak"/>
         </w:rPr>
-        <w:t>~!@</w:t>
-      </w:r>
-      <w:proofErr w:type="gramEnd"/>
-      <w:r>
-        <w:rPr>
-          <w:rStyle w:val="KodZnak"/>
-        </w:rPr>
-        <w:t>#%^&amp;|`?</w:t>
-      </w:r>
-      <w:r>
-        <w:rPr>
-          <w:rFonts w:eastAsiaTheme="minorHAnsi"/>
-        </w:rPr>
-        <w:t>.</w:t>
-      </w:r>
-      <w:r>
-        <w:rPr>
-          <w:rFonts w:eastAsiaTheme="minorHAnsi"/>
-        </w:rPr>
-        <w:t xml:space="preserve"> Standard </w:t>
-      </w:r>
-      <w:r>
-        <w:rPr>
-          <w:rFonts w:eastAsiaTheme="minorHAnsi"/>
-        </w:rPr>
-        <w:t xml:space="preserve">języka </w:t>
-      </w:r>
-      <w:r>
-        <w:rPr>
-          <w:rFonts w:eastAsiaTheme="minorHAnsi"/>
-        </w:rPr>
-        <w:t xml:space="preserve">SQL ogranicza jednak dozwolone nazwy, dla przykładu, nie jest dozwolone zastosowanie dwóch znaków – obok siebie, gdyż zostałyby one sparsowane jako oznaczenie komentarza. Do tego </w:t>
-      </w:r>
-      <w:proofErr w:type="gramStart"/>
-      <w:r>
-        <w:rPr>
-          <w:rFonts w:eastAsiaTheme="minorHAnsi"/>
-        </w:rPr>
-        <w:t xml:space="preserve">operator </w:t>
-      </w:r>
-      <w:r>
-        <w:rPr>
-          <w:rStyle w:val="KodZnak"/>
-        </w:rPr>
-        <w:t>!</w:t>
-      </w:r>
-      <w:proofErr w:type="gramEnd"/>
-      <w:r>
-        <w:rPr>
-          <w:rStyle w:val="KodZnak"/>
-        </w:rPr>
-        <w:t>=</w:t>
+        <w:t>!=</w:t>
       </w:r>
       <w:r>
         <w:rPr>
@@ -7422,7 +7294,6 @@
         </w:rPr>
         <w:t xml:space="preserve"> = </w:t>
       </w:r>
-      <w:proofErr w:type="gramStart"/>
       <w:r>
         <w:rPr>
           <w:b/>
@@ -7434,14 +7305,7 @@
         <w:rPr>
           <w:color w:val="000000" w:themeColor="text1"/>
         </w:rPr>
-        <w:t>(</w:t>
-      </w:r>
-      <w:proofErr w:type="gramEnd"/>
-      <w:r>
-        <w:rPr>
-          <w:color w:val="000000" w:themeColor="text1"/>
-        </w:rPr>
-        <w:t>64)</w:t>
+        <w:t>(64)</w:t>
       </w:r>
       <w:r>
         <w:rPr>
@@ -7732,13 +7596,8 @@
               <w:ind w:left="0" w:firstLine="0"/>
               <w:jc w:val="center"/>
             </w:pPr>
-            <w:proofErr w:type="gramStart"/>
             <w:r>
-              <w:t>MIN(</w:t>
-            </w:r>
-            <w:proofErr w:type="gramEnd"/>
-            <w:r>
-              <w:t>X, Y)</w:t>
+              <w:t>MIN(X, Y)</w:t>
             </w:r>
           </w:p>
         </w:tc>
@@ -7774,13 +7633,8 @@
               <w:ind w:left="0" w:firstLine="0"/>
               <w:jc w:val="center"/>
             </w:pPr>
-            <w:proofErr w:type="gramStart"/>
             <w:r>
-              <w:t>MAX(</w:t>
-            </w:r>
-            <w:proofErr w:type="gramEnd"/>
-            <w:r>
-              <w:t>X, Y)</w:t>
+              <w:t>MAX(X, Y)</w:t>
             </w:r>
           </w:p>
         </w:tc>
@@ -8228,13 +8082,8 @@
               <w:ind w:left="0"/>
             </w:pPr>
             <w:r>
-              <w:t xml:space="preserve">Wynikiem jest funkcja f, w której do każdego z parametrów (l, m, n, o) dodano </w:t>
+              <w:t>Wynikiem jest funkcja f, w której do każdego z parametrów (l, m, n, o) dodano liczbę  r.</w:t>
             </w:r>
-            <w:proofErr w:type="gramStart"/>
-            <w:r>
-              <w:t>liczbę  r.</w:t>
-            </w:r>
-            <w:proofErr w:type="gramEnd"/>
           </w:p>
         </w:tc>
       </w:tr>
@@ -8537,13 +8386,8 @@
               <w:t>Wynikiem jest funkcja f, której parametry (</w:t>
             </w:r>
             <w:proofErr w:type="spellStart"/>
-            <w:proofErr w:type="gramStart"/>
             <w:r>
-              <w:t>l,m</w:t>
-            </w:r>
-            <w:proofErr w:type="gramEnd"/>
-            <w:r>
-              <w:t>,n,o</w:t>
+              <w:t>l,m,n,o</w:t>
             </w:r>
             <w:proofErr w:type="spellEnd"/>
             <w:r>
@@ -9563,7 +9407,6 @@
         <w:t xml:space="preserve">Każdy współczesny projekt pisany z użyciem języka JavaScript posiada plik </w:t>
       </w:r>
       <w:proofErr w:type="spellStart"/>
-      <w:proofErr w:type="gramStart"/>
       <w:r>
         <w:t>p</w:t>
       </w:r>
@@ -9574,7 +9417,6 @@
         <w:t>ackage.json</w:t>
       </w:r>
       <w:proofErr w:type="spellEnd"/>
-      <w:proofErr w:type="gramEnd"/>
       <w:r>
         <w:t xml:space="preserve">, w którym </w:t>
       </w:r>
@@ -9802,21 +9644,7 @@
         <w:rPr>
           <w:rStyle w:val="KodZnak"/>
         </w:rPr>
-        <w:t xml:space="preserve"> '</w:t>
-      </w:r>
-      <w:proofErr w:type="gramStart"/>
-      <w:r>
-        <w:rPr>
-          <w:rStyle w:val="KodZnak"/>
-        </w:rPr>
-        <w:t>string[</w:t>
-      </w:r>
-      <w:proofErr w:type="gramEnd"/>
-      <w:r>
-        <w:rPr>
-          <w:rStyle w:val="KodZnak"/>
-        </w:rPr>
-        <w:t>]'</w:t>
+        <w:t xml:space="preserve"> 'string[]'</w:t>
       </w:r>
       <w:r>
         <w:rPr>
@@ -9903,24 +9731,16 @@
           <w:color w:val="000000" w:themeColor="text1"/>
         </w:rPr>
         <w:br/>
-        <w:t>x('TypeScript'</w:t>
-      </w:r>
-      <w:proofErr w:type="gramStart"/>
+        <w:t>x('TypeScript').</w:t>
+      </w:r>
+      <w:proofErr w:type="spellStart"/>
       <w:r>
         <w:rPr>
           <w:color w:val="000000" w:themeColor="text1"/>
         </w:rPr>
-        <w:t>).</w:t>
-      </w:r>
-      <w:proofErr w:type="spellStart"/>
-      <w:r>
-        <w:rPr>
-          <w:color w:val="000000" w:themeColor="text1"/>
-        </w:rPr>
         <w:t>match</w:t>
       </w:r>
       <w:proofErr w:type="spellEnd"/>
-      <w:proofErr w:type="gramEnd"/>
       <w:r>
         <w:rPr>
           <w:color w:val="000000" w:themeColor="text1"/>
@@ -10590,61 +10410,55 @@
       <w:r>
         <w:t xml:space="preserve"> </w:t>
       </w:r>
+      <w:proofErr w:type="spellStart"/>
       <w:r>
         <w:rPr>
           <w:i/>
         </w:rPr>
-        <w:t>tree-sh</w:t>
-      </w:r>
-      <w:bookmarkStart w:id="27" w:name="_GoBack"/>
+        <w:t>tree-shaking</w:t>
+      </w:r>
+      <w:proofErr w:type="spellEnd"/>
+      <w:r>
+        <w:t xml:space="preserve">), co oznacza pozbycie się z naszego drzewa zależności, które nie mają żadnego połączenia z innymi zależnościami. </w:t>
+      </w:r>
+      <w:r>
+        <w:t xml:space="preserve">Dla języka TypeScript przygotowano dedykowany </w:t>
+      </w:r>
+      <w:proofErr w:type="spellStart"/>
+      <w:r>
+        <w:rPr>
+          <w:i/>
+        </w:rPr>
+        <w:t>loader</w:t>
+      </w:r>
+      <w:proofErr w:type="spellEnd"/>
+      <w:r>
+        <w:t>, który umożliwia przetworzenie wszystkich plików tego języka w locie.</w:t>
+      </w:r>
+      <w:r>
+        <w:t xml:space="preserve"> Podobnie jest w przypadku zasobów graficznych. W pliku konfiguracyjnym narzędzia WebPack, wykorzystywanym również do budowy stron internetowych, najczęściej znajdują się </w:t>
+      </w:r>
+      <w:proofErr w:type="spellStart"/>
+      <w:r>
+        <w:rPr>
+          <w:i/>
+        </w:rPr>
+        <w:t>loadery</w:t>
+      </w:r>
+      <w:proofErr w:type="spellEnd"/>
+      <w:r>
+        <w:t xml:space="preserve"> umożliwiające ponowną kompresję, skalowanie i optymalizację niemalże dowolnych zasobów.</w:t>
+      </w:r>
+    </w:p>
+    <w:p>
+      <w:pPr>
+        <w:pStyle w:val="Nagwek3"/>
+      </w:pPr>
+      <w:bookmarkStart w:id="27" w:name="_Toc528280935"/>
+      <w:r>
+        <w:t>Electron</w:t>
+      </w:r>
       <w:bookmarkEnd w:id="27"/>
-      <w:r>
-        <w:rPr>
-          <w:i/>
-        </w:rPr>
-        <w:t>aking</w:t>
-      </w:r>
-      <w:r>
-        <w:t xml:space="preserve">), co oznacza pozbycie się z naszego drzewa zależności, które nie mają żadnego połączenia z innymi zależnościami. </w:t>
-      </w:r>
-      <w:r>
-        <w:t xml:space="preserve">Dla języka TypeScript przygotowano dedykowany </w:t>
-      </w:r>
-      <w:proofErr w:type="spellStart"/>
-      <w:r>
-        <w:rPr>
-          <w:i/>
-        </w:rPr>
-        <w:t>loader</w:t>
-      </w:r>
-      <w:proofErr w:type="spellEnd"/>
-      <w:r>
-        <w:t>, który umożliwia przetworzenie wszystkich plików tego języka w locie.</w:t>
-      </w:r>
-      <w:r>
-        <w:t xml:space="preserve"> Podobnie jest w przypadku zasobów graficznych. W pliku konfiguracyjnym narzędzia WebPack, wykorzystywanym również do budowy stron internetowych, najczęściej znajdują się </w:t>
-      </w:r>
-      <w:proofErr w:type="spellStart"/>
-      <w:r>
-        <w:rPr>
-          <w:i/>
-        </w:rPr>
-        <w:t>loadery</w:t>
-      </w:r>
-      <w:proofErr w:type="spellEnd"/>
-      <w:r>
-        <w:t xml:space="preserve"> umożliwiające ponowną kompresję, skalowanie i optymalizację niemalże dowolnych zasobów.</w:t>
-      </w:r>
-    </w:p>
-    <w:p>
-      <w:pPr>
-        <w:pStyle w:val="Nagwek3"/>
-      </w:pPr>
-      <w:bookmarkStart w:id="28" w:name="_Toc528280935"/>
-      <w:r>
-        <w:t>Electron</w:t>
-      </w:r>
-      <w:bookmarkEnd w:id="28"/>
     </w:p>
     <w:p>
       <w:pPr>
@@ -10797,7 +10611,6 @@
         <w:t xml:space="preserve">a podstawie definicji zawartej w pliku </w:t>
       </w:r>
       <w:proofErr w:type="spellStart"/>
-      <w:proofErr w:type="gramStart"/>
       <w:r>
         <w:rPr>
           <w:rStyle w:val="KodZnak"/>
@@ -10805,7 +10618,6 @@
         <w:t>package.json</w:t>
       </w:r>
       <w:proofErr w:type="spellEnd"/>
-      <w:proofErr w:type="gramEnd"/>
       <w:r>
         <w:t xml:space="preserve">. Proces główny może tworzyć obiekty </w:t>
       </w:r>
@@ -10883,8 +10695,8 @@
       <w:pPr>
         <w:pStyle w:val="Legenda"/>
       </w:pPr>
-      <w:bookmarkStart w:id="29" w:name="_Ref527117146"/>
-      <w:bookmarkStart w:id="30" w:name="_Toc527843034"/>
+      <w:bookmarkStart w:id="28" w:name="_Ref527117146"/>
+      <w:bookmarkStart w:id="29" w:name="_Toc527843034"/>
       <w:r>
         <w:t xml:space="preserve">Rys. </w:t>
       </w:r>
@@ -10927,14 +10739,14 @@
       <w:r>
         <w:fldChar w:fldCharType="end"/>
       </w:r>
+      <w:bookmarkEnd w:id="28"/>
+      <w:r>
+        <w:rPr>
+          <w:noProof/>
+        </w:rPr>
+        <w:t xml:space="preserve"> Schemat działania procesów w platformie Electron</w:t>
+      </w:r>
       <w:bookmarkEnd w:id="29"/>
-      <w:r>
-        <w:rPr>
-          <w:noProof/>
-        </w:rPr>
-        <w:t xml:space="preserve"> Schemat działania procesów w platformie Electron</w:t>
-      </w:r>
-      <w:bookmarkEnd w:id="30"/>
     </w:p>
     <w:p>
       <w:r>
@@ -10962,7 +10774,7 @@
       <w:pPr>
         <w:pStyle w:val="Nagwek3"/>
       </w:pPr>
-      <w:bookmarkStart w:id="31" w:name="_Toc528280936"/>
+      <w:bookmarkStart w:id="30" w:name="_Toc528280936"/>
       <w:r>
         <w:lastRenderedPageBreak/>
         <w:t xml:space="preserve">Architektura </w:t>
@@ -10988,7 +10800,7 @@
       <w:r>
         <w:t>Redux</w:t>
       </w:r>
-      <w:bookmarkEnd w:id="31"/>
+      <w:bookmarkEnd w:id="30"/>
       <w:proofErr w:type="spellEnd"/>
     </w:p>
     <w:p>
@@ -11218,7 +11030,7 @@
       <w:pPr>
         <w:pStyle w:val="Legenda"/>
       </w:pPr>
-      <w:bookmarkStart w:id="32" w:name="_Toc527843035"/>
+      <w:bookmarkStart w:id="31" w:name="_Toc527843035"/>
       <w:r>
         <w:t xml:space="preserve">Rys. </w:t>
       </w:r>
@@ -11267,7 +11079,7 @@
         </w:rPr>
         <w:t xml:space="preserve"> Przepływ danych w architekturze Flux</w:t>
       </w:r>
-      <w:bookmarkEnd w:id="32"/>
+      <w:bookmarkEnd w:id="31"/>
     </w:p>
     <w:p>
       <w:r>
@@ -12200,9 +12012,9 @@
           <w:noProof/>
         </w:rPr>
       </w:pPr>
-      <w:bookmarkStart w:id="33" w:name="_Ref527117166"/>
-      <w:bookmarkStart w:id="34" w:name="_Ref527117123"/>
-      <w:bookmarkStart w:id="35" w:name="_Toc527843036"/>
+      <w:bookmarkStart w:id="32" w:name="_Ref527117166"/>
+      <w:bookmarkStart w:id="33" w:name="_Ref527117123"/>
+      <w:bookmarkStart w:id="34" w:name="_Toc527843036"/>
       <w:r>
         <w:t xml:space="preserve">Rys. </w:t>
       </w:r>
@@ -12245,15 +12057,15 @@
       <w:r>
         <w:fldChar w:fldCharType="end"/>
       </w:r>
+      <w:bookmarkEnd w:id="32"/>
+      <w:r>
+        <w:rPr>
+          <w:noProof/>
+        </w:rPr>
+        <w:t xml:space="preserve"> Cykl życia komponentu React</w:t>
+      </w:r>
       <w:bookmarkEnd w:id="33"/>
-      <w:r>
-        <w:rPr>
-          <w:noProof/>
-        </w:rPr>
-        <w:t xml:space="preserve"> Cykl życia komponentu React</w:t>
-      </w:r>
       <w:bookmarkEnd w:id="34"/>
-      <w:bookmarkEnd w:id="35"/>
     </w:p>
     <w:p>
       <w:pPr>
@@ -12341,7 +12153,7 @@
           <w:numId w:val="1"/>
         </w:numPr>
       </w:pPr>
-      <w:bookmarkStart w:id="36" w:name="_Toc528280937"/>
+      <w:bookmarkStart w:id="35" w:name="_Toc528280937"/>
       <w:r>
         <w:t>Badania</w:t>
       </w:r>
@@ -12351,43 +12163,43 @@
       <w:r>
         <w:t>i implementacja</w:t>
       </w:r>
+      <w:bookmarkEnd w:id="35"/>
+    </w:p>
+    <w:p>
+      <w:r>
+        <w:t>W niniejszym rozdziale są przedstawione rozwiązania problemów</w:t>
+      </w:r>
+      <w:r>
+        <w:t xml:space="preserve"> implementacyjnych</w:t>
+      </w:r>
+      <w:r>
+        <w:t xml:space="preserve">, które pojawiły się podczas pracy nad systemem dydaktycznym Fuzzybase, a także badania wydajności stworzonego rozwiązania. </w:t>
+      </w:r>
+      <w:r>
+        <w:t>Badania dotyczą wydajności operatorów zaimplementowanych w części bazodanowej (rozszerzenie PostgreSQL), a także części aplikacyjnej w zależności od ilości przetwarzanych danych oraz zastosowanego rozwiązania.</w:t>
+      </w:r>
+    </w:p>
+    <w:p/>
+    <w:p>
+      <w:pPr>
+        <w:pStyle w:val="Nagwek2"/>
+      </w:pPr>
+      <w:bookmarkStart w:id="36" w:name="_Ref527233343"/>
+      <w:bookmarkStart w:id="37" w:name="_Toc528280938"/>
+      <w:r>
+        <w:t>Implementacja</w:t>
+      </w:r>
+      <w:r>
+        <w:t xml:space="preserve"> </w:t>
+      </w:r>
       <w:bookmarkEnd w:id="36"/>
-    </w:p>
-    <w:p>
-      <w:r>
-        <w:t>W niniejszym rozdziale są przedstawione rozwiązania problemów</w:t>
-      </w:r>
-      <w:r>
-        <w:t xml:space="preserve"> implementacyjnych</w:t>
-      </w:r>
-      <w:r>
-        <w:t xml:space="preserve">, które pojawiły się podczas pracy nad systemem dydaktycznym Fuzzybase, a także badania wydajności stworzonego rozwiązania. </w:t>
-      </w:r>
-      <w:r>
-        <w:t>Badania dotyczą wydajności operatorów zaimplementowanych w części bazodanowej (rozszerzenie PostgreSQL), a także części aplikacyjnej w zależności od ilości przetwarzanych danych oraz zastosowanego rozwiązania.</w:t>
-      </w:r>
-    </w:p>
-    <w:p/>
-    <w:p>
-      <w:pPr>
-        <w:pStyle w:val="Nagwek2"/>
-      </w:pPr>
-      <w:bookmarkStart w:id="37" w:name="_Ref527233343"/>
-      <w:bookmarkStart w:id="38" w:name="_Toc528280938"/>
-      <w:r>
-        <w:t>Implementacja</w:t>
-      </w:r>
-      <w:r>
-        <w:t xml:space="preserve"> </w:t>
+      <w:r>
+        <w:t>rozszerzenia dla elementów rozmytych w systemie Postgre</w:t>
+      </w:r>
+      <w:r>
+        <w:t>SQL</w:t>
       </w:r>
       <w:bookmarkEnd w:id="37"/>
-      <w:r>
-        <w:t>rozszerzenia dla elementów rozmytych w systemie Postgre</w:t>
-      </w:r>
-      <w:r>
-        <w:t>SQL</w:t>
-      </w:r>
-      <w:bookmarkEnd w:id="38"/>
     </w:p>
     <w:p>
       <w:pPr>
@@ -12793,110 +12605,100 @@
         <w:rPr>
           <w:color w:val="000000" w:themeColor="text1"/>
         </w:rPr>
-        <w:t>defuzzy_fext_</w:t>
-      </w:r>
-      <w:proofErr w:type="gramStart"/>
+        <w:t>defuzzy_fext_r</w:t>
+      </w:r>
+      <w:proofErr w:type="spellEnd"/>
       <w:r>
         <w:rPr>
           <w:color w:val="000000" w:themeColor="text1"/>
         </w:rPr>
-        <w:t>r</w:t>
+        <w:t>(</w:t>
+      </w:r>
+      <w:proofErr w:type="spellStart"/>
+      <w:r>
+        <w:rPr>
+          <w:color w:val="000000" w:themeColor="text1"/>
+        </w:rPr>
+        <w:t>trapezoidal_function_extended</w:t>
       </w:r>
       <w:proofErr w:type="spellEnd"/>
       <w:r>
         <w:rPr>
           <w:color w:val="000000" w:themeColor="text1"/>
         </w:rPr>
+        <w:t xml:space="preserve"> *</w:t>
+      </w:r>
+      <w:proofErr w:type="spellStart"/>
+      <w:r>
+        <w:rPr>
+          <w:color w:val="000000" w:themeColor="text1"/>
+        </w:rPr>
+        <w:t>fext</w:t>
+      </w:r>
+      <w:proofErr w:type="spellEnd"/>
+      <w:r>
+        <w:rPr>
+          <w:color w:val="000000" w:themeColor="text1"/>
+        </w:rPr>
+        <w:t>, float8 data) {</w:t>
+      </w:r>
+    </w:p>
+    <w:p>
+      <w:pPr>
+        <w:pStyle w:val="Kod"/>
+        <w:rPr>
+          <w:color w:val="767171" w:themeColor="background2" w:themeShade="80"/>
+        </w:rPr>
+      </w:pPr>
+      <w:r>
+        <w:rPr>
+          <w:color w:val="000000" w:themeColor="text1"/>
+        </w:rPr>
+        <w:t xml:space="preserve">    </w:t>
+      </w:r>
+      <w:proofErr w:type="spellStart"/>
+      <w:r>
+        <w:rPr>
+          <w:color w:val="000000" w:themeColor="text1"/>
+        </w:rPr>
+        <w:t>bool</w:t>
+      </w:r>
+      <w:proofErr w:type="spellEnd"/>
+      <w:r>
+        <w:rPr>
+          <w:color w:val="000000" w:themeColor="text1"/>
+        </w:rPr>
+        <w:t xml:space="preserve"> </w:t>
+      </w:r>
+      <w:proofErr w:type="spellStart"/>
+      <w:r>
+        <w:rPr>
+          <w:color w:val="000000" w:themeColor="text1"/>
+        </w:rPr>
+        <w:t>result</w:t>
+      </w:r>
+      <w:proofErr w:type="spellEnd"/>
+      <w:r>
+        <w:rPr>
+          <w:color w:val="000000" w:themeColor="text1"/>
+        </w:rPr>
+        <w:t xml:space="preserve"> = </w:t>
+      </w:r>
+      <w:proofErr w:type="spellStart"/>
+      <w:r>
+        <w:rPr>
+          <w:color w:val="000000" w:themeColor="text1"/>
+        </w:rPr>
+        <w:t>calc</w:t>
+      </w:r>
+      <w:proofErr w:type="spellEnd"/>
+      <w:r>
+        <w:rPr>
+          <w:color w:val="000000" w:themeColor="text1"/>
+        </w:rPr>
         <w:t>(</w:t>
       </w:r>
       <w:proofErr w:type="spellStart"/>
-      <w:proofErr w:type="gramEnd"/>
-      <w:r>
-        <w:rPr>
-          <w:color w:val="000000" w:themeColor="text1"/>
-        </w:rPr>
-        <w:t>trapezoidal_function_extended</w:t>
-      </w:r>
-      <w:proofErr w:type="spellEnd"/>
-      <w:r>
-        <w:rPr>
-          <w:color w:val="000000" w:themeColor="text1"/>
-        </w:rPr>
-        <w:t xml:space="preserve"> *</w:t>
-      </w:r>
-      <w:proofErr w:type="spellStart"/>
-      <w:r>
-        <w:rPr>
-          <w:color w:val="000000" w:themeColor="text1"/>
-        </w:rPr>
-        <w:t>fext</w:t>
-      </w:r>
-      <w:proofErr w:type="spellEnd"/>
-      <w:r>
-        <w:rPr>
-          <w:color w:val="000000" w:themeColor="text1"/>
-        </w:rPr>
-        <w:t>, float8 data) {</w:t>
-      </w:r>
-    </w:p>
-    <w:p>
-      <w:pPr>
-        <w:pStyle w:val="Kod"/>
-        <w:rPr>
-          <w:color w:val="767171" w:themeColor="background2" w:themeShade="80"/>
-        </w:rPr>
-      </w:pPr>
-      <w:r>
-        <w:rPr>
-          <w:color w:val="000000" w:themeColor="text1"/>
-        </w:rPr>
-        <w:t xml:space="preserve">    </w:t>
-      </w:r>
-      <w:proofErr w:type="spellStart"/>
-      <w:r>
-        <w:rPr>
-          <w:color w:val="000000" w:themeColor="text1"/>
-        </w:rPr>
-        <w:t>bool</w:t>
-      </w:r>
-      <w:proofErr w:type="spellEnd"/>
-      <w:r>
-        <w:rPr>
-          <w:color w:val="000000" w:themeColor="text1"/>
-        </w:rPr>
-        <w:t xml:space="preserve"> </w:t>
-      </w:r>
-      <w:proofErr w:type="spellStart"/>
-      <w:r>
-        <w:rPr>
-          <w:color w:val="000000" w:themeColor="text1"/>
-        </w:rPr>
-        <w:t>result</w:t>
-      </w:r>
-      <w:proofErr w:type="spellEnd"/>
-      <w:r>
-        <w:rPr>
-          <w:color w:val="000000" w:themeColor="text1"/>
-        </w:rPr>
-        <w:t xml:space="preserve"> = </w:t>
-      </w:r>
-      <w:proofErr w:type="spellStart"/>
-      <w:proofErr w:type="gramStart"/>
-      <w:r>
-        <w:rPr>
-          <w:color w:val="000000" w:themeColor="text1"/>
-        </w:rPr>
-        <w:t>calc</w:t>
-      </w:r>
-      <w:proofErr w:type="spellEnd"/>
-      <w:r>
-        <w:rPr>
-          <w:color w:val="000000" w:themeColor="text1"/>
-        </w:rPr>
-        <w:t>(</w:t>
-      </w:r>
-      <w:proofErr w:type="spellStart"/>
-      <w:proofErr w:type="gramEnd"/>
       <w:r>
         <w:rPr>
           <w:color w:val="000000" w:themeColor="text1"/>
@@ -13092,21 +12894,7 @@
         <w:rPr>
           <w:color w:val="000000" w:themeColor="text1"/>
         </w:rPr>
-        <w:t>*) PG_GETARG_</w:t>
-      </w:r>
-      <w:proofErr w:type="gramStart"/>
-      <w:r>
-        <w:rPr>
-          <w:color w:val="000000" w:themeColor="text1"/>
-        </w:rPr>
-        <w:t>POINTER(</w:t>
-      </w:r>
-      <w:proofErr w:type="gramEnd"/>
-      <w:r>
-        <w:rPr>
-          <w:color w:val="000000" w:themeColor="text1"/>
-        </w:rPr>
-        <w:t>0);</w:t>
+        <w:t>*) PG_GETARG_POINTER(0);</w:t>
       </w:r>
       <w:r>
         <w:rPr>
@@ -13795,7 +13583,7 @@
       <w:pPr>
         <w:pStyle w:val="Nagwek2"/>
       </w:pPr>
-      <w:bookmarkStart w:id="39" w:name="_Toc528280939"/>
+      <w:bookmarkStart w:id="38" w:name="_Toc528280939"/>
       <w:r>
         <w:lastRenderedPageBreak/>
         <w:t xml:space="preserve">Architektura </w:t>
@@ -13803,7 +13591,7 @@
       <w:r>
         <w:t>aplikacji klienckiej</w:t>
       </w:r>
-      <w:bookmarkEnd w:id="39"/>
+      <w:bookmarkEnd w:id="38"/>
     </w:p>
     <w:p>
       <w:r>
@@ -13842,6 +13630,11 @@
       </w:r>
     </w:p>
     <w:p>
+      <w:pPr>
+        <w:rPr>
+          <w:color w:val="FF0000"/>
+        </w:rPr>
+      </w:pPr>
       <w:r>
         <w:t xml:space="preserve">Podczas przeprowadzania wstępnych testów wydajnościowych, okazało się, że serializacja dużej ilości danych (ponad milion rekordów) blokuje wątek główny, powodując zawieszenie aplikacji do czasu obsługi akcji. </w:t>
       </w:r>
@@ -13868,17 +13661,20 @@
       <w:r>
         <w:t>wątków roboczych, zarówno po stronie procesu głównego jak i procesu przeglądarki.</w:t>
       </w:r>
-    </w:p>
-    <w:p>
-      <w:pPr>
-        <w:pStyle w:val="Tekstpods"/>
-      </w:pPr>
-    </w:p>
-    <w:p>
-      <w:pPr>
-        <w:pStyle w:val="Tekstpods"/>
-      </w:pPr>
-    </w:p>
+      <w:r>
+        <w:t xml:space="preserve"> Wątki robocze mogą być obciążone bez ograniczeń, nie powodując przy tym dużego spadku wydajności aplikacji.</w:t>
+      </w:r>
+      <w:r>
+        <w:t xml:space="preserve"> </w:t>
+      </w:r>
+      <w:r>
+        <w:rPr>
+          <w:color w:val="FF0000"/>
+        </w:rPr>
+        <w:t>NIE ZOSTAŁO JESZCZE WDROŻONE/OGRANICZONA ILOŚĆ CZASU</w:t>
+      </w:r>
+    </w:p>
+    <w:p/>
     <w:p>
       <w:pPr>
         <w:pStyle w:val="Tekstpods"/>
@@ -13990,11 +13786,11 @@
       <w:pPr>
         <w:pStyle w:val="Nagwek2"/>
       </w:pPr>
-      <w:bookmarkStart w:id="40" w:name="_Toc528280940"/>
+      <w:bookmarkStart w:id="39" w:name="_Toc528280940"/>
       <w:r>
         <w:t>Metodyka badań</w:t>
       </w:r>
-      <w:bookmarkEnd w:id="40"/>
+      <w:bookmarkEnd w:id="39"/>
     </w:p>
     <w:p>
       <w:pPr>
@@ -14052,52 +13848,52 @@
       <w:pPr>
         <w:pStyle w:val="Nagwek2"/>
       </w:pPr>
-      <w:bookmarkStart w:id="41" w:name="_Toc528280941"/>
+      <w:bookmarkStart w:id="40" w:name="_Toc528280941"/>
       <w:r>
         <w:t>Zbiory danych</w:t>
       </w:r>
+      <w:bookmarkEnd w:id="40"/>
+    </w:p>
+    <w:p>
+      <w:pPr>
+        <w:pStyle w:val="Tekstpods"/>
+      </w:pPr>
+      <w:r>
+        <w:t>Opis danych wykorzystywanych podczas badań</w:t>
+      </w:r>
+      <w:r>
+        <w:t>.</w:t>
+      </w:r>
+    </w:p>
+    <w:p>
+      <w:pPr>
+        <w:pStyle w:val="Tekstpods"/>
+      </w:pPr>
+    </w:p>
+    <w:p>
+      <w:pPr>
+        <w:pStyle w:val="Tekstpods"/>
+      </w:pPr>
+    </w:p>
+    <w:p>
+      <w:pPr>
+        <w:pStyle w:val="Tekstpods"/>
+      </w:pPr>
+    </w:p>
+    <w:p>
+      <w:pPr>
+        <w:pStyle w:val="Tekstpods"/>
+      </w:pPr>
+    </w:p>
+    <w:p>
+      <w:pPr>
+        <w:pStyle w:val="Nagwek2"/>
+      </w:pPr>
+      <w:bookmarkStart w:id="41" w:name="_Toc528280942"/>
+      <w:r>
+        <w:t>Wyniki</w:t>
+      </w:r>
       <w:bookmarkEnd w:id="41"/>
-    </w:p>
-    <w:p>
-      <w:pPr>
-        <w:pStyle w:val="Tekstpods"/>
-      </w:pPr>
-      <w:r>
-        <w:t>Opis danych wykorzystywanych podczas badań</w:t>
-      </w:r>
-      <w:r>
-        <w:t>.</w:t>
-      </w:r>
-    </w:p>
-    <w:p>
-      <w:pPr>
-        <w:pStyle w:val="Tekstpods"/>
-      </w:pPr>
-    </w:p>
-    <w:p>
-      <w:pPr>
-        <w:pStyle w:val="Tekstpods"/>
-      </w:pPr>
-    </w:p>
-    <w:p>
-      <w:pPr>
-        <w:pStyle w:val="Tekstpods"/>
-      </w:pPr>
-    </w:p>
-    <w:p>
-      <w:pPr>
-        <w:pStyle w:val="Tekstpods"/>
-      </w:pPr>
-    </w:p>
-    <w:p>
-      <w:pPr>
-        <w:pStyle w:val="Nagwek2"/>
-      </w:pPr>
-      <w:bookmarkStart w:id="42" w:name="_Toc528280942"/>
-      <w:r>
-        <w:t>Wyniki</w:t>
-      </w:r>
-      <w:bookmarkEnd w:id="42"/>
     </w:p>
     <w:p>
       <w:pPr>
@@ -14502,11 +14298,11 @@
           <w:numId w:val="1"/>
         </w:numPr>
       </w:pPr>
-      <w:bookmarkStart w:id="43" w:name="_Toc528280943"/>
+      <w:bookmarkStart w:id="42" w:name="_Toc528280943"/>
       <w:r>
         <w:t>Podsumowanie</w:t>
       </w:r>
-      <w:bookmarkEnd w:id="43"/>
+      <w:bookmarkEnd w:id="42"/>
     </w:p>
     <w:p>
       <w:r>
@@ -14585,13 +14381,8 @@
         </w:numPr>
         <w:ind w:left="709" w:hanging="357"/>
       </w:pPr>
-      <w:proofErr w:type="gramStart"/>
-      <w:r>
-        <w:t>informację,</w:t>
-      </w:r>
-      <w:proofErr w:type="gramEnd"/>
-      <w:r>
-        <w:t xml:space="preserve"> czy cel pracy zrealizowany.</w:t>
+      <w:r>
+        <w:t>informację, czy cel pracy zrealizowany.</w:t>
       </w:r>
     </w:p>
     <w:p>
@@ -14619,7 +14410,7 @@
       <w:pPr>
         <w:pStyle w:val="Nagwek1"/>
       </w:pPr>
-      <w:bookmarkStart w:id="44" w:name="_Toc528280944"/>
+      <w:bookmarkStart w:id="43" w:name="_Toc528280944"/>
       <w:r>
         <w:lastRenderedPageBreak/>
         <w:t>B</w:t>
@@ -14627,7 +14418,7 @@
       <w:r>
         <w:t>ibliografia</w:t>
       </w:r>
-      <w:bookmarkEnd w:id="44"/>
+      <w:bookmarkEnd w:id="43"/>
     </w:p>
     <w:sdt>
       <w:sdtPr>
@@ -15613,6 +15404,8 @@
       <w:r>
         <w:br w:type="page"/>
       </w:r>
+      <w:bookmarkStart w:id="44" w:name="_GoBack"/>
+      <w:bookmarkEnd w:id="44"/>
     </w:p>
     <w:p>
       <w:pPr>
@@ -23710,7 +23503,7 @@
 </file>
 
 <file path=customXml/itemProps1.xml><?xml version="1.0" encoding="utf-8"?>
-<ds:datastoreItem xmlns:ds="http://schemas.openxmlformats.org/officeDocument/2006/customXml" ds:itemID="{80565B67-EC14-A14D-9F5C-E83889E0B075}">
+<ds:datastoreItem xmlns:ds="http://schemas.openxmlformats.org/officeDocument/2006/customXml" ds:itemID="{B9A18527-1E2D-AE43-967F-8348AC1200F0}">
   <ds:schemaRefs>
     <ds:schemaRef ds:uri="http://schemas.openxmlformats.org/officeDocument/2006/bibliography"/>
   </ds:schemaRefs>

</xml_diff>